<commit_message>
Actualizo InformeFinal y agrego archivo pdf
</commit_message>
<xml_diff>
--- a/docs/InformeFinal-SoftDuino.docx
+++ b/docs/InformeFinal-SoftDuino.docx
@@ -24,7 +24,7 @@
           <w:lang w:eastAsia="es-ES"/>
         </w:rPr>
         <w:drawing>
-          <wp:anchor distT="0" distB="0" distL="114300" distR="114300" simplePos="0" relativeHeight="251659264" behindDoc="0" locked="0" layoutInCell="1" allowOverlap="1" wp14:anchorId="649326C4" wp14:editId="7C43101B">
+          <wp:anchor distT="0" distB="0" distL="114300" distR="114300" simplePos="0" relativeHeight="251659264" behindDoc="0" locked="0" layoutInCell="1" allowOverlap="1" wp14:anchorId="7E7F0A0D" wp14:editId="6AB19DFD">
             <wp:simplePos x="0" y="0"/>
             <wp:positionH relativeFrom="column">
               <wp:posOffset>874395</wp:posOffset>
@@ -174,29 +174,48 @@
     <w:p/>
     <w:p>
       <w:r>
-        <w:t xml:space="preserve">INTEGRANTES: </w:t>
-      </w:r>
-    </w:p>
-    <w:p>
-      <w:r>
-        <w:t>PROFESORES:</w:t>
+        <w:rPr>
+          <w:u w:val="single"/>
+        </w:rPr>
+        <w:t>INTEGRANTES</w:t>
+      </w:r>
+      <w:r>
+        <w:t xml:space="preserve">: </w:t>
+      </w:r>
+      <w:r>
+        <w:t xml:space="preserve">DETKE, Ramiro – CASTRO, Pedro – </w:t>
+      </w:r>
+      <w:proofErr w:type="spellStart"/>
+      <w:r>
+        <w:t>D’Andrea</w:t>
+      </w:r>
+      <w:proofErr w:type="spellEnd"/>
+      <w:r>
+        <w:t>, Franco</w:t>
+      </w:r>
+    </w:p>
+    <w:p>
+      <w:r>
+        <w:rPr>
+          <w:u w:val="single"/>
+        </w:rPr>
+        <w:t>PROFESORES</w:t>
+      </w:r>
+      <w:r>
+        <w:t>:</w:t>
       </w:r>
       <w:r>
         <w:t xml:space="preserve"> </w:t>
       </w:r>
-      <w:proofErr w:type="spellStart"/>
-      <w:r>
-        <w:t>Miceli</w:t>
-      </w:r>
-      <w:proofErr w:type="spellEnd"/>
-      <w:r>
-        <w:t xml:space="preserve">, Martin – </w:t>
-      </w:r>
-      <w:proofErr w:type="spellStart"/>
-      <w:r>
-        <w:t>Nonino</w:t>
-      </w:r>
-      <w:proofErr w:type="spellEnd"/>
+      <w:r>
+        <w:t>MICELI</w:t>
+      </w:r>
+      <w:r>
+        <w:t>, Martin – N</w:t>
+      </w:r>
+      <w:r>
+        <w:t>ONINO</w:t>
+      </w:r>
       <w:r>
         <w:t xml:space="preserve"> </w:t>
       </w:r>
@@ -205,12 +224,617 @@
       </w:r>
     </w:p>
     <w:p/>
-    <w:p>
-      <w:r>
-        <w:lastRenderedPageBreak/>
-        <w:t>TABLA DE CONTENIDOS</w:t>
-      </w:r>
-    </w:p>
+    <w:p/>
+    <w:p/>
+    <w:sdt>
+      <w:sdtPr>
+        <w:id w:val="-269554253"/>
+        <w:docPartObj>
+          <w:docPartGallery w:val="Table of Contents"/>
+          <w:docPartUnique/>
+        </w:docPartObj>
+      </w:sdtPr>
+      <w:sdtEndPr>
+        <w:rPr>
+          <w:b/>
+          <w:bCs/>
+          <w:caps w:val="0"/>
+          <w:color w:val="auto"/>
+          <w:spacing w:val="0"/>
+          <w:sz w:val="22"/>
+          <w:szCs w:val="22"/>
+          <w:lang w:bidi="ar-SA"/>
+        </w:rPr>
+      </w:sdtEndPr>
+      <w:sdtContent>
+        <w:p>
+          <w:pPr>
+            <w:pStyle w:val="TtulodeTDC"/>
+          </w:pPr>
+          <w:r>
+            <w:t>tabla de Contenidos</w:t>
+          </w:r>
+        </w:p>
+        <w:p>
+          <w:pPr>
+            <w:pStyle w:val="TDC1"/>
+            <w:tabs>
+              <w:tab w:val="right" w:leader="dot" w:pos="8494"/>
+            </w:tabs>
+            <w:rPr>
+              <w:rFonts w:asciiTheme="minorHAnsi" w:eastAsiaTheme="minorEastAsia" w:hAnsiTheme="minorHAnsi" w:cstheme="minorBidi"/>
+              <w:noProof/>
+              <w:lang w:eastAsia="es-ES"/>
+            </w:rPr>
+          </w:pPr>
+          <w:r>
+            <w:fldChar w:fldCharType="begin"/>
+          </w:r>
+          <w:r>
+            <w:instrText xml:space="preserve"> TOC \o "1-3" \h \z \u </w:instrText>
+          </w:r>
+          <w:r>
+            <w:fldChar w:fldCharType="separate"/>
+          </w:r>
+          <w:hyperlink w:anchor="_Toc454130505" w:history="1">
+            <w:r>
+              <w:rPr>
+                <w:rStyle w:val="Hipervnculo"/>
+                <w:noProof/>
+              </w:rPr>
+              <w:t>NOTA DE ENTREGA</w:t>
+            </w:r>
+            <w:r>
+              <w:rPr>
+                <w:noProof/>
+                <w:webHidden/>
+              </w:rPr>
+              <w:tab/>
+            </w:r>
+            <w:r>
+              <w:rPr>
+                <w:noProof/>
+                <w:webHidden/>
+              </w:rPr>
+              <w:fldChar w:fldCharType="begin"/>
+            </w:r>
+            <w:r>
+              <w:rPr>
+                <w:noProof/>
+                <w:webHidden/>
+              </w:rPr>
+              <w:instrText xml:space="preserve"> PAGEREF _Toc454130505 \h </w:instrText>
+            </w:r>
+            <w:r>
+              <w:rPr>
+                <w:noProof/>
+                <w:webHidden/>
+              </w:rPr>
+            </w:r>
+            <w:r>
+              <w:rPr>
+                <w:noProof/>
+                <w:webHidden/>
+              </w:rPr>
+              <w:fldChar w:fldCharType="separate"/>
+            </w:r>
+            <w:r>
+              <w:rPr>
+                <w:noProof/>
+                <w:webHidden/>
+              </w:rPr>
+              <w:t>3</w:t>
+            </w:r>
+            <w:r>
+              <w:rPr>
+                <w:noProof/>
+                <w:webHidden/>
+              </w:rPr>
+              <w:fldChar w:fldCharType="end"/>
+            </w:r>
+          </w:hyperlink>
+        </w:p>
+        <w:p>
+          <w:pPr>
+            <w:pStyle w:val="TDC1"/>
+            <w:tabs>
+              <w:tab w:val="right" w:leader="dot" w:pos="8494"/>
+            </w:tabs>
+            <w:rPr>
+              <w:rFonts w:asciiTheme="minorHAnsi" w:eastAsiaTheme="minorEastAsia" w:hAnsiTheme="minorHAnsi" w:cstheme="minorBidi"/>
+              <w:noProof/>
+              <w:lang w:eastAsia="es-ES"/>
+            </w:rPr>
+          </w:pPr>
+          <w:hyperlink w:anchor="_Toc454130506" w:history="1">
+            <w:r>
+              <w:rPr>
+                <w:rStyle w:val="Hipervnculo"/>
+                <w:noProof/>
+              </w:rPr>
+              <w:t>MANEJO DE LAS CONFIGURACIONES</w:t>
+            </w:r>
+            <w:r>
+              <w:rPr>
+                <w:noProof/>
+                <w:webHidden/>
+              </w:rPr>
+              <w:tab/>
+            </w:r>
+            <w:r>
+              <w:rPr>
+                <w:noProof/>
+                <w:webHidden/>
+              </w:rPr>
+              <w:fldChar w:fldCharType="begin"/>
+            </w:r>
+            <w:r>
+              <w:rPr>
+                <w:noProof/>
+                <w:webHidden/>
+              </w:rPr>
+              <w:instrText xml:space="preserve"> PAGEREF _Toc454130506 \h </w:instrText>
+            </w:r>
+            <w:r>
+              <w:rPr>
+                <w:noProof/>
+                <w:webHidden/>
+              </w:rPr>
+            </w:r>
+            <w:r>
+              <w:rPr>
+                <w:noProof/>
+                <w:webHidden/>
+              </w:rPr>
+              <w:fldChar w:fldCharType="separate"/>
+            </w:r>
+            <w:r>
+              <w:rPr>
+                <w:noProof/>
+                <w:webHidden/>
+              </w:rPr>
+              <w:t>3</w:t>
+            </w:r>
+            <w:r>
+              <w:rPr>
+                <w:noProof/>
+                <w:webHidden/>
+              </w:rPr>
+              <w:fldChar w:fldCharType="end"/>
+            </w:r>
+          </w:hyperlink>
+        </w:p>
+        <w:p>
+          <w:pPr>
+            <w:pStyle w:val="TDC1"/>
+            <w:tabs>
+              <w:tab w:val="right" w:leader="dot" w:pos="8494"/>
+            </w:tabs>
+            <w:rPr>
+              <w:rFonts w:asciiTheme="minorHAnsi" w:eastAsiaTheme="minorEastAsia" w:hAnsiTheme="minorHAnsi" w:cstheme="minorBidi"/>
+              <w:noProof/>
+              <w:lang w:eastAsia="es-ES"/>
+            </w:rPr>
+          </w:pPr>
+          <w:hyperlink w:anchor="_Toc454130507" w:history="1">
+            <w:r>
+              <w:rPr>
+                <w:rStyle w:val="Hipervnculo"/>
+                <w:noProof/>
+              </w:rPr>
+              <w:t>REQUERIMIENTOS</w:t>
+            </w:r>
+            <w:r>
+              <w:rPr>
+                <w:noProof/>
+                <w:webHidden/>
+              </w:rPr>
+              <w:tab/>
+            </w:r>
+            <w:r>
+              <w:rPr>
+                <w:noProof/>
+                <w:webHidden/>
+              </w:rPr>
+              <w:fldChar w:fldCharType="begin"/>
+            </w:r>
+            <w:r>
+              <w:rPr>
+                <w:noProof/>
+                <w:webHidden/>
+              </w:rPr>
+              <w:instrText xml:space="preserve"> PAGEREF _Toc454130507 \h </w:instrText>
+            </w:r>
+            <w:r>
+              <w:rPr>
+                <w:noProof/>
+                <w:webHidden/>
+              </w:rPr>
+            </w:r>
+            <w:r>
+              <w:rPr>
+                <w:noProof/>
+                <w:webHidden/>
+              </w:rPr>
+              <w:fldChar w:fldCharType="separate"/>
+            </w:r>
+            <w:r>
+              <w:rPr>
+                <w:noProof/>
+                <w:webHidden/>
+              </w:rPr>
+              <w:t>3</w:t>
+            </w:r>
+            <w:r>
+              <w:rPr>
+                <w:noProof/>
+                <w:webHidden/>
+              </w:rPr>
+              <w:fldChar w:fldCharType="end"/>
+            </w:r>
+          </w:hyperlink>
+        </w:p>
+        <w:p>
+          <w:pPr>
+            <w:pStyle w:val="TDC1"/>
+            <w:tabs>
+              <w:tab w:val="right" w:leader="dot" w:pos="8494"/>
+            </w:tabs>
+            <w:rPr>
+              <w:rFonts w:asciiTheme="minorHAnsi" w:eastAsiaTheme="minorEastAsia" w:hAnsiTheme="minorHAnsi" w:cstheme="minorBidi"/>
+              <w:noProof/>
+              <w:lang w:eastAsia="es-ES"/>
+            </w:rPr>
+          </w:pPr>
+          <w:hyperlink w:anchor="_Toc454130508" w:history="1">
+            <w:r>
+              <w:rPr>
+                <w:rStyle w:val="Hipervnculo"/>
+                <w:noProof/>
+              </w:rPr>
+              <w:t>ARQUITECTURA</w:t>
+            </w:r>
+            <w:r>
+              <w:rPr>
+                <w:noProof/>
+                <w:webHidden/>
+              </w:rPr>
+              <w:tab/>
+            </w:r>
+            <w:r>
+              <w:rPr>
+                <w:noProof/>
+                <w:webHidden/>
+              </w:rPr>
+              <w:fldChar w:fldCharType="begin"/>
+            </w:r>
+            <w:r>
+              <w:rPr>
+                <w:noProof/>
+                <w:webHidden/>
+              </w:rPr>
+              <w:instrText xml:space="preserve"> PAGEREF _Toc454130508 \h </w:instrText>
+            </w:r>
+            <w:r>
+              <w:rPr>
+                <w:noProof/>
+                <w:webHidden/>
+              </w:rPr>
+            </w:r>
+            <w:r>
+              <w:rPr>
+                <w:noProof/>
+                <w:webHidden/>
+              </w:rPr>
+              <w:fldChar w:fldCharType="separate"/>
+            </w:r>
+            <w:r>
+              <w:rPr>
+                <w:noProof/>
+                <w:webHidden/>
+              </w:rPr>
+              <w:t>3</w:t>
+            </w:r>
+            <w:r>
+              <w:rPr>
+                <w:noProof/>
+                <w:webHidden/>
+              </w:rPr>
+              <w:fldChar w:fldCharType="end"/>
+            </w:r>
+          </w:hyperlink>
+        </w:p>
+        <w:p>
+          <w:pPr>
+            <w:pStyle w:val="TDC1"/>
+            <w:tabs>
+              <w:tab w:val="right" w:leader="dot" w:pos="8494"/>
+            </w:tabs>
+            <w:rPr>
+              <w:rFonts w:asciiTheme="minorHAnsi" w:eastAsiaTheme="minorEastAsia" w:hAnsiTheme="minorHAnsi" w:cstheme="minorBidi"/>
+              <w:noProof/>
+              <w:lang w:eastAsia="es-ES"/>
+            </w:rPr>
+          </w:pPr>
+          <w:hyperlink w:anchor="_Toc454130509" w:history="1">
+            <w:r>
+              <w:rPr>
+                <w:rStyle w:val="Hipervnculo"/>
+                <w:noProof/>
+              </w:rPr>
+              <w:t>DISEÑO E IMPLEMENTACION</w:t>
+            </w:r>
+            <w:r>
+              <w:rPr>
+                <w:noProof/>
+                <w:webHidden/>
+              </w:rPr>
+              <w:tab/>
+            </w:r>
+            <w:r>
+              <w:rPr>
+                <w:noProof/>
+                <w:webHidden/>
+              </w:rPr>
+              <w:fldChar w:fldCharType="begin"/>
+            </w:r>
+            <w:r>
+              <w:rPr>
+                <w:noProof/>
+                <w:webHidden/>
+              </w:rPr>
+              <w:instrText xml:space="preserve"> PAGEREF _Toc454130509 \h </w:instrText>
+            </w:r>
+            <w:r>
+              <w:rPr>
+                <w:noProof/>
+                <w:webHidden/>
+              </w:rPr>
+            </w:r>
+            <w:r>
+              <w:rPr>
+                <w:noProof/>
+                <w:webHidden/>
+              </w:rPr>
+              <w:fldChar w:fldCharType="separate"/>
+            </w:r>
+            <w:r>
+              <w:rPr>
+                <w:noProof/>
+                <w:webHidden/>
+              </w:rPr>
+              <w:t>4</w:t>
+            </w:r>
+            <w:r>
+              <w:rPr>
+                <w:noProof/>
+                <w:webHidden/>
+              </w:rPr>
+              <w:fldChar w:fldCharType="end"/>
+            </w:r>
+          </w:hyperlink>
+        </w:p>
+        <w:p>
+          <w:pPr>
+            <w:pStyle w:val="TDC1"/>
+            <w:tabs>
+              <w:tab w:val="right" w:leader="dot" w:pos="8494"/>
+            </w:tabs>
+            <w:rPr>
+              <w:rFonts w:asciiTheme="minorHAnsi" w:eastAsiaTheme="minorEastAsia" w:hAnsiTheme="minorHAnsi" w:cstheme="minorBidi"/>
+              <w:noProof/>
+              <w:lang w:eastAsia="es-ES"/>
+            </w:rPr>
+          </w:pPr>
+          <w:hyperlink w:anchor="_Toc454130510" w:history="1">
+            <w:r>
+              <w:rPr>
+                <w:rStyle w:val="Hipervnculo"/>
+                <w:noProof/>
+              </w:rPr>
+              <w:t>PRUEBAS UNITARIAS Y DEL SISTEMA</w:t>
+            </w:r>
+            <w:r>
+              <w:rPr>
+                <w:noProof/>
+                <w:webHidden/>
+              </w:rPr>
+              <w:tab/>
+            </w:r>
+            <w:r>
+              <w:rPr>
+                <w:noProof/>
+                <w:webHidden/>
+              </w:rPr>
+              <w:fldChar w:fldCharType="begin"/>
+            </w:r>
+            <w:r>
+              <w:rPr>
+                <w:noProof/>
+                <w:webHidden/>
+              </w:rPr>
+              <w:instrText xml:space="preserve"> PAGEREF _Toc454130510 \h </w:instrText>
+            </w:r>
+            <w:r>
+              <w:rPr>
+                <w:noProof/>
+                <w:webHidden/>
+              </w:rPr>
+            </w:r>
+            <w:r>
+              <w:rPr>
+                <w:noProof/>
+                <w:webHidden/>
+              </w:rPr>
+              <w:fldChar w:fldCharType="separate"/>
+            </w:r>
+            <w:r>
+              <w:rPr>
+                <w:noProof/>
+                <w:webHidden/>
+              </w:rPr>
+              <w:t>8</w:t>
+            </w:r>
+            <w:r>
+              <w:rPr>
+                <w:noProof/>
+                <w:webHidden/>
+              </w:rPr>
+              <w:fldChar w:fldCharType="end"/>
+            </w:r>
+          </w:hyperlink>
+        </w:p>
+        <w:p>
+          <w:pPr>
+            <w:pStyle w:val="TDC1"/>
+            <w:tabs>
+              <w:tab w:val="right" w:leader="dot" w:pos="8494"/>
+            </w:tabs>
+            <w:rPr>
+              <w:rFonts w:asciiTheme="minorHAnsi" w:eastAsiaTheme="minorEastAsia" w:hAnsiTheme="minorHAnsi" w:cstheme="minorBidi"/>
+              <w:noProof/>
+              <w:lang w:eastAsia="es-ES"/>
+            </w:rPr>
+          </w:pPr>
+          <w:hyperlink w:anchor="_Toc454130511" w:history="1">
+            <w:r>
+              <w:rPr>
+                <w:rStyle w:val="Hipervnculo"/>
+                <w:noProof/>
+              </w:rPr>
+              <w:t>DATOS HISTORICOS</w:t>
+            </w:r>
+            <w:r>
+              <w:rPr>
+                <w:noProof/>
+                <w:webHidden/>
+              </w:rPr>
+              <w:tab/>
+            </w:r>
+            <w:r>
+              <w:rPr>
+                <w:noProof/>
+                <w:webHidden/>
+              </w:rPr>
+              <w:fldChar w:fldCharType="begin"/>
+            </w:r>
+            <w:r>
+              <w:rPr>
+                <w:noProof/>
+                <w:webHidden/>
+              </w:rPr>
+              <w:instrText xml:space="preserve"> PAGEREF _Toc454130511 \h </w:instrText>
+            </w:r>
+            <w:r>
+              <w:rPr>
+                <w:noProof/>
+                <w:webHidden/>
+              </w:rPr>
+            </w:r>
+            <w:r>
+              <w:rPr>
+                <w:noProof/>
+                <w:webHidden/>
+              </w:rPr>
+              <w:fldChar w:fldCharType="separate"/>
+            </w:r>
+            <w:r>
+              <w:rPr>
+                <w:noProof/>
+                <w:webHidden/>
+              </w:rPr>
+              <w:t>8</w:t>
+            </w:r>
+            <w:r>
+              <w:rPr>
+                <w:noProof/>
+                <w:webHidden/>
+              </w:rPr>
+              <w:fldChar w:fldCharType="end"/>
+            </w:r>
+          </w:hyperlink>
+        </w:p>
+        <w:p>
+          <w:pPr>
+            <w:pStyle w:val="TDC1"/>
+            <w:tabs>
+              <w:tab w:val="right" w:leader="dot" w:pos="8494"/>
+            </w:tabs>
+            <w:rPr>
+              <w:rFonts w:asciiTheme="minorHAnsi" w:eastAsiaTheme="minorEastAsia" w:hAnsiTheme="minorHAnsi" w:cstheme="minorBidi"/>
+              <w:noProof/>
+              <w:lang w:eastAsia="es-ES"/>
+            </w:rPr>
+          </w:pPr>
+          <w:hyperlink w:anchor="_Toc454130512" w:history="1">
+            <w:r>
+              <w:rPr>
+                <w:rStyle w:val="Hipervnculo"/>
+                <w:noProof/>
+              </w:rPr>
+              <w:t>INFORMACION ADICIONAL</w:t>
+            </w:r>
+            <w:r>
+              <w:rPr>
+                <w:noProof/>
+                <w:webHidden/>
+              </w:rPr>
+              <w:tab/>
+            </w:r>
+            <w:r>
+              <w:rPr>
+                <w:noProof/>
+                <w:webHidden/>
+              </w:rPr>
+              <w:fldChar w:fldCharType="begin"/>
+            </w:r>
+            <w:r>
+              <w:rPr>
+                <w:noProof/>
+                <w:webHidden/>
+              </w:rPr>
+              <w:instrText xml:space="preserve"> PAGEREF _Toc454130512 \h </w:instrText>
+            </w:r>
+            <w:r>
+              <w:rPr>
+                <w:noProof/>
+                <w:webHidden/>
+              </w:rPr>
+            </w:r>
+            <w:r>
+              <w:rPr>
+                <w:noProof/>
+                <w:webHidden/>
+              </w:rPr>
+              <w:fldChar w:fldCharType="separate"/>
+            </w:r>
+            <w:r>
+              <w:rPr>
+                <w:noProof/>
+                <w:webHidden/>
+              </w:rPr>
+              <w:t>8</w:t>
+            </w:r>
+            <w:r>
+              <w:rPr>
+                <w:noProof/>
+                <w:webHidden/>
+              </w:rPr>
+              <w:fldChar w:fldCharType="end"/>
+            </w:r>
+          </w:hyperlink>
+        </w:p>
+        <w:p>
+          <w:r>
+            <w:rPr>
+              <w:b/>
+              <w:bCs/>
+            </w:rPr>
+            <w:fldChar w:fldCharType="end"/>
+          </w:r>
+        </w:p>
+      </w:sdtContent>
+    </w:sdt>
     <w:p/>
     <w:p/>
     <w:p/>
@@ -233,33 +857,158 @@
     <w:p/>
     <w:p>
       <w:pPr>
+        <w:pStyle w:val="Ttulo"/>
+        <w:outlineLvl w:val="0"/>
+        <w:rPr>
+          <w:sz w:val="36"/>
+          <w:szCs w:val="36"/>
+        </w:rPr>
+      </w:pPr>
+      <w:bookmarkStart w:id="0" w:name="_Toc454130505"/>
+      <w:r>
+        <w:lastRenderedPageBreak/>
+        <w:t>NOTA DE ENTREGA</w:t>
+      </w:r>
+      <w:bookmarkEnd w:id="0"/>
+    </w:p>
+    <w:p>
+      <w:pPr>
         <w:jc w:val="center"/>
       </w:pPr>
+      <w:r>
+        <w:t>El documento de</w:t>
+      </w:r>
+      <w:r>
+        <w:t xml:space="preserve"> </w:t>
+      </w:r>
+      <w:r>
+        <w:t>nota de entrega (</w:t>
+      </w:r>
+      <w:proofErr w:type="spellStart"/>
+      <w:r>
+        <w:t>Release</w:t>
+      </w:r>
+      <w:proofErr w:type="spellEnd"/>
+      <w:r>
+        <w:t xml:space="preserve"> Note)</w:t>
+      </w:r>
+      <w:r>
+        <w:t xml:space="preserve"> está disponible en el siguiente link:</w:t>
+      </w:r>
     </w:p>
     <w:p>
       <w:pPr>
         <w:jc w:val="center"/>
       </w:pPr>
     </w:p>
+    <w:p/>
+    <w:p>
+      <w:pPr>
+        <w:pStyle w:val="Ttulo"/>
+        <w:outlineLvl w:val="0"/>
+      </w:pPr>
+      <w:bookmarkStart w:id="1" w:name="_Toc454130506"/>
+      <w:r>
+        <w:t>MANEJO DE LAS CONFIGURACIONES</w:t>
+      </w:r>
+      <w:bookmarkEnd w:id="1"/>
+    </w:p>
     <w:p>
       <w:pPr>
         <w:jc w:val="center"/>
       </w:pPr>
+      <w:r>
+        <w:t xml:space="preserve">El documento del plan de manejo de las </w:t>
+      </w:r>
+      <w:r>
+        <w:t>configuraciones</w:t>
+      </w:r>
+      <w:r>
+        <w:t xml:space="preserve"> </w:t>
+      </w:r>
+      <w:r>
+        <w:t>está</w:t>
+      </w:r>
+      <w:r>
+        <w:t xml:space="preserve"> disponible en el siguiente link:</w:t>
+      </w:r>
     </w:p>
     <w:p>
       <w:pPr>
         <w:jc w:val="center"/>
       </w:pPr>
+      <w:hyperlink r:id="rId10" w:history="1">
+        <w:r>
+          <w:rPr>
+            <w:rStyle w:val="Hipervnculo"/>
+          </w:rPr>
+          <w:t>https://github.com/castroso</w:t>
+        </w:r>
+        <w:r>
+          <w:rPr>
+            <w:rStyle w:val="Hipervnculo"/>
+          </w:rPr>
+          <w:t>f</w:t>
+        </w:r>
+        <w:r>
+          <w:rPr>
+            <w:rStyle w:val="Hipervnculo"/>
+          </w:rPr>
+          <w:t>t/IngSoft-2016-SoftDuino/blob/master/docs/CMPlan%20DosifierModel.md</w:t>
+        </w:r>
+      </w:hyperlink>
+    </w:p>
+    <w:p>
+      <w:pPr>
+        <w:pStyle w:val="Ttulo"/>
+        <w:outlineLvl w:val="0"/>
+      </w:pPr>
+      <w:bookmarkStart w:id="2" w:name="_Toc454130507"/>
+      <w:r>
+        <w:t>REQUERIMIENTOS</w:t>
+      </w:r>
+      <w:bookmarkEnd w:id="2"/>
     </w:p>
     <w:p>
       <w:pPr>
         <w:jc w:val="center"/>
       </w:pPr>
+      <w:r>
+        <w:t xml:space="preserve">El documento de Requerimientos (SRC) </w:t>
+      </w:r>
+      <w:r>
+        <w:t>está</w:t>
+      </w:r>
+      <w:r>
+        <w:t xml:space="preserve"> disponible en el siguiente link:</w:t>
+      </w:r>
     </w:p>
     <w:p>
       <w:pPr>
         <w:jc w:val="center"/>
       </w:pPr>
+      <w:hyperlink r:id="rId11" w:history="1">
+        <w:r>
+          <w:rPr>
+            <w:rStyle w:val="Hipervnculo"/>
+          </w:rPr>
+          <w:t>https://github.com/castrosoft/IngSoft-2016-SoftDuino/blob/master/do</w:t>
+        </w:r>
+        <w:bookmarkStart w:id="3" w:name="_GoBack"/>
+        <w:bookmarkEnd w:id="3"/>
+        <w:r>
+          <w:rPr>
+            <w:rStyle w:val="Hipervnculo"/>
+          </w:rPr>
+          <w:t>c</w:t>
+        </w:r>
+        <w:r>
+          <w:rPr>
+            <w:rStyle w:val="Hipervnculo"/>
+          </w:rPr>
+          <w:t>s/Requerimientos.md</w:t>
+        </w:r>
+      </w:hyperlink>
     </w:p>
     <w:p>
       <w:pPr>
@@ -268,114 +1017,14 @@
     </w:p>
     <w:p>
       <w:pPr>
-        <w:jc w:val="center"/>
-      </w:pPr>
-    </w:p>
-    <w:p>
-      <w:pPr>
-        <w:jc w:val="center"/>
-      </w:pPr>
-    </w:p>
-    <w:p>
-      <w:pPr>
-        <w:jc w:val="center"/>
-      </w:pPr>
-    </w:p>
-    <w:p>
-      <w:pPr>
-        <w:jc w:val="center"/>
-      </w:pPr>
-      <w:r>
-        <w:t>NOTA DE ENTREGA</w:t>
-      </w:r>
-    </w:p>
-    <w:p>
-      <w:pPr>
-        <w:jc w:val="center"/>
-      </w:pPr>
-    </w:p>
-    <w:p>
-      <w:pPr>
-        <w:jc w:val="center"/>
-      </w:pPr>
-    </w:p>
-    <w:p>
-      <w:pPr>
-        <w:jc w:val="center"/>
-      </w:pPr>
-    </w:p>
-    <w:p>
-      <w:pPr>
-        <w:jc w:val="center"/>
-      </w:pPr>
-      <w:r>
-        <w:t>MANEJO DE LAS CONFIGURACIONES</w:t>
-      </w:r>
-    </w:p>
-    <w:p>
-      <w:pPr>
-        <w:jc w:val="center"/>
-      </w:pPr>
-      <w:r>
-        <w:t xml:space="preserve">El documento del plan de manejo de las </w:t>
-      </w:r>
-      <w:r>
-        <w:t>configuraciones</w:t>
-      </w:r>
-      <w:r>
-        <w:t xml:space="preserve"> </w:t>
-      </w:r>
-      <w:r>
-        <w:t>está</w:t>
-      </w:r>
-      <w:r>
-        <w:t xml:space="preserve"> disponible en el siguiente link:</w:t>
-      </w:r>
-    </w:p>
-    <w:p>
-      <w:pPr>
-        <w:jc w:val="center"/>
-      </w:pPr>
-    </w:p>
-    <w:p>
-      <w:pPr>
-        <w:jc w:val="center"/>
-      </w:pPr>
-      <w:r>
-        <w:t>REQUERIMIENTOS</w:t>
-      </w:r>
-    </w:p>
-    <w:p>
-      <w:pPr>
-        <w:jc w:val="center"/>
-      </w:pPr>
-      <w:r>
-        <w:t xml:space="preserve">El documento de Requerimientos (SRC) </w:t>
-      </w:r>
-      <w:r>
-        <w:t>está</w:t>
-      </w:r>
-      <w:r>
-        <w:t xml:space="preserve"> disponible en el siguiente link:</w:t>
-      </w:r>
-    </w:p>
-    <w:p>
-      <w:pPr>
-        <w:jc w:val="center"/>
-      </w:pPr>
-    </w:p>
-    <w:p>
-      <w:pPr>
-        <w:jc w:val="center"/>
-      </w:pPr>
-    </w:p>
-    <w:p>
-      <w:pPr>
-        <w:jc w:val="center"/>
-      </w:pPr>
+        <w:pStyle w:val="Ttulo"/>
+        <w:outlineLvl w:val="0"/>
+      </w:pPr>
+      <w:bookmarkStart w:id="4" w:name="_Toc454130508"/>
       <w:r>
         <w:t>ARQUITECTURA</w:t>
       </w:r>
+      <w:bookmarkEnd w:id="4"/>
     </w:p>
     <w:p>
       <w:pPr>
@@ -392,7 +1041,7 @@
           <w:lang w:eastAsia="es-ES"/>
         </w:rPr>
         <w:drawing>
-          <wp:inline distT="0" distB="0" distL="0" distR="0" wp14:anchorId="0B7D1176" wp14:editId="58139DA7">
+          <wp:inline distT="0" distB="0" distL="0" distR="0" wp14:anchorId="235BA5F2" wp14:editId="0DF9F08F">
             <wp:extent cx="4857750" cy="2371725"/>
             <wp:effectExtent l="0" t="0" r="0" b="9525"/>
             <wp:docPr id="1" name="0 Imagen"/>
@@ -407,7 +1056,7 @@
                     <pic:cNvPicPr/>
                   </pic:nvPicPr>
                   <pic:blipFill>
-                    <a:blip r:embed="rId10">
+                    <a:blip r:embed="rId12">
                       <a:extLst>
                         <a:ext uri="{28A0092B-C50C-407E-A947-70E740481C1C}">
                           <a14:useLocalDpi xmlns:a14="http://schemas.microsoft.com/office/drawing/2010/main" val="0"/>
@@ -448,9 +1097,8 @@
           <w:noProof/>
           <w:lang w:eastAsia="es-ES"/>
         </w:rPr>
-        <w:lastRenderedPageBreak/>
         <w:drawing>
-          <wp:inline distT="0" distB="0" distL="0" distR="0">
+          <wp:inline distT="0" distB="0" distL="0" distR="0" wp14:anchorId="488E67E7" wp14:editId="1A34ED79">
             <wp:extent cx="5400040" cy="3227705"/>
             <wp:effectExtent l="0" t="0" r="0" b="0"/>
             <wp:docPr id="9" name="0 Imagen"/>
@@ -465,7 +1113,7 @@
                     <pic:cNvPicPr/>
                   </pic:nvPicPr>
                   <pic:blipFill>
-                    <a:blip r:embed="rId11">
+                    <a:blip r:embed="rId13">
                       <a:extLst>
                         <a:ext uri="{28A0092B-C50C-407E-A947-70E740481C1C}">
                           <a14:useLocalDpi xmlns:a14="http://schemas.microsoft.com/office/drawing/2010/main" val="0"/>
@@ -533,10 +1181,7 @@
         <w:t xml:space="preserve"> Permite la relativa independencia de vistas, modelos y controladores lo cual facilita la comunicación del sistema dosificador con la aplicación de control.</w:t>
       </w:r>
     </w:p>
-    <w:p>
-      <w:bookmarkStart w:id="0" w:name="_GoBack"/>
-      <w:bookmarkEnd w:id="0"/>
-    </w:p>
+    <w:p/>
     <w:p>
       <w:pPr>
         <w:jc w:val="center"/>
@@ -544,11 +1189,14 @@
     </w:p>
     <w:p>
       <w:pPr>
-        <w:jc w:val="center"/>
-      </w:pPr>
+        <w:pStyle w:val="Ttulo"/>
+        <w:outlineLvl w:val="0"/>
+      </w:pPr>
+      <w:bookmarkStart w:id="5" w:name="_Toc454130509"/>
       <w:r>
         <w:t>DISEÑO E IMPLEMENTACION</w:t>
       </w:r>
+      <w:bookmarkEnd w:id="5"/>
     </w:p>
     <w:p>
       <w:pPr>
@@ -623,7 +1271,7 @@
         </w:rPr>
         <w:lastRenderedPageBreak/>
         <w:drawing>
-          <wp:inline distT="0" distB="0" distL="0" distR="0">
+          <wp:inline distT="0" distB="0" distL="0" distR="0" wp14:anchorId="079D4A9D" wp14:editId="384413E5">
             <wp:extent cx="5400040" cy="3061970"/>
             <wp:effectExtent l="0" t="0" r="0" b="5080"/>
             <wp:docPr id="10" name="0 Imagen"/>
@@ -638,7 +1286,7 @@
                     <pic:cNvPicPr/>
                   </pic:nvPicPr>
                   <pic:blipFill>
-                    <a:blip r:embed="rId12">
+                    <a:blip r:embed="rId14">
                       <a:extLst>
                         <a:ext uri="{28A0092B-C50C-407E-A947-70E740481C1C}">
                           <a14:useLocalDpi xmlns:a14="http://schemas.microsoft.com/office/drawing/2010/main" val="0"/>
@@ -678,10 +1326,7 @@
         <w:t xml:space="preserve"> con el agregado de un nuevo controlador</w:t>
       </w:r>
       <w:r>
-        <w:t xml:space="preserve"> </w:t>
-      </w:r>
-      <w:r>
-        <w:t>(</w:t>
+        <w:t xml:space="preserve"> (</w:t>
       </w:r>
       <w:proofErr w:type="spellStart"/>
       <w:r>
@@ -689,10 +1334,7 @@
       </w:r>
       <w:proofErr w:type="spellEnd"/>
       <w:r>
-        <w:t>)</w:t>
-      </w:r>
-      <w:r>
-        <w:t xml:space="preserve"> </w:t>
+        <w:t xml:space="preserve">) </w:t>
       </w:r>
       <w:r>
         <w:t xml:space="preserve"> para nuestro modelo</w:t>
@@ -711,7 +1353,7 @@
           <w:lang w:eastAsia="es-ES"/>
         </w:rPr>
         <w:drawing>
-          <wp:inline distT="0" distB="0" distL="0" distR="0">
+          <wp:inline distT="0" distB="0" distL="0" distR="0" wp14:anchorId="26BC0E23" wp14:editId="1777154E">
             <wp:extent cx="5400040" cy="3375660"/>
             <wp:effectExtent l="0" t="0" r="0" b="0"/>
             <wp:docPr id="12" name="0 Imagen"/>
@@ -726,7 +1368,7 @@
                     <pic:cNvPicPr/>
                   </pic:nvPicPr>
                   <pic:blipFill>
-                    <a:blip r:embed="rId13">
+                    <a:blip r:embed="rId15">
                       <a:extLst>
                         <a:ext uri="{28A0092B-C50C-407E-A947-70E740481C1C}">
                           <a14:useLocalDpi xmlns:a14="http://schemas.microsoft.com/office/drawing/2010/main" val="0"/>
@@ -773,10 +1415,7 @@
       </w:r>
       <w:proofErr w:type="spellEnd"/>
       <w:r>
-        <w:t xml:space="preserve"> </w:t>
-      </w:r>
-      <w:r>
-        <w:t>donde el nuevo modelo (</w:t>
+        <w:t xml:space="preserve"> donde el nuevo modelo (</w:t>
       </w:r>
       <w:proofErr w:type="spellStart"/>
       <w:r>
@@ -809,7 +1448,7 @@
         </w:rPr>
         <w:lastRenderedPageBreak/>
         <w:drawing>
-          <wp:inline distT="0" distB="0" distL="0" distR="0">
+          <wp:inline distT="0" distB="0" distL="0" distR="0" wp14:anchorId="4E791AD7" wp14:editId="17078B37">
             <wp:extent cx="5400040" cy="2872105"/>
             <wp:effectExtent l="0" t="0" r="0" b="4445"/>
             <wp:docPr id="13" name="0 Imagen"/>
@@ -824,7 +1463,7 @@
                     <pic:cNvPicPr/>
                   </pic:nvPicPr>
                   <pic:blipFill>
-                    <a:blip r:embed="rId14">
+                    <a:blip r:embed="rId16">
                       <a:extLst>
                         <a:ext uri="{28A0092B-C50C-407E-A947-70E740481C1C}">
                           <a14:useLocalDpi xmlns:a14="http://schemas.microsoft.com/office/drawing/2010/main" val="0"/>
@@ -877,7 +1516,7 @@
           <w:lang w:eastAsia="es-ES"/>
         </w:rPr>
         <w:drawing>
-          <wp:inline distT="0" distB="0" distL="0" distR="0">
+          <wp:inline distT="0" distB="0" distL="0" distR="0" wp14:anchorId="1774800B" wp14:editId="6B60EF46">
             <wp:extent cx="5400040" cy="3604895"/>
             <wp:effectExtent l="0" t="0" r="0" b="0"/>
             <wp:docPr id="15" name="0 Imagen"/>
@@ -892,7 +1531,7 @@
                     <pic:cNvPicPr/>
                   </pic:nvPicPr>
                   <pic:blipFill>
-                    <a:blip r:embed="rId15">
+                    <a:blip r:embed="rId17">
                       <a:extLst>
                         <a:ext uri="{28A0092B-C50C-407E-A947-70E740481C1C}">
                           <a14:useLocalDpi xmlns:a14="http://schemas.microsoft.com/office/drawing/2010/main" val="0"/>
@@ -943,7 +1582,7 @@
         </w:rPr>
         <w:lastRenderedPageBreak/>
         <w:drawing>
-          <wp:inline distT="0" distB="0" distL="0" distR="0">
+          <wp:inline distT="0" distB="0" distL="0" distR="0" wp14:anchorId="00C84300" wp14:editId="1DBF0023">
             <wp:extent cx="5400040" cy="3616960"/>
             <wp:effectExtent l="0" t="0" r="0" b="2540"/>
             <wp:docPr id="16" name="0 Imagen"/>
@@ -958,7 +1597,7 @@
                     <pic:cNvPicPr/>
                   </pic:nvPicPr>
                   <pic:blipFill>
-                    <a:blip r:embed="rId16">
+                    <a:blip r:embed="rId18">
                       <a:extLst>
                         <a:ext uri="{28A0092B-C50C-407E-A947-70E740481C1C}">
                           <a14:useLocalDpi xmlns:a14="http://schemas.microsoft.com/office/drawing/2010/main" val="0"/>
@@ -1018,7 +1657,7 @@
           <w:lang w:eastAsia="es-ES"/>
         </w:rPr>
         <w:drawing>
-          <wp:inline distT="0" distB="0" distL="0" distR="0">
+          <wp:inline distT="0" distB="0" distL="0" distR="0" wp14:anchorId="43750DD7" wp14:editId="7CA0CF40">
             <wp:extent cx="5400040" cy="3288030"/>
             <wp:effectExtent l="0" t="0" r="0" b="7620"/>
             <wp:docPr id="14" name="0 Imagen"/>
@@ -1033,7 +1672,7 @@
                     <pic:cNvPicPr/>
                   </pic:nvPicPr>
                   <pic:blipFill>
-                    <a:blip r:embed="rId17">
+                    <a:blip r:embed="rId19">
                       <a:extLst>
                         <a:ext uri="{28A0092B-C50C-407E-A947-70E740481C1C}">
                           <a14:useLocalDpi xmlns:a14="http://schemas.microsoft.com/office/drawing/2010/main" val="0"/>
@@ -1063,30 +1702,55 @@
     <w:p>
       <w:pPr>
         <w:jc w:val="center"/>
-      </w:pPr>
-      <w:r>
+        <w:rPr>
+          <w:b/>
+        </w:rPr>
+      </w:pPr>
+    </w:p>
+    <w:p>
+      <w:pPr>
+        <w:pStyle w:val="Ttulo"/>
+        <w:outlineLvl w:val="0"/>
+      </w:pPr>
+      <w:bookmarkStart w:id="6" w:name="_Toc454130510"/>
+      <w:r>
+        <w:lastRenderedPageBreak/>
         <w:t>PRUEBAS UNITARIAS Y DEL SISTEMA</w:t>
       </w:r>
+      <w:bookmarkEnd w:id="6"/>
     </w:p>
     <w:p>
       <w:pPr>
         <w:jc w:val="center"/>
       </w:pPr>
       <w:r>
-        <w:lastRenderedPageBreak/>
-        <w:t xml:space="preserve">El documento de </w:t>
-      </w:r>
-      <w:r>
-        <w:t xml:space="preserve">Pruebas </w:t>
-      </w:r>
-      <w:r>
-        <w:t>está disponible en el siguiente link:</w:t>
+        <w:t>El documento de Pruebas está disponible en el siguiente link:</w:t>
       </w:r>
     </w:p>
     <w:p>
       <w:pPr>
         <w:jc w:val="center"/>
       </w:pPr>
+      <w:hyperlink r:id="rId20" w:history="1">
+        <w:r>
+          <w:rPr>
+            <w:rStyle w:val="Hipervnculo"/>
+          </w:rPr>
+          <w:t>https://github.com/castrosoft/IngSoft-2016-SoftDuino/blob/master/docs/DocumentoDePruebas.md</w:t>
+        </w:r>
+      </w:hyperlink>
+    </w:p>
+    <w:p/>
+    <w:p>
+      <w:pPr>
+        <w:pStyle w:val="Ttulo"/>
+        <w:outlineLvl w:val="0"/>
+      </w:pPr>
+      <w:bookmarkStart w:id="7" w:name="_Toc454130511"/>
+      <w:r>
+        <w:t>DATOS HISTORICOS</w:t>
+      </w:r>
+      <w:bookmarkEnd w:id="7"/>
     </w:p>
     <w:p>
       <w:pPr>
@@ -1095,40 +1759,25 @@
     </w:p>
     <w:p>
       <w:pPr>
-        <w:jc w:val="center"/>
-      </w:pPr>
-    </w:p>
-    <w:p>
-      <w:pPr>
-        <w:jc w:val="center"/>
-      </w:pPr>
-      <w:r>
-        <w:t>DATOS HISTORICOS</w:t>
-      </w:r>
-    </w:p>
-    <w:p>
-      <w:pPr>
-        <w:jc w:val="center"/>
-      </w:pPr>
-    </w:p>
-    <w:p>
-      <w:pPr>
-        <w:jc w:val="center"/>
-      </w:pPr>
+        <w:pStyle w:val="Ttulo"/>
+        <w:outlineLvl w:val="0"/>
+      </w:pPr>
+      <w:bookmarkStart w:id="8" w:name="_Toc454130512"/>
       <w:r>
         <w:t>INFORMACION ADICIONAL</w:t>
       </w:r>
+      <w:bookmarkEnd w:id="8"/>
     </w:p>
     <w:p/>
     <w:p/>
     <w:p/>
     <w:sectPr>
-      <w:headerReference w:type="even" r:id="rId18"/>
-      <w:headerReference w:type="default" r:id="rId19"/>
-      <w:footerReference w:type="even" r:id="rId20"/>
-      <w:footerReference w:type="default" r:id="rId21"/>
-      <w:headerReference w:type="first" r:id="rId22"/>
-      <w:footerReference w:type="first" r:id="rId23"/>
+      <w:headerReference w:type="even" r:id="rId21"/>
+      <w:headerReference w:type="default" r:id="rId22"/>
+      <w:footerReference w:type="even" r:id="rId23"/>
+      <w:footerReference w:type="default" r:id="rId24"/>
+      <w:headerReference w:type="first" r:id="rId25"/>
+      <w:footerReference w:type="first" r:id="rId26"/>
       <w:pgSz w:w="11906" w:h="16838"/>
       <w:pgMar w:top="1417" w:right="1701" w:bottom="1417" w:left="1701" w:header="708" w:footer="708" w:gutter="0"/>
       <w:cols w:space="708"/>
@@ -1406,7 +2055,7 @@
   <w:docDefaults>
     <w:rPrDefault>
       <w:rPr>
-        <w:rFonts w:asciiTheme="minorHAnsi" w:eastAsiaTheme="minorHAnsi" w:hAnsiTheme="minorHAnsi" w:cstheme="minorBidi"/>
+        <w:rFonts w:asciiTheme="majorHAnsi" w:eastAsiaTheme="majorEastAsia" w:hAnsiTheme="majorHAnsi" w:cstheme="majorBidi"/>
         <w:sz w:val="22"/>
         <w:szCs w:val="22"/>
         <w:lang w:val="es-ES" w:eastAsia="en-US" w:bidi="ar-SA"/>
@@ -1414,7 +2063,7 @@
     </w:rPrDefault>
     <w:pPrDefault>
       <w:pPr>
-        <w:spacing w:after="200" w:line="276" w:lineRule="auto"/>
+        <w:spacing w:after="200" w:line="252" w:lineRule="auto"/>
       </w:pPr>
     </w:pPrDefault>
   </w:docDefaults>
@@ -1560,11 +2209,7 @@
   <w:style w:type="paragraph" w:default="1" w:styleId="Normal">
     <w:name w:val="Normal"/>
     <w:qFormat/>
-    <w:rsid w:val="007F323D"/>
-    <w:rPr>
-      <w:rFonts w:ascii="Arial" w:hAnsi="Arial"/>
-      <w:sz w:val="24"/>
-    </w:rPr>
+    <w:rsid w:val="00DD2769"/>
   </w:style>
   <w:style w:type="paragraph" w:styleId="Ttulo1">
     <w:name w:val="heading 1"/>
@@ -1573,20 +2218,208 @@
     <w:link w:val="Ttulo1Car"/>
     <w:uiPriority w:val="9"/>
     <w:qFormat/>
-    <w:rsid w:val="007F323D"/>
-    <w:pPr>
-      <w:keepNext/>
-      <w:keepLines/>
-      <w:spacing w:before="480" w:after="0"/>
+    <w:rsid w:val="00DD2769"/>
+    <w:pPr>
+      <w:pBdr>
+        <w:bottom w:val="thinThickSmallGap" w:sz="12" w:space="1" w:color="943634" w:themeColor="accent2" w:themeShade="BF"/>
+      </w:pBdr>
+      <w:spacing w:before="400"/>
+      <w:jc w:val="center"/>
       <w:outlineLvl w:val="0"/>
     </w:pPr>
     <w:rPr>
-      <w:rFonts w:asciiTheme="majorHAnsi" w:eastAsiaTheme="majorEastAsia" w:hAnsiTheme="majorHAnsi" w:cstheme="majorBidi"/>
-      <w:b/>
-      <w:bCs/>
-      <w:color w:val="365F91" w:themeColor="accent1" w:themeShade="BF"/>
+      <w:caps/>
+      <w:color w:val="632423" w:themeColor="accent2" w:themeShade="80"/>
+      <w:spacing w:val="20"/>
       <w:sz w:val="28"/>
       <w:szCs w:val="28"/>
+    </w:rPr>
+  </w:style>
+  <w:style w:type="paragraph" w:styleId="Ttulo2">
+    <w:name w:val="heading 2"/>
+    <w:basedOn w:val="Normal"/>
+    <w:next w:val="Normal"/>
+    <w:link w:val="Ttulo2Car"/>
+    <w:uiPriority w:val="9"/>
+    <w:semiHidden/>
+    <w:unhideWhenUsed/>
+    <w:qFormat/>
+    <w:rsid w:val="00DD2769"/>
+    <w:pPr>
+      <w:pBdr>
+        <w:bottom w:val="single" w:sz="4" w:space="1" w:color="622423" w:themeColor="accent2" w:themeShade="7F"/>
+      </w:pBdr>
+      <w:spacing w:before="400"/>
+      <w:jc w:val="center"/>
+      <w:outlineLvl w:val="1"/>
+    </w:pPr>
+    <w:rPr>
+      <w:caps/>
+      <w:color w:val="632423" w:themeColor="accent2" w:themeShade="80"/>
+      <w:spacing w:val="15"/>
+      <w:sz w:val="24"/>
+      <w:szCs w:val="24"/>
+    </w:rPr>
+  </w:style>
+  <w:style w:type="paragraph" w:styleId="Ttulo3">
+    <w:name w:val="heading 3"/>
+    <w:basedOn w:val="Normal"/>
+    <w:next w:val="Normal"/>
+    <w:link w:val="Ttulo3Car"/>
+    <w:uiPriority w:val="9"/>
+    <w:semiHidden/>
+    <w:unhideWhenUsed/>
+    <w:qFormat/>
+    <w:rsid w:val="00DD2769"/>
+    <w:pPr>
+      <w:pBdr>
+        <w:top w:val="dotted" w:sz="4" w:space="1" w:color="622423" w:themeColor="accent2" w:themeShade="7F"/>
+        <w:bottom w:val="dotted" w:sz="4" w:space="1" w:color="622423" w:themeColor="accent2" w:themeShade="7F"/>
+      </w:pBdr>
+      <w:spacing w:before="300"/>
+      <w:jc w:val="center"/>
+      <w:outlineLvl w:val="2"/>
+    </w:pPr>
+    <w:rPr>
+      <w:caps/>
+      <w:color w:val="622423" w:themeColor="accent2" w:themeShade="7F"/>
+      <w:sz w:val="24"/>
+      <w:szCs w:val="24"/>
+    </w:rPr>
+  </w:style>
+  <w:style w:type="paragraph" w:styleId="Ttulo4">
+    <w:name w:val="heading 4"/>
+    <w:basedOn w:val="Normal"/>
+    <w:next w:val="Normal"/>
+    <w:link w:val="Ttulo4Car"/>
+    <w:uiPriority w:val="9"/>
+    <w:semiHidden/>
+    <w:unhideWhenUsed/>
+    <w:qFormat/>
+    <w:rsid w:val="00DD2769"/>
+    <w:pPr>
+      <w:pBdr>
+        <w:bottom w:val="dotted" w:sz="4" w:space="1" w:color="943634" w:themeColor="accent2" w:themeShade="BF"/>
+      </w:pBdr>
+      <w:spacing w:after="120"/>
+      <w:jc w:val="center"/>
+      <w:outlineLvl w:val="3"/>
+    </w:pPr>
+    <w:rPr>
+      <w:caps/>
+      <w:color w:val="622423" w:themeColor="accent2" w:themeShade="7F"/>
+      <w:spacing w:val="10"/>
+    </w:rPr>
+  </w:style>
+  <w:style w:type="paragraph" w:styleId="Ttulo5">
+    <w:name w:val="heading 5"/>
+    <w:basedOn w:val="Normal"/>
+    <w:next w:val="Normal"/>
+    <w:link w:val="Ttulo5Car"/>
+    <w:uiPriority w:val="9"/>
+    <w:semiHidden/>
+    <w:unhideWhenUsed/>
+    <w:qFormat/>
+    <w:rsid w:val="00DD2769"/>
+    <w:pPr>
+      <w:spacing w:before="320" w:after="120"/>
+      <w:jc w:val="center"/>
+      <w:outlineLvl w:val="4"/>
+    </w:pPr>
+    <w:rPr>
+      <w:caps/>
+      <w:color w:val="622423" w:themeColor="accent2" w:themeShade="7F"/>
+      <w:spacing w:val="10"/>
+    </w:rPr>
+  </w:style>
+  <w:style w:type="paragraph" w:styleId="Ttulo6">
+    <w:name w:val="heading 6"/>
+    <w:basedOn w:val="Normal"/>
+    <w:next w:val="Normal"/>
+    <w:link w:val="Ttulo6Car"/>
+    <w:uiPriority w:val="9"/>
+    <w:semiHidden/>
+    <w:unhideWhenUsed/>
+    <w:qFormat/>
+    <w:rsid w:val="00DD2769"/>
+    <w:pPr>
+      <w:spacing w:after="120"/>
+      <w:jc w:val="center"/>
+      <w:outlineLvl w:val="5"/>
+    </w:pPr>
+    <w:rPr>
+      <w:caps/>
+      <w:color w:val="943634" w:themeColor="accent2" w:themeShade="BF"/>
+      <w:spacing w:val="10"/>
+    </w:rPr>
+  </w:style>
+  <w:style w:type="paragraph" w:styleId="Ttulo7">
+    <w:name w:val="heading 7"/>
+    <w:basedOn w:val="Normal"/>
+    <w:next w:val="Normal"/>
+    <w:link w:val="Ttulo7Car"/>
+    <w:uiPriority w:val="9"/>
+    <w:semiHidden/>
+    <w:unhideWhenUsed/>
+    <w:qFormat/>
+    <w:rsid w:val="00DD2769"/>
+    <w:pPr>
+      <w:spacing w:after="120"/>
+      <w:jc w:val="center"/>
+      <w:outlineLvl w:val="6"/>
+    </w:pPr>
+    <w:rPr>
+      <w:i/>
+      <w:iCs/>
+      <w:caps/>
+      <w:color w:val="943634" w:themeColor="accent2" w:themeShade="BF"/>
+      <w:spacing w:val="10"/>
+    </w:rPr>
+  </w:style>
+  <w:style w:type="paragraph" w:styleId="Ttulo8">
+    <w:name w:val="heading 8"/>
+    <w:basedOn w:val="Normal"/>
+    <w:next w:val="Normal"/>
+    <w:link w:val="Ttulo8Car"/>
+    <w:uiPriority w:val="9"/>
+    <w:semiHidden/>
+    <w:unhideWhenUsed/>
+    <w:qFormat/>
+    <w:rsid w:val="00DD2769"/>
+    <w:pPr>
+      <w:spacing w:after="120"/>
+      <w:jc w:val="center"/>
+      <w:outlineLvl w:val="7"/>
+    </w:pPr>
+    <w:rPr>
+      <w:caps/>
+      <w:spacing w:val="10"/>
+      <w:sz w:val="20"/>
+      <w:szCs w:val="20"/>
+    </w:rPr>
+  </w:style>
+  <w:style w:type="paragraph" w:styleId="Ttulo9">
+    <w:name w:val="heading 9"/>
+    <w:basedOn w:val="Normal"/>
+    <w:next w:val="Normal"/>
+    <w:link w:val="Ttulo9Car"/>
+    <w:uiPriority w:val="9"/>
+    <w:semiHidden/>
+    <w:unhideWhenUsed/>
+    <w:qFormat/>
+    <w:rsid w:val="00DD2769"/>
+    <w:pPr>
+      <w:spacing w:after="120"/>
+      <w:jc w:val="center"/>
+      <w:outlineLvl w:val="8"/>
+    </w:pPr>
+    <w:rPr>
+      <w:i/>
+      <w:iCs/>
+      <w:caps/>
+      <w:spacing w:val="10"/>
+      <w:sz w:val="20"/>
+      <w:szCs w:val="20"/>
     </w:rPr>
   </w:style>
   <w:style w:type="character" w:default="1" w:styleId="Fuentedeprrafopredeter">
@@ -1644,12 +2477,11 @@
     <w:basedOn w:val="Fuentedeprrafopredeter"/>
     <w:link w:val="Ttulo1"/>
     <w:uiPriority w:val="9"/>
-    <w:rsid w:val="007F323D"/>
-    <w:rPr>
-      <w:rFonts w:asciiTheme="majorHAnsi" w:eastAsiaTheme="majorEastAsia" w:hAnsiTheme="majorHAnsi" w:cstheme="majorBidi"/>
-      <w:b/>
-      <w:bCs/>
-      <w:color w:val="365F91" w:themeColor="accent1" w:themeShade="BF"/>
+    <w:rsid w:val="00DD2769"/>
+    <w:rPr>
+      <w:caps/>
+      <w:color w:val="632423" w:themeColor="accent2" w:themeShade="80"/>
+      <w:spacing w:val="20"/>
       <w:sz w:val="28"/>
       <w:szCs w:val="28"/>
     </w:rPr>
@@ -1661,13 +2493,12 @@
     <w:uiPriority w:val="39"/>
     <w:unhideWhenUsed/>
     <w:qFormat/>
-    <w:rsid w:val="007F323D"/>
+    <w:rsid w:val="00DD2769"/>
     <w:pPr>
       <w:outlineLvl w:val="9"/>
     </w:pPr>
     <w:rPr>
-      <w:rFonts w:ascii="Arial" w:hAnsi="Arial"/>
-      <w:sz w:val="52"/>
+      <w:lang w:bidi="en-US"/>
     </w:rPr>
   </w:style>
   <w:style w:type="paragraph" w:styleId="TDC2">
@@ -1732,26 +2563,17 @@
     <w:link w:val="SinespaciadoCar"/>
     <w:uiPriority w:val="1"/>
     <w:qFormat/>
-    <w:rsid w:val="00F335B7"/>
+    <w:rsid w:val="00DD2769"/>
     <w:pPr>
       <w:spacing w:after="0" w:line="240" w:lineRule="auto"/>
     </w:pPr>
-    <w:rPr>
-      <w:rFonts w:asciiTheme="majorHAnsi" w:eastAsiaTheme="majorEastAsia" w:hAnsiTheme="majorHAnsi" w:cstheme="majorBidi"/>
-      <w:sz w:val="22"/>
-      <w:lang w:val="en-US" w:bidi="en-US"/>
-    </w:rPr>
   </w:style>
   <w:style w:type="character" w:customStyle="1" w:styleId="SinespaciadoCar">
     <w:name w:val="Sin espaciado Car"/>
     <w:basedOn w:val="Fuentedeprrafopredeter"/>
     <w:link w:val="Sinespaciado"/>
     <w:uiPriority w:val="1"/>
-    <w:rsid w:val="00F335B7"/>
-    <w:rPr>
-      <w:rFonts w:asciiTheme="majorHAnsi" w:eastAsiaTheme="majorEastAsia" w:hAnsiTheme="majorHAnsi" w:cstheme="majorBidi"/>
-      <w:lang w:val="en-US" w:bidi="en-US"/>
-    </w:rPr>
+    <w:rsid w:val="00DD2769"/>
   </w:style>
   <w:style w:type="paragraph" w:styleId="Encabezado">
     <w:name w:val="header"/>
@@ -1810,11 +2632,371 @@
     <w:basedOn w:val="Normal"/>
     <w:uiPriority w:val="34"/>
     <w:qFormat/>
-    <w:rsid w:val="001A7D61"/>
+    <w:rsid w:val="00DD2769"/>
     <w:pPr>
       <w:ind w:left="720"/>
       <w:contextualSpacing/>
     </w:pPr>
+  </w:style>
+  <w:style w:type="paragraph" w:styleId="Ttulo">
+    <w:name w:val="Title"/>
+    <w:basedOn w:val="Normal"/>
+    <w:next w:val="Normal"/>
+    <w:link w:val="TtuloCar"/>
+    <w:uiPriority w:val="10"/>
+    <w:qFormat/>
+    <w:rsid w:val="00DD2769"/>
+    <w:pPr>
+      <w:pBdr>
+        <w:top w:val="dotted" w:sz="2" w:space="1" w:color="632423" w:themeColor="accent2" w:themeShade="80"/>
+        <w:bottom w:val="dotted" w:sz="2" w:space="6" w:color="632423" w:themeColor="accent2" w:themeShade="80"/>
+      </w:pBdr>
+      <w:spacing w:before="500" w:after="300" w:line="240" w:lineRule="auto"/>
+      <w:jc w:val="center"/>
+    </w:pPr>
+    <w:rPr>
+      <w:caps/>
+      <w:color w:val="632423" w:themeColor="accent2" w:themeShade="80"/>
+      <w:spacing w:val="50"/>
+      <w:sz w:val="44"/>
+      <w:szCs w:val="44"/>
+    </w:rPr>
+  </w:style>
+  <w:style w:type="character" w:customStyle="1" w:styleId="TtuloCar">
+    <w:name w:val="Título Car"/>
+    <w:basedOn w:val="Fuentedeprrafopredeter"/>
+    <w:link w:val="Ttulo"/>
+    <w:uiPriority w:val="10"/>
+    <w:rsid w:val="00DD2769"/>
+    <w:rPr>
+      <w:caps/>
+      <w:color w:val="632423" w:themeColor="accent2" w:themeShade="80"/>
+      <w:spacing w:val="50"/>
+      <w:sz w:val="44"/>
+      <w:szCs w:val="44"/>
+    </w:rPr>
+  </w:style>
+  <w:style w:type="character" w:customStyle="1" w:styleId="Ttulo2Car">
+    <w:name w:val="Título 2 Car"/>
+    <w:basedOn w:val="Fuentedeprrafopredeter"/>
+    <w:link w:val="Ttulo2"/>
+    <w:uiPriority w:val="9"/>
+    <w:semiHidden/>
+    <w:rsid w:val="00DD2769"/>
+    <w:rPr>
+      <w:caps/>
+      <w:color w:val="632423" w:themeColor="accent2" w:themeShade="80"/>
+      <w:spacing w:val="15"/>
+      <w:sz w:val="24"/>
+      <w:szCs w:val="24"/>
+    </w:rPr>
+  </w:style>
+  <w:style w:type="character" w:customStyle="1" w:styleId="Ttulo3Car">
+    <w:name w:val="Título 3 Car"/>
+    <w:basedOn w:val="Fuentedeprrafopredeter"/>
+    <w:link w:val="Ttulo3"/>
+    <w:uiPriority w:val="9"/>
+    <w:semiHidden/>
+    <w:rsid w:val="00DD2769"/>
+    <w:rPr>
+      <w:caps/>
+      <w:color w:val="622423" w:themeColor="accent2" w:themeShade="7F"/>
+      <w:sz w:val="24"/>
+      <w:szCs w:val="24"/>
+    </w:rPr>
+  </w:style>
+  <w:style w:type="character" w:customStyle="1" w:styleId="Ttulo4Car">
+    <w:name w:val="Título 4 Car"/>
+    <w:basedOn w:val="Fuentedeprrafopredeter"/>
+    <w:link w:val="Ttulo4"/>
+    <w:uiPriority w:val="9"/>
+    <w:semiHidden/>
+    <w:rsid w:val="00DD2769"/>
+    <w:rPr>
+      <w:caps/>
+      <w:color w:val="622423" w:themeColor="accent2" w:themeShade="7F"/>
+      <w:spacing w:val="10"/>
+    </w:rPr>
+  </w:style>
+  <w:style w:type="character" w:customStyle="1" w:styleId="Ttulo5Car">
+    <w:name w:val="Título 5 Car"/>
+    <w:basedOn w:val="Fuentedeprrafopredeter"/>
+    <w:link w:val="Ttulo5"/>
+    <w:uiPriority w:val="9"/>
+    <w:semiHidden/>
+    <w:rsid w:val="00DD2769"/>
+    <w:rPr>
+      <w:caps/>
+      <w:color w:val="622423" w:themeColor="accent2" w:themeShade="7F"/>
+      <w:spacing w:val="10"/>
+    </w:rPr>
+  </w:style>
+  <w:style w:type="character" w:customStyle="1" w:styleId="Ttulo6Car">
+    <w:name w:val="Título 6 Car"/>
+    <w:basedOn w:val="Fuentedeprrafopredeter"/>
+    <w:link w:val="Ttulo6"/>
+    <w:uiPriority w:val="9"/>
+    <w:semiHidden/>
+    <w:rsid w:val="00DD2769"/>
+    <w:rPr>
+      <w:caps/>
+      <w:color w:val="943634" w:themeColor="accent2" w:themeShade="BF"/>
+      <w:spacing w:val="10"/>
+    </w:rPr>
+  </w:style>
+  <w:style w:type="character" w:customStyle="1" w:styleId="Ttulo7Car">
+    <w:name w:val="Título 7 Car"/>
+    <w:basedOn w:val="Fuentedeprrafopredeter"/>
+    <w:link w:val="Ttulo7"/>
+    <w:uiPriority w:val="9"/>
+    <w:semiHidden/>
+    <w:rsid w:val="00DD2769"/>
+    <w:rPr>
+      <w:i/>
+      <w:iCs/>
+      <w:caps/>
+      <w:color w:val="943634" w:themeColor="accent2" w:themeShade="BF"/>
+      <w:spacing w:val="10"/>
+    </w:rPr>
+  </w:style>
+  <w:style w:type="character" w:customStyle="1" w:styleId="Ttulo8Car">
+    <w:name w:val="Título 8 Car"/>
+    <w:basedOn w:val="Fuentedeprrafopredeter"/>
+    <w:link w:val="Ttulo8"/>
+    <w:uiPriority w:val="9"/>
+    <w:semiHidden/>
+    <w:rsid w:val="00DD2769"/>
+    <w:rPr>
+      <w:caps/>
+      <w:spacing w:val="10"/>
+      <w:sz w:val="20"/>
+      <w:szCs w:val="20"/>
+    </w:rPr>
+  </w:style>
+  <w:style w:type="character" w:customStyle="1" w:styleId="Ttulo9Car">
+    <w:name w:val="Título 9 Car"/>
+    <w:basedOn w:val="Fuentedeprrafopredeter"/>
+    <w:link w:val="Ttulo9"/>
+    <w:uiPriority w:val="9"/>
+    <w:semiHidden/>
+    <w:rsid w:val="00DD2769"/>
+    <w:rPr>
+      <w:i/>
+      <w:iCs/>
+      <w:caps/>
+      <w:spacing w:val="10"/>
+      <w:sz w:val="20"/>
+      <w:szCs w:val="20"/>
+    </w:rPr>
+  </w:style>
+  <w:style w:type="paragraph" w:styleId="Epgrafe">
+    <w:name w:val="caption"/>
+    <w:basedOn w:val="Normal"/>
+    <w:next w:val="Normal"/>
+    <w:uiPriority w:val="35"/>
+    <w:semiHidden/>
+    <w:unhideWhenUsed/>
+    <w:qFormat/>
+    <w:rsid w:val="00DD2769"/>
+    <w:rPr>
+      <w:caps/>
+      <w:spacing w:val="10"/>
+      <w:sz w:val="18"/>
+      <w:szCs w:val="18"/>
+    </w:rPr>
+  </w:style>
+  <w:style w:type="paragraph" w:styleId="Subttulo">
+    <w:name w:val="Subtitle"/>
+    <w:basedOn w:val="Normal"/>
+    <w:next w:val="Normal"/>
+    <w:link w:val="SubttuloCar"/>
+    <w:uiPriority w:val="11"/>
+    <w:qFormat/>
+    <w:rsid w:val="00DD2769"/>
+    <w:pPr>
+      <w:spacing w:after="560" w:line="240" w:lineRule="auto"/>
+      <w:jc w:val="center"/>
+    </w:pPr>
+    <w:rPr>
+      <w:caps/>
+      <w:spacing w:val="20"/>
+      <w:sz w:val="18"/>
+      <w:szCs w:val="18"/>
+    </w:rPr>
+  </w:style>
+  <w:style w:type="character" w:customStyle="1" w:styleId="SubttuloCar">
+    <w:name w:val="Subtítulo Car"/>
+    <w:basedOn w:val="Fuentedeprrafopredeter"/>
+    <w:link w:val="Subttulo"/>
+    <w:uiPriority w:val="11"/>
+    <w:rsid w:val="00DD2769"/>
+    <w:rPr>
+      <w:caps/>
+      <w:spacing w:val="20"/>
+      <w:sz w:val="18"/>
+      <w:szCs w:val="18"/>
+    </w:rPr>
+  </w:style>
+  <w:style w:type="character" w:styleId="Textoennegrita">
+    <w:name w:val="Strong"/>
+    <w:uiPriority w:val="22"/>
+    <w:qFormat/>
+    <w:rsid w:val="00DD2769"/>
+    <w:rPr>
+      <w:b/>
+      <w:bCs/>
+      <w:color w:val="943634" w:themeColor="accent2" w:themeShade="BF"/>
+      <w:spacing w:val="5"/>
+    </w:rPr>
+  </w:style>
+  <w:style w:type="character" w:styleId="nfasis">
+    <w:name w:val="Emphasis"/>
+    <w:uiPriority w:val="20"/>
+    <w:qFormat/>
+    <w:rsid w:val="00DD2769"/>
+    <w:rPr>
+      <w:caps/>
+      <w:spacing w:val="5"/>
+      <w:sz w:val="20"/>
+      <w:szCs w:val="20"/>
+    </w:rPr>
+  </w:style>
+  <w:style w:type="paragraph" w:styleId="Cita">
+    <w:name w:val="Quote"/>
+    <w:basedOn w:val="Normal"/>
+    <w:next w:val="Normal"/>
+    <w:link w:val="CitaCar"/>
+    <w:uiPriority w:val="29"/>
+    <w:qFormat/>
+    <w:rsid w:val="00DD2769"/>
+    <w:rPr>
+      <w:i/>
+      <w:iCs/>
+    </w:rPr>
+  </w:style>
+  <w:style w:type="character" w:customStyle="1" w:styleId="CitaCar">
+    <w:name w:val="Cita Car"/>
+    <w:basedOn w:val="Fuentedeprrafopredeter"/>
+    <w:link w:val="Cita"/>
+    <w:uiPriority w:val="29"/>
+    <w:rsid w:val="00DD2769"/>
+    <w:rPr>
+      <w:i/>
+      <w:iCs/>
+    </w:rPr>
+  </w:style>
+  <w:style w:type="paragraph" w:styleId="Citadestacada">
+    <w:name w:val="Intense Quote"/>
+    <w:basedOn w:val="Normal"/>
+    <w:next w:val="Normal"/>
+    <w:link w:val="CitadestacadaCar"/>
+    <w:uiPriority w:val="30"/>
+    <w:qFormat/>
+    <w:rsid w:val="00DD2769"/>
+    <w:pPr>
+      <w:pBdr>
+        <w:top w:val="dotted" w:sz="2" w:space="10" w:color="632423" w:themeColor="accent2" w:themeShade="80"/>
+        <w:bottom w:val="dotted" w:sz="2" w:space="4" w:color="632423" w:themeColor="accent2" w:themeShade="80"/>
+      </w:pBdr>
+      <w:spacing w:before="160" w:line="300" w:lineRule="auto"/>
+      <w:ind w:left="1440" w:right="1440"/>
+    </w:pPr>
+    <w:rPr>
+      <w:caps/>
+      <w:color w:val="622423" w:themeColor="accent2" w:themeShade="7F"/>
+      <w:spacing w:val="5"/>
+      <w:sz w:val="20"/>
+      <w:szCs w:val="20"/>
+    </w:rPr>
+  </w:style>
+  <w:style w:type="character" w:customStyle="1" w:styleId="CitadestacadaCar">
+    <w:name w:val="Cita destacada Car"/>
+    <w:basedOn w:val="Fuentedeprrafopredeter"/>
+    <w:link w:val="Citadestacada"/>
+    <w:uiPriority w:val="30"/>
+    <w:rsid w:val="00DD2769"/>
+    <w:rPr>
+      <w:caps/>
+      <w:color w:val="622423" w:themeColor="accent2" w:themeShade="7F"/>
+      <w:spacing w:val="5"/>
+      <w:sz w:val="20"/>
+      <w:szCs w:val="20"/>
+    </w:rPr>
+  </w:style>
+  <w:style w:type="character" w:styleId="nfasissutil">
+    <w:name w:val="Subtle Emphasis"/>
+    <w:uiPriority w:val="19"/>
+    <w:qFormat/>
+    <w:rsid w:val="00DD2769"/>
+    <w:rPr>
+      <w:i/>
+      <w:iCs/>
+    </w:rPr>
+  </w:style>
+  <w:style w:type="character" w:styleId="nfasisintenso">
+    <w:name w:val="Intense Emphasis"/>
+    <w:uiPriority w:val="21"/>
+    <w:qFormat/>
+    <w:rsid w:val="00DD2769"/>
+    <w:rPr>
+      <w:i/>
+      <w:iCs/>
+      <w:caps/>
+      <w:spacing w:val="10"/>
+      <w:sz w:val="20"/>
+      <w:szCs w:val="20"/>
+    </w:rPr>
+  </w:style>
+  <w:style w:type="character" w:styleId="Referenciasutil">
+    <w:name w:val="Subtle Reference"/>
+    <w:basedOn w:val="Fuentedeprrafopredeter"/>
+    <w:uiPriority w:val="31"/>
+    <w:qFormat/>
+    <w:rsid w:val="00DD2769"/>
+    <w:rPr>
+      <w:rFonts w:asciiTheme="minorHAnsi" w:eastAsiaTheme="minorEastAsia" w:hAnsiTheme="minorHAnsi" w:cstheme="minorBidi"/>
+      <w:i/>
+      <w:iCs/>
+      <w:color w:val="622423" w:themeColor="accent2" w:themeShade="7F"/>
+    </w:rPr>
+  </w:style>
+  <w:style w:type="character" w:styleId="Referenciaintensa">
+    <w:name w:val="Intense Reference"/>
+    <w:uiPriority w:val="32"/>
+    <w:qFormat/>
+    <w:rsid w:val="00DD2769"/>
+    <w:rPr>
+      <w:rFonts w:asciiTheme="minorHAnsi" w:eastAsiaTheme="minorEastAsia" w:hAnsiTheme="minorHAnsi" w:cstheme="minorBidi"/>
+      <w:b/>
+      <w:bCs/>
+      <w:i/>
+      <w:iCs/>
+      <w:color w:val="622423" w:themeColor="accent2" w:themeShade="7F"/>
+    </w:rPr>
+  </w:style>
+  <w:style w:type="character" w:styleId="Ttulodellibro">
+    <w:name w:val="Book Title"/>
+    <w:uiPriority w:val="33"/>
+    <w:qFormat/>
+    <w:rsid w:val="00DD2769"/>
+    <w:rPr>
+      <w:caps/>
+      <w:color w:val="622423" w:themeColor="accent2" w:themeShade="7F"/>
+      <w:spacing w:val="5"/>
+      <w:u w:color="622423" w:themeColor="accent2" w:themeShade="7F"/>
+    </w:rPr>
+  </w:style>
+  <w:style w:type="character" w:styleId="Hipervnculovisitado">
+    <w:name w:val="FollowedHyperlink"/>
+    <w:basedOn w:val="Fuentedeprrafopredeter"/>
+    <w:uiPriority w:val="99"/>
+    <w:semiHidden/>
+    <w:unhideWhenUsed/>
+    <w:rsid w:val="00AB6329"/>
+    <w:rPr>
+      <w:color w:val="800080" w:themeColor="followedHyperlink"/>
+      <w:u w:val="single"/>
+    </w:rPr>
   </w:style>
 </w:styles>
 </file>
@@ -1824,7 +3006,7 @@
   <w:docDefaults>
     <w:rPrDefault>
       <w:rPr>
-        <w:rFonts w:asciiTheme="minorHAnsi" w:eastAsiaTheme="minorHAnsi" w:hAnsiTheme="minorHAnsi" w:cstheme="minorBidi"/>
+        <w:rFonts w:asciiTheme="majorHAnsi" w:eastAsiaTheme="majorEastAsia" w:hAnsiTheme="majorHAnsi" w:cstheme="majorBidi"/>
         <w:sz w:val="22"/>
         <w:szCs w:val="22"/>
         <w:lang w:val="es-ES" w:eastAsia="en-US" w:bidi="ar-SA"/>
@@ -1832,7 +3014,7 @@
     </w:rPrDefault>
     <w:pPrDefault>
       <w:pPr>
-        <w:spacing w:after="200" w:line="276" w:lineRule="auto"/>
+        <w:spacing w:after="200" w:line="252" w:lineRule="auto"/>
       </w:pPr>
     </w:pPrDefault>
   </w:docDefaults>
@@ -1978,11 +3160,7 @@
   <w:style w:type="paragraph" w:default="1" w:styleId="Normal">
     <w:name w:val="Normal"/>
     <w:qFormat/>
-    <w:rsid w:val="007F323D"/>
-    <w:rPr>
-      <w:rFonts w:ascii="Arial" w:hAnsi="Arial"/>
-      <w:sz w:val="24"/>
-    </w:rPr>
+    <w:rsid w:val="00DD2769"/>
   </w:style>
   <w:style w:type="paragraph" w:styleId="Ttulo1">
     <w:name w:val="heading 1"/>
@@ -1991,20 +3169,208 @@
     <w:link w:val="Ttulo1Car"/>
     <w:uiPriority w:val="9"/>
     <w:qFormat/>
-    <w:rsid w:val="007F323D"/>
-    <w:pPr>
-      <w:keepNext/>
-      <w:keepLines/>
-      <w:spacing w:before="480" w:after="0"/>
+    <w:rsid w:val="00DD2769"/>
+    <w:pPr>
+      <w:pBdr>
+        <w:bottom w:val="thinThickSmallGap" w:sz="12" w:space="1" w:color="943634" w:themeColor="accent2" w:themeShade="BF"/>
+      </w:pBdr>
+      <w:spacing w:before="400"/>
+      <w:jc w:val="center"/>
       <w:outlineLvl w:val="0"/>
     </w:pPr>
     <w:rPr>
-      <w:rFonts w:asciiTheme="majorHAnsi" w:eastAsiaTheme="majorEastAsia" w:hAnsiTheme="majorHAnsi" w:cstheme="majorBidi"/>
-      <w:b/>
-      <w:bCs/>
-      <w:color w:val="365F91" w:themeColor="accent1" w:themeShade="BF"/>
+      <w:caps/>
+      <w:color w:val="632423" w:themeColor="accent2" w:themeShade="80"/>
+      <w:spacing w:val="20"/>
       <w:sz w:val="28"/>
       <w:szCs w:val="28"/>
+    </w:rPr>
+  </w:style>
+  <w:style w:type="paragraph" w:styleId="Ttulo2">
+    <w:name w:val="heading 2"/>
+    <w:basedOn w:val="Normal"/>
+    <w:next w:val="Normal"/>
+    <w:link w:val="Ttulo2Car"/>
+    <w:uiPriority w:val="9"/>
+    <w:semiHidden/>
+    <w:unhideWhenUsed/>
+    <w:qFormat/>
+    <w:rsid w:val="00DD2769"/>
+    <w:pPr>
+      <w:pBdr>
+        <w:bottom w:val="single" w:sz="4" w:space="1" w:color="622423" w:themeColor="accent2" w:themeShade="7F"/>
+      </w:pBdr>
+      <w:spacing w:before="400"/>
+      <w:jc w:val="center"/>
+      <w:outlineLvl w:val="1"/>
+    </w:pPr>
+    <w:rPr>
+      <w:caps/>
+      <w:color w:val="632423" w:themeColor="accent2" w:themeShade="80"/>
+      <w:spacing w:val="15"/>
+      <w:sz w:val="24"/>
+      <w:szCs w:val="24"/>
+    </w:rPr>
+  </w:style>
+  <w:style w:type="paragraph" w:styleId="Ttulo3">
+    <w:name w:val="heading 3"/>
+    <w:basedOn w:val="Normal"/>
+    <w:next w:val="Normal"/>
+    <w:link w:val="Ttulo3Car"/>
+    <w:uiPriority w:val="9"/>
+    <w:semiHidden/>
+    <w:unhideWhenUsed/>
+    <w:qFormat/>
+    <w:rsid w:val="00DD2769"/>
+    <w:pPr>
+      <w:pBdr>
+        <w:top w:val="dotted" w:sz="4" w:space="1" w:color="622423" w:themeColor="accent2" w:themeShade="7F"/>
+        <w:bottom w:val="dotted" w:sz="4" w:space="1" w:color="622423" w:themeColor="accent2" w:themeShade="7F"/>
+      </w:pBdr>
+      <w:spacing w:before="300"/>
+      <w:jc w:val="center"/>
+      <w:outlineLvl w:val="2"/>
+    </w:pPr>
+    <w:rPr>
+      <w:caps/>
+      <w:color w:val="622423" w:themeColor="accent2" w:themeShade="7F"/>
+      <w:sz w:val="24"/>
+      <w:szCs w:val="24"/>
+    </w:rPr>
+  </w:style>
+  <w:style w:type="paragraph" w:styleId="Ttulo4">
+    <w:name w:val="heading 4"/>
+    <w:basedOn w:val="Normal"/>
+    <w:next w:val="Normal"/>
+    <w:link w:val="Ttulo4Car"/>
+    <w:uiPriority w:val="9"/>
+    <w:semiHidden/>
+    <w:unhideWhenUsed/>
+    <w:qFormat/>
+    <w:rsid w:val="00DD2769"/>
+    <w:pPr>
+      <w:pBdr>
+        <w:bottom w:val="dotted" w:sz="4" w:space="1" w:color="943634" w:themeColor="accent2" w:themeShade="BF"/>
+      </w:pBdr>
+      <w:spacing w:after="120"/>
+      <w:jc w:val="center"/>
+      <w:outlineLvl w:val="3"/>
+    </w:pPr>
+    <w:rPr>
+      <w:caps/>
+      <w:color w:val="622423" w:themeColor="accent2" w:themeShade="7F"/>
+      <w:spacing w:val="10"/>
+    </w:rPr>
+  </w:style>
+  <w:style w:type="paragraph" w:styleId="Ttulo5">
+    <w:name w:val="heading 5"/>
+    <w:basedOn w:val="Normal"/>
+    <w:next w:val="Normal"/>
+    <w:link w:val="Ttulo5Car"/>
+    <w:uiPriority w:val="9"/>
+    <w:semiHidden/>
+    <w:unhideWhenUsed/>
+    <w:qFormat/>
+    <w:rsid w:val="00DD2769"/>
+    <w:pPr>
+      <w:spacing w:before="320" w:after="120"/>
+      <w:jc w:val="center"/>
+      <w:outlineLvl w:val="4"/>
+    </w:pPr>
+    <w:rPr>
+      <w:caps/>
+      <w:color w:val="622423" w:themeColor="accent2" w:themeShade="7F"/>
+      <w:spacing w:val="10"/>
+    </w:rPr>
+  </w:style>
+  <w:style w:type="paragraph" w:styleId="Ttulo6">
+    <w:name w:val="heading 6"/>
+    <w:basedOn w:val="Normal"/>
+    <w:next w:val="Normal"/>
+    <w:link w:val="Ttulo6Car"/>
+    <w:uiPriority w:val="9"/>
+    <w:semiHidden/>
+    <w:unhideWhenUsed/>
+    <w:qFormat/>
+    <w:rsid w:val="00DD2769"/>
+    <w:pPr>
+      <w:spacing w:after="120"/>
+      <w:jc w:val="center"/>
+      <w:outlineLvl w:val="5"/>
+    </w:pPr>
+    <w:rPr>
+      <w:caps/>
+      <w:color w:val="943634" w:themeColor="accent2" w:themeShade="BF"/>
+      <w:spacing w:val="10"/>
+    </w:rPr>
+  </w:style>
+  <w:style w:type="paragraph" w:styleId="Ttulo7">
+    <w:name w:val="heading 7"/>
+    <w:basedOn w:val="Normal"/>
+    <w:next w:val="Normal"/>
+    <w:link w:val="Ttulo7Car"/>
+    <w:uiPriority w:val="9"/>
+    <w:semiHidden/>
+    <w:unhideWhenUsed/>
+    <w:qFormat/>
+    <w:rsid w:val="00DD2769"/>
+    <w:pPr>
+      <w:spacing w:after="120"/>
+      <w:jc w:val="center"/>
+      <w:outlineLvl w:val="6"/>
+    </w:pPr>
+    <w:rPr>
+      <w:i/>
+      <w:iCs/>
+      <w:caps/>
+      <w:color w:val="943634" w:themeColor="accent2" w:themeShade="BF"/>
+      <w:spacing w:val="10"/>
+    </w:rPr>
+  </w:style>
+  <w:style w:type="paragraph" w:styleId="Ttulo8">
+    <w:name w:val="heading 8"/>
+    <w:basedOn w:val="Normal"/>
+    <w:next w:val="Normal"/>
+    <w:link w:val="Ttulo8Car"/>
+    <w:uiPriority w:val="9"/>
+    <w:semiHidden/>
+    <w:unhideWhenUsed/>
+    <w:qFormat/>
+    <w:rsid w:val="00DD2769"/>
+    <w:pPr>
+      <w:spacing w:after="120"/>
+      <w:jc w:val="center"/>
+      <w:outlineLvl w:val="7"/>
+    </w:pPr>
+    <w:rPr>
+      <w:caps/>
+      <w:spacing w:val="10"/>
+      <w:sz w:val="20"/>
+      <w:szCs w:val="20"/>
+    </w:rPr>
+  </w:style>
+  <w:style w:type="paragraph" w:styleId="Ttulo9">
+    <w:name w:val="heading 9"/>
+    <w:basedOn w:val="Normal"/>
+    <w:next w:val="Normal"/>
+    <w:link w:val="Ttulo9Car"/>
+    <w:uiPriority w:val="9"/>
+    <w:semiHidden/>
+    <w:unhideWhenUsed/>
+    <w:qFormat/>
+    <w:rsid w:val="00DD2769"/>
+    <w:pPr>
+      <w:spacing w:after="120"/>
+      <w:jc w:val="center"/>
+      <w:outlineLvl w:val="8"/>
+    </w:pPr>
+    <w:rPr>
+      <w:i/>
+      <w:iCs/>
+      <w:caps/>
+      <w:spacing w:val="10"/>
+      <w:sz w:val="20"/>
+      <w:szCs w:val="20"/>
     </w:rPr>
   </w:style>
   <w:style w:type="character" w:default="1" w:styleId="Fuentedeprrafopredeter">
@@ -2062,12 +3428,11 @@
     <w:basedOn w:val="Fuentedeprrafopredeter"/>
     <w:link w:val="Ttulo1"/>
     <w:uiPriority w:val="9"/>
-    <w:rsid w:val="007F323D"/>
-    <w:rPr>
-      <w:rFonts w:asciiTheme="majorHAnsi" w:eastAsiaTheme="majorEastAsia" w:hAnsiTheme="majorHAnsi" w:cstheme="majorBidi"/>
-      <w:b/>
-      <w:bCs/>
-      <w:color w:val="365F91" w:themeColor="accent1" w:themeShade="BF"/>
+    <w:rsid w:val="00DD2769"/>
+    <w:rPr>
+      <w:caps/>
+      <w:color w:val="632423" w:themeColor="accent2" w:themeShade="80"/>
+      <w:spacing w:val="20"/>
       <w:sz w:val="28"/>
       <w:szCs w:val="28"/>
     </w:rPr>
@@ -2079,13 +3444,12 @@
     <w:uiPriority w:val="39"/>
     <w:unhideWhenUsed/>
     <w:qFormat/>
-    <w:rsid w:val="007F323D"/>
+    <w:rsid w:val="00DD2769"/>
     <w:pPr>
       <w:outlineLvl w:val="9"/>
     </w:pPr>
     <w:rPr>
-      <w:rFonts w:ascii="Arial" w:hAnsi="Arial"/>
-      <w:sz w:val="52"/>
+      <w:lang w:bidi="en-US"/>
     </w:rPr>
   </w:style>
   <w:style w:type="paragraph" w:styleId="TDC2">
@@ -2150,26 +3514,17 @@
     <w:link w:val="SinespaciadoCar"/>
     <w:uiPriority w:val="1"/>
     <w:qFormat/>
-    <w:rsid w:val="00F335B7"/>
+    <w:rsid w:val="00DD2769"/>
     <w:pPr>
       <w:spacing w:after="0" w:line="240" w:lineRule="auto"/>
     </w:pPr>
-    <w:rPr>
-      <w:rFonts w:asciiTheme="majorHAnsi" w:eastAsiaTheme="majorEastAsia" w:hAnsiTheme="majorHAnsi" w:cstheme="majorBidi"/>
-      <w:sz w:val="22"/>
-      <w:lang w:val="en-US" w:bidi="en-US"/>
-    </w:rPr>
   </w:style>
   <w:style w:type="character" w:customStyle="1" w:styleId="SinespaciadoCar">
     <w:name w:val="Sin espaciado Car"/>
     <w:basedOn w:val="Fuentedeprrafopredeter"/>
     <w:link w:val="Sinespaciado"/>
     <w:uiPriority w:val="1"/>
-    <w:rsid w:val="00F335B7"/>
-    <w:rPr>
-      <w:rFonts w:asciiTheme="majorHAnsi" w:eastAsiaTheme="majorEastAsia" w:hAnsiTheme="majorHAnsi" w:cstheme="majorBidi"/>
-      <w:lang w:val="en-US" w:bidi="en-US"/>
-    </w:rPr>
+    <w:rsid w:val="00DD2769"/>
   </w:style>
   <w:style w:type="paragraph" w:styleId="Encabezado">
     <w:name w:val="header"/>
@@ -2228,13 +3583,903 @@
     <w:basedOn w:val="Normal"/>
     <w:uiPriority w:val="34"/>
     <w:qFormat/>
-    <w:rsid w:val="001A7D61"/>
+    <w:rsid w:val="00DD2769"/>
     <w:pPr>
       <w:ind w:left="720"/>
       <w:contextualSpacing/>
     </w:pPr>
   </w:style>
+  <w:style w:type="paragraph" w:styleId="Ttulo">
+    <w:name w:val="Title"/>
+    <w:basedOn w:val="Normal"/>
+    <w:next w:val="Normal"/>
+    <w:link w:val="TtuloCar"/>
+    <w:uiPriority w:val="10"/>
+    <w:qFormat/>
+    <w:rsid w:val="00DD2769"/>
+    <w:pPr>
+      <w:pBdr>
+        <w:top w:val="dotted" w:sz="2" w:space="1" w:color="632423" w:themeColor="accent2" w:themeShade="80"/>
+        <w:bottom w:val="dotted" w:sz="2" w:space="6" w:color="632423" w:themeColor="accent2" w:themeShade="80"/>
+      </w:pBdr>
+      <w:spacing w:before="500" w:after="300" w:line="240" w:lineRule="auto"/>
+      <w:jc w:val="center"/>
+    </w:pPr>
+    <w:rPr>
+      <w:caps/>
+      <w:color w:val="632423" w:themeColor="accent2" w:themeShade="80"/>
+      <w:spacing w:val="50"/>
+      <w:sz w:val="44"/>
+      <w:szCs w:val="44"/>
+    </w:rPr>
+  </w:style>
+  <w:style w:type="character" w:customStyle="1" w:styleId="TtuloCar">
+    <w:name w:val="Título Car"/>
+    <w:basedOn w:val="Fuentedeprrafopredeter"/>
+    <w:link w:val="Ttulo"/>
+    <w:uiPriority w:val="10"/>
+    <w:rsid w:val="00DD2769"/>
+    <w:rPr>
+      <w:caps/>
+      <w:color w:val="632423" w:themeColor="accent2" w:themeShade="80"/>
+      <w:spacing w:val="50"/>
+      <w:sz w:val="44"/>
+      <w:szCs w:val="44"/>
+    </w:rPr>
+  </w:style>
+  <w:style w:type="character" w:customStyle="1" w:styleId="Ttulo2Car">
+    <w:name w:val="Título 2 Car"/>
+    <w:basedOn w:val="Fuentedeprrafopredeter"/>
+    <w:link w:val="Ttulo2"/>
+    <w:uiPriority w:val="9"/>
+    <w:semiHidden/>
+    <w:rsid w:val="00DD2769"/>
+    <w:rPr>
+      <w:caps/>
+      <w:color w:val="632423" w:themeColor="accent2" w:themeShade="80"/>
+      <w:spacing w:val="15"/>
+      <w:sz w:val="24"/>
+      <w:szCs w:val="24"/>
+    </w:rPr>
+  </w:style>
+  <w:style w:type="character" w:customStyle="1" w:styleId="Ttulo3Car">
+    <w:name w:val="Título 3 Car"/>
+    <w:basedOn w:val="Fuentedeprrafopredeter"/>
+    <w:link w:val="Ttulo3"/>
+    <w:uiPriority w:val="9"/>
+    <w:semiHidden/>
+    <w:rsid w:val="00DD2769"/>
+    <w:rPr>
+      <w:caps/>
+      <w:color w:val="622423" w:themeColor="accent2" w:themeShade="7F"/>
+      <w:sz w:val="24"/>
+      <w:szCs w:val="24"/>
+    </w:rPr>
+  </w:style>
+  <w:style w:type="character" w:customStyle="1" w:styleId="Ttulo4Car">
+    <w:name w:val="Título 4 Car"/>
+    <w:basedOn w:val="Fuentedeprrafopredeter"/>
+    <w:link w:val="Ttulo4"/>
+    <w:uiPriority w:val="9"/>
+    <w:semiHidden/>
+    <w:rsid w:val="00DD2769"/>
+    <w:rPr>
+      <w:caps/>
+      <w:color w:val="622423" w:themeColor="accent2" w:themeShade="7F"/>
+      <w:spacing w:val="10"/>
+    </w:rPr>
+  </w:style>
+  <w:style w:type="character" w:customStyle="1" w:styleId="Ttulo5Car">
+    <w:name w:val="Título 5 Car"/>
+    <w:basedOn w:val="Fuentedeprrafopredeter"/>
+    <w:link w:val="Ttulo5"/>
+    <w:uiPriority w:val="9"/>
+    <w:semiHidden/>
+    <w:rsid w:val="00DD2769"/>
+    <w:rPr>
+      <w:caps/>
+      <w:color w:val="622423" w:themeColor="accent2" w:themeShade="7F"/>
+      <w:spacing w:val="10"/>
+    </w:rPr>
+  </w:style>
+  <w:style w:type="character" w:customStyle="1" w:styleId="Ttulo6Car">
+    <w:name w:val="Título 6 Car"/>
+    <w:basedOn w:val="Fuentedeprrafopredeter"/>
+    <w:link w:val="Ttulo6"/>
+    <w:uiPriority w:val="9"/>
+    <w:semiHidden/>
+    <w:rsid w:val="00DD2769"/>
+    <w:rPr>
+      <w:caps/>
+      <w:color w:val="943634" w:themeColor="accent2" w:themeShade="BF"/>
+      <w:spacing w:val="10"/>
+    </w:rPr>
+  </w:style>
+  <w:style w:type="character" w:customStyle="1" w:styleId="Ttulo7Car">
+    <w:name w:val="Título 7 Car"/>
+    <w:basedOn w:val="Fuentedeprrafopredeter"/>
+    <w:link w:val="Ttulo7"/>
+    <w:uiPriority w:val="9"/>
+    <w:semiHidden/>
+    <w:rsid w:val="00DD2769"/>
+    <w:rPr>
+      <w:i/>
+      <w:iCs/>
+      <w:caps/>
+      <w:color w:val="943634" w:themeColor="accent2" w:themeShade="BF"/>
+      <w:spacing w:val="10"/>
+    </w:rPr>
+  </w:style>
+  <w:style w:type="character" w:customStyle="1" w:styleId="Ttulo8Car">
+    <w:name w:val="Título 8 Car"/>
+    <w:basedOn w:val="Fuentedeprrafopredeter"/>
+    <w:link w:val="Ttulo8"/>
+    <w:uiPriority w:val="9"/>
+    <w:semiHidden/>
+    <w:rsid w:val="00DD2769"/>
+    <w:rPr>
+      <w:caps/>
+      <w:spacing w:val="10"/>
+      <w:sz w:val="20"/>
+      <w:szCs w:val="20"/>
+    </w:rPr>
+  </w:style>
+  <w:style w:type="character" w:customStyle="1" w:styleId="Ttulo9Car">
+    <w:name w:val="Título 9 Car"/>
+    <w:basedOn w:val="Fuentedeprrafopredeter"/>
+    <w:link w:val="Ttulo9"/>
+    <w:uiPriority w:val="9"/>
+    <w:semiHidden/>
+    <w:rsid w:val="00DD2769"/>
+    <w:rPr>
+      <w:i/>
+      <w:iCs/>
+      <w:caps/>
+      <w:spacing w:val="10"/>
+      <w:sz w:val="20"/>
+      <w:szCs w:val="20"/>
+    </w:rPr>
+  </w:style>
+  <w:style w:type="paragraph" w:styleId="Epgrafe">
+    <w:name w:val="caption"/>
+    <w:basedOn w:val="Normal"/>
+    <w:next w:val="Normal"/>
+    <w:uiPriority w:val="35"/>
+    <w:semiHidden/>
+    <w:unhideWhenUsed/>
+    <w:qFormat/>
+    <w:rsid w:val="00DD2769"/>
+    <w:rPr>
+      <w:caps/>
+      <w:spacing w:val="10"/>
+      <w:sz w:val="18"/>
+      <w:szCs w:val="18"/>
+    </w:rPr>
+  </w:style>
+  <w:style w:type="paragraph" w:styleId="Subttulo">
+    <w:name w:val="Subtitle"/>
+    <w:basedOn w:val="Normal"/>
+    <w:next w:val="Normal"/>
+    <w:link w:val="SubttuloCar"/>
+    <w:uiPriority w:val="11"/>
+    <w:qFormat/>
+    <w:rsid w:val="00DD2769"/>
+    <w:pPr>
+      <w:spacing w:after="560" w:line="240" w:lineRule="auto"/>
+      <w:jc w:val="center"/>
+    </w:pPr>
+    <w:rPr>
+      <w:caps/>
+      <w:spacing w:val="20"/>
+      <w:sz w:val="18"/>
+      <w:szCs w:val="18"/>
+    </w:rPr>
+  </w:style>
+  <w:style w:type="character" w:customStyle="1" w:styleId="SubttuloCar">
+    <w:name w:val="Subtítulo Car"/>
+    <w:basedOn w:val="Fuentedeprrafopredeter"/>
+    <w:link w:val="Subttulo"/>
+    <w:uiPriority w:val="11"/>
+    <w:rsid w:val="00DD2769"/>
+    <w:rPr>
+      <w:caps/>
+      <w:spacing w:val="20"/>
+      <w:sz w:val="18"/>
+      <w:szCs w:val="18"/>
+    </w:rPr>
+  </w:style>
+  <w:style w:type="character" w:styleId="Textoennegrita">
+    <w:name w:val="Strong"/>
+    <w:uiPriority w:val="22"/>
+    <w:qFormat/>
+    <w:rsid w:val="00DD2769"/>
+    <w:rPr>
+      <w:b/>
+      <w:bCs/>
+      <w:color w:val="943634" w:themeColor="accent2" w:themeShade="BF"/>
+      <w:spacing w:val="5"/>
+    </w:rPr>
+  </w:style>
+  <w:style w:type="character" w:styleId="nfasis">
+    <w:name w:val="Emphasis"/>
+    <w:uiPriority w:val="20"/>
+    <w:qFormat/>
+    <w:rsid w:val="00DD2769"/>
+    <w:rPr>
+      <w:caps/>
+      <w:spacing w:val="5"/>
+      <w:sz w:val="20"/>
+      <w:szCs w:val="20"/>
+    </w:rPr>
+  </w:style>
+  <w:style w:type="paragraph" w:styleId="Cita">
+    <w:name w:val="Quote"/>
+    <w:basedOn w:val="Normal"/>
+    <w:next w:val="Normal"/>
+    <w:link w:val="CitaCar"/>
+    <w:uiPriority w:val="29"/>
+    <w:qFormat/>
+    <w:rsid w:val="00DD2769"/>
+    <w:rPr>
+      <w:i/>
+      <w:iCs/>
+    </w:rPr>
+  </w:style>
+  <w:style w:type="character" w:customStyle="1" w:styleId="CitaCar">
+    <w:name w:val="Cita Car"/>
+    <w:basedOn w:val="Fuentedeprrafopredeter"/>
+    <w:link w:val="Cita"/>
+    <w:uiPriority w:val="29"/>
+    <w:rsid w:val="00DD2769"/>
+    <w:rPr>
+      <w:i/>
+      <w:iCs/>
+    </w:rPr>
+  </w:style>
+  <w:style w:type="paragraph" w:styleId="Citadestacada">
+    <w:name w:val="Intense Quote"/>
+    <w:basedOn w:val="Normal"/>
+    <w:next w:val="Normal"/>
+    <w:link w:val="CitadestacadaCar"/>
+    <w:uiPriority w:val="30"/>
+    <w:qFormat/>
+    <w:rsid w:val="00DD2769"/>
+    <w:pPr>
+      <w:pBdr>
+        <w:top w:val="dotted" w:sz="2" w:space="10" w:color="632423" w:themeColor="accent2" w:themeShade="80"/>
+        <w:bottom w:val="dotted" w:sz="2" w:space="4" w:color="632423" w:themeColor="accent2" w:themeShade="80"/>
+      </w:pBdr>
+      <w:spacing w:before="160" w:line="300" w:lineRule="auto"/>
+      <w:ind w:left="1440" w:right="1440"/>
+    </w:pPr>
+    <w:rPr>
+      <w:caps/>
+      <w:color w:val="622423" w:themeColor="accent2" w:themeShade="7F"/>
+      <w:spacing w:val="5"/>
+      <w:sz w:val="20"/>
+      <w:szCs w:val="20"/>
+    </w:rPr>
+  </w:style>
+  <w:style w:type="character" w:customStyle="1" w:styleId="CitadestacadaCar">
+    <w:name w:val="Cita destacada Car"/>
+    <w:basedOn w:val="Fuentedeprrafopredeter"/>
+    <w:link w:val="Citadestacada"/>
+    <w:uiPriority w:val="30"/>
+    <w:rsid w:val="00DD2769"/>
+    <w:rPr>
+      <w:caps/>
+      <w:color w:val="622423" w:themeColor="accent2" w:themeShade="7F"/>
+      <w:spacing w:val="5"/>
+      <w:sz w:val="20"/>
+      <w:szCs w:val="20"/>
+    </w:rPr>
+  </w:style>
+  <w:style w:type="character" w:styleId="nfasissutil">
+    <w:name w:val="Subtle Emphasis"/>
+    <w:uiPriority w:val="19"/>
+    <w:qFormat/>
+    <w:rsid w:val="00DD2769"/>
+    <w:rPr>
+      <w:i/>
+      <w:iCs/>
+    </w:rPr>
+  </w:style>
+  <w:style w:type="character" w:styleId="nfasisintenso">
+    <w:name w:val="Intense Emphasis"/>
+    <w:uiPriority w:val="21"/>
+    <w:qFormat/>
+    <w:rsid w:val="00DD2769"/>
+    <w:rPr>
+      <w:i/>
+      <w:iCs/>
+      <w:caps/>
+      <w:spacing w:val="10"/>
+      <w:sz w:val="20"/>
+      <w:szCs w:val="20"/>
+    </w:rPr>
+  </w:style>
+  <w:style w:type="character" w:styleId="Referenciasutil">
+    <w:name w:val="Subtle Reference"/>
+    <w:basedOn w:val="Fuentedeprrafopredeter"/>
+    <w:uiPriority w:val="31"/>
+    <w:qFormat/>
+    <w:rsid w:val="00DD2769"/>
+    <w:rPr>
+      <w:rFonts w:asciiTheme="minorHAnsi" w:eastAsiaTheme="minorEastAsia" w:hAnsiTheme="minorHAnsi" w:cstheme="minorBidi"/>
+      <w:i/>
+      <w:iCs/>
+      <w:color w:val="622423" w:themeColor="accent2" w:themeShade="7F"/>
+    </w:rPr>
+  </w:style>
+  <w:style w:type="character" w:styleId="Referenciaintensa">
+    <w:name w:val="Intense Reference"/>
+    <w:uiPriority w:val="32"/>
+    <w:qFormat/>
+    <w:rsid w:val="00DD2769"/>
+    <w:rPr>
+      <w:rFonts w:asciiTheme="minorHAnsi" w:eastAsiaTheme="minorEastAsia" w:hAnsiTheme="minorHAnsi" w:cstheme="minorBidi"/>
+      <w:b/>
+      <w:bCs/>
+      <w:i/>
+      <w:iCs/>
+      <w:color w:val="622423" w:themeColor="accent2" w:themeShade="7F"/>
+    </w:rPr>
+  </w:style>
+  <w:style w:type="character" w:styleId="Ttulodellibro">
+    <w:name w:val="Book Title"/>
+    <w:uiPriority w:val="33"/>
+    <w:qFormat/>
+    <w:rsid w:val="00DD2769"/>
+    <w:rPr>
+      <w:caps/>
+      <w:color w:val="622423" w:themeColor="accent2" w:themeShade="7F"/>
+      <w:spacing w:val="5"/>
+      <w:u w:color="622423" w:themeColor="accent2" w:themeShade="7F"/>
+    </w:rPr>
+  </w:style>
+  <w:style w:type="character" w:styleId="Hipervnculovisitado">
+    <w:name w:val="FollowedHyperlink"/>
+    <w:basedOn w:val="Fuentedeprrafopredeter"/>
+    <w:uiPriority w:val="99"/>
+    <w:semiHidden/>
+    <w:unhideWhenUsed/>
+    <w:rsid w:val="00AB6329"/>
+    <w:rPr>
+      <w:color w:val="800080" w:themeColor="followedHyperlink"/>
+      <w:u w:val="single"/>
+    </w:rPr>
+  </w:style>
 </w:styles>
+</file>
+
+<file path=word/glossary/document.xml><?xml version="1.0" encoding="utf-8"?>
+<w:glossaryDocument xmlns:wpc="http://schemas.microsoft.com/office/word/2010/wordprocessingCanvas" xmlns:mc="http://schemas.openxmlformats.org/markup-compatibility/2006" xmlns:o="urn:schemas-microsoft-com:office:office" xmlns:r="http://schemas.openxmlformats.org/officeDocument/2006/relationships" xmlns:m="http://schemas.openxmlformats.org/officeDocument/2006/math" xmlns:v="urn:schemas-microsoft-com:vml" xmlns:wp14="http://schemas.microsoft.com/office/word/2010/wordprocessingDrawing" xmlns:wp="http://schemas.openxmlformats.org/drawingml/2006/wordprocessingDrawing" xmlns:w10="urn:schemas-microsoft-com:office:word" xmlns:w="http://schemas.openxmlformats.org/wordprocessingml/2006/main" xmlns:w14="http://schemas.microsoft.com/office/word/2010/wordml" xmlns:wpg="http://schemas.microsoft.com/office/word/2010/wordprocessingGroup" xmlns:wpi="http://schemas.microsoft.com/office/word/2010/wordprocessingInk" xmlns:wne="http://schemas.microsoft.com/office/word/2006/wordml" xmlns:wps="http://schemas.microsoft.com/office/word/2010/wordprocessingShape" mc:Ignorable="w14 wp14"/>
+</file>
+
+<file path=word/glossary/fontTable.xml><?xml version="1.0" encoding="utf-8"?>
+<w:fonts xmlns:mc="http://schemas.openxmlformats.org/markup-compatibility/2006" xmlns:r="http://schemas.openxmlformats.org/officeDocument/2006/relationships" xmlns:w="http://schemas.openxmlformats.org/wordprocessingml/2006/main" xmlns:w14="http://schemas.microsoft.com/office/word/2010/wordml" mc:Ignorable="w14">
+  <w:font w:name="Symbol">
+    <w:panose1 w:val="05050102010706020507"/>
+    <w:charset w:val="02"/>
+    <w:family w:val="roman"/>
+    <w:pitch w:val="variable"/>
+    <w:sig w:usb0="00000000" w:usb1="10000000" w:usb2="00000000" w:usb3="00000000" w:csb0="80000000" w:csb1="00000000"/>
+  </w:font>
+  <w:font w:name="Times New Roman">
+    <w:panose1 w:val="02020603050405020304"/>
+    <w:charset w:val="00"/>
+    <w:family w:val="roman"/>
+    <w:pitch w:val="variable"/>
+    <w:sig w:usb0="E0002AFF" w:usb1="C0007841" w:usb2="00000009" w:usb3="00000000" w:csb0="000001FF" w:csb1="00000000"/>
+  </w:font>
+  <w:font w:name="Courier New">
+    <w:panose1 w:val="02070309020205020404"/>
+    <w:charset w:val="00"/>
+    <w:family w:val="modern"/>
+    <w:pitch w:val="fixed"/>
+    <w:sig w:usb0="E0002AFF" w:usb1="C0007843" w:usb2="00000009" w:usb3="00000000" w:csb0="000001FF" w:csb1="00000000"/>
+  </w:font>
+  <w:font w:name="Wingdings">
+    <w:panose1 w:val="05000000000000000000"/>
+    <w:charset w:val="02"/>
+    <w:family w:val="auto"/>
+    <w:pitch w:val="variable"/>
+    <w:sig w:usb0="00000000" w:usb1="10000000" w:usb2="00000000" w:usb3="00000000" w:csb0="80000000" w:csb1="00000000"/>
+  </w:font>
+  <w:font w:name="Cambria">
+    <w:panose1 w:val="02040503050406030204"/>
+    <w:charset w:val="00"/>
+    <w:family w:val="roman"/>
+    <w:pitch w:val="variable"/>
+    <w:sig w:usb0="E00002FF" w:usb1="400004FF" w:usb2="00000000" w:usb3="00000000" w:csb0="0000019F" w:csb1="00000000"/>
+  </w:font>
+  <w:font w:name="Tahoma">
+    <w:panose1 w:val="020B0604030504040204"/>
+    <w:charset w:val="00"/>
+    <w:family w:val="swiss"/>
+    <w:pitch w:val="variable"/>
+    <w:sig w:usb0="E1002EFF" w:usb1="C000605B" w:usb2="00000029" w:usb3="00000000" w:csb0="000101FF" w:csb1="00000000"/>
+  </w:font>
+  <w:font w:name="Arial">
+    <w:panose1 w:val="020B0604020202020204"/>
+    <w:charset w:val="00"/>
+    <w:family w:val="swiss"/>
+    <w:pitch w:val="variable"/>
+    <w:sig w:usb0="E0002AFF" w:usb1="C0007843" w:usb2="00000009" w:usb3="00000000" w:csb0="000001FF" w:csb1="00000000"/>
+  </w:font>
+  <w:font w:name="Calibri">
+    <w:panose1 w:val="020F0502020204030204"/>
+    <w:charset w:val="00"/>
+    <w:family w:val="swiss"/>
+    <w:pitch w:val="variable"/>
+    <w:sig w:usb0="E00002FF" w:usb1="4000ACFF" w:usb2="00000001" w:usb3="00000000" w:csb0="0000019F" w:csb1="00000000"/>
+  </w:font>
+</w:fonts>
+</file>
+
+<file path=word/glossary/settings.xml><?xml version="1.0" encoding="utf-8"?>
+<w:settings xmlns:mc="http://schemas.openxmlformats.org/markup-compatibility/2006" xmlns:o="urn:schemas-microsoft-com:office:office" xmlns:r="http://schemas.openxmlformats.org/officeDocument/2006/relationships" xmlns:m="http://schemas.openxmlformats.org/officeDocument/2006/math" xmlns:v="urn:schemas-microsoft-com:vml" xmlns:w10="urn:schemas-microsoft-com:office:word" xmlns:w="http://schemas.openxmlformats.org/wordprocessingml/2006/main" xmlns:w14="http://schemas.microsoft.com/office/word/2010/wordml" xmlns:sl="http://schemas.openxmlformats.org/schemaLibrary/2006/main" mc:Ignorable="w14">
+  <w:view w:val="normal"/>
+  <w:defaultTabStop w:val="708"/>
+  <w:hyphenationZone w:val="425"/>
+  <w:characterSpacingControl w:val="doNotCompress"/>
+  <w:compat>
+    <w:useFELayout/>
+    <w:compatSetting w:name="compatibilityMode" w:uri="http://schemas.microsoft.com/office/word" w:val="14"/>
+    <w:compatSetting w:name="overrideTableStyleFontSizeAndJustification" w:uri="http://schemas.microsoft.com/office/word" w:val="1"/>
+    <w:compatSetting w:name="enableOpenTypeFeatures" w:uri="http://schemas.microsoft.com/office/word" w:val="1"/>
+    <w:compatSetting w:name="doNotFlipMirrorIndents" w:uri="http://schemas.microsoft.com/office/word" w:val="1"/>
+  </w:compat>
+  <w:rsids>
+    <w:rsidRoot w:val="00CA2561"/>
+    <w:rsid w:val="0062757A"/>
+    <w:rsid w:val="00CA2561"/>
+  </w:rsids>
+  <m:mathPr>
+    <m:mathFont m:val="Cambria Math"/>
+    <m:brkBin m:val="before"/>
+    <m:brkBinSub m:val="--"/>
+    <m:smallFrac m:val="0"/>
+    <m:dispDef/>
+    <m:lMargin m:val="0"/>
+    <m:rMargin m:val="0"/>
+    <m:defJc m:val="centerGroup"/>
+    <m:wrapIndent m:val="1440"/>
+    <m:intLim m:val="subSup"/>
+    <m:naryLim m:val="undOvr"/>
+  </m:mathPr>
+  <w:themeFontLang w:val="es-ES"/>
+  <w:clrSchemeMapping w:bg1="light1" w:t1="dark1" w:bg2="light2" w:t2="dark2" w:accent1="accent1" w:accent2="accent2" w:accent3="accent3" w:accent4="accent4" w:accent5="accent5" w:accent6="accent6" w:hyperlink="hyperlink" w:followedHyperlink="followedHyperlink"/>
+  <w:decimalSymbol w:val=","/>
+  <w:listSeparator w:val=";"/>
+</w:settings>
+</file>
+
+<file path=word/glossary/styles.xml><?xml version="1.0" encoding="utf-8"?>
+<w:styles xmlns:mc="http://schemas.openxmlformats.org/markup-compatibility/2006" xmlns:r="http://schemas.openxmlformats.org/officeDocument/2006/relationships" xmlns:w="http://schemas.openxmlformats.org/wordprocessingml/2006/main" xmlns:w14="http://schemas.microsoft.com/office/word/2010/wordml" mc:Ignorable="w14">
+  <w:docDefaults>
+    <w:rPrDefault>
+      <w:rPr>
+        <w:rFonts w:asciiTheme="minorHAnsi" w:eastAsiaTheme="minorEastAsia" w:hAnsiTheme="minorHAnsi" w:cstheme="minorBidi"/>
+        <w:sz w:val="22"/>
+        <w:szCs w:val="22"/>
+        <w:lang w:val="es-ES" w:eastAsia="es-ES" w:bidi="ar-SA"/>
+      </w:rPr>
+    </w:rPrDefault>
+    <w:pPrDefault>
+      <w:pPr>
+        <w:spacing w:after="200" w:line="276" w:lineRule="auto"/>
+      </w:pPr>
+    </w:pPrDefault>
+  </w:docDefaults>
+  <w:latentStyles w:defLockedState="0" w:defUIPriority="99" w:defSemiHidden="1" w:defUnhideWhenUsed="1" w:defQFormat="0" w:count="267">
+    <w:lsdException w:name="Normal" w:semiHidden="0" w:uiPriority="0" w:unhideWhenUsed="0" w:qFormat="1"/>
+    <w:lsdException w:name="heading 1" w:semiHidden="0" w:uiPriority="9" w:unhideWhenUsed="0" w:qFormat="1"/>
+    <w:lsdException w:name="heading 2" w:uiPriority="9" w:qFormat="1"/>
+    <w:lsdException w:name="heading 3" w:uiPriority="9" w:qFormat="1"/>
+    <w:lsdException w:name="heading 4" w:uiPriority="9" w:qFormat="1"/>
+    <w:lsdException w:name="heading 5" w:uiPriority="9" w:qFormat="1"/>
+    <w:lsdException w:name="heading 6" w:uiPriority="9" w:qFormat="1"/>
+    <w:lsdException w:name="heading 7" w:uiPriority="9" w:qFormat="1"/>
+    <w:lsdException w:name="heading 8" w:uiPriority="9" w:qFormat="1"/>
+    <w:lsdException w:name="heading 9" w:uiPriority="9" w:qFormat="1"/>
+    <w:lsdException w:name="toc 1" w:uiPriority="39"/>
+    <w:lsdException w:name="toc 2" w:uiPriority="39"/>
+    <w:lsdException w:name="toc 3" w:uiPriority="39"/>
+    <w:lsdException w:name="toc 4" w:uiPriority="39"/>
+    <w:lsdException w:name="toc 5" w:uiPriority="39"/>
+    <w:lsdException w:name="toc 6" w:uiPriority="39"/>
+    <w:lsdException w:name="toc 7" w:uiPriority="39"/>
+    <w:lsdException w:name="toc 8" w:uiPriority="39"/>
+    <w:lsdException w:name="toc 9" w:uiPriority="39"/>
+    <w:lsdException w:name="caption" w:uiPriority="35" w:qFormat="1"/>
+    <w:lsdException w:name="Title" w:semiHidden="0" w:uiPriority="10" w:unhideWhenUsed="0" w:qFormat="1"/>
+    <w:lsdException w:name="Default Paragraph Font" w:uiPriority="1"/>
+    <w:lsdException w:name="Subtitle" w:semiHidden="0" w:uiPriority="11" w:unhideWhenUsed="0" w:qFormat="1"/>
+    <w:lsdException w:name="Strong" w:semiHidden="0" w:uiPriority="22" w:unhideWhenUsed="0" w:qFormat="1"/>
+    <w:lsdException w:name="Emphasis" w:semiHidden="0" w:uiPriority="20" w:unhideWhenUsed="0" w:qFormat="1"/>
+    <w:lsdException w:name="Table Grid" w:semiHidden="0" w:uiPriority="59" w:unhideWhenUsed="0"/>
+    <w:lsdException w:name="Placeholder Text" w:unhideWhenUsed="0"/>
+    <w:lsdException w:name="No Spacing" w:semiHidden="0" w:uiPriority="1" w:unhideWhenUsed="0" w:qFormat="1"/>
+    <w:lsdException w:name="Light Shading" w:semiHidden="0" w:uiPriority="60" w:unhideWhenUsed="0"/>
+    <w:lsdException w:name="Light List" w:semiHidden="0" w:uiPriority="61" w:unhideWhenUsed="0"/>
+    <w:lsdException w:name="Light Grid" w:semiHidden="0" w:uiPriority="62" w:unhideWhenUsed="0"/>
+    <w:lsdException w:name="Medium Shading 1" w:semiHidden="0" w:uiPriority="63" w:unhideWhenUsed="0"/>
+    <w:lsdException w:name="Medium Shading 2" w:semiHidden="0" w:uiPriority="64" w:unhideWhenUsed="0"/>
+    <w:lsdException w:name="Medium List 1" w:semiHidden="0" w:uiPriority="65" w:unhideWhenUsed="0"/>
+    <w:lsdException w:name="Medium List 2" w:semiHidden="0" w:uiPriority="66" w:unhideWhenUsed="0"/>
+    <w:lsdException w:name="Medium Grid 1" w:semiHidden="0" w:uiPriority="67" w:unhideWhenUsed="0"/>
+    <w:lsdException w:name="Medium Grid 2" w:semiHidden="0" w:uiPriority="68" w:unhideWhenUsed="0"/>
+    <w:lsdException w:name="Medium Grid 3" w:semiHidden="0" w:uiPriority="69" w:unhideWhenUsed="0"/>
+    <w:lsdException w:name="Dark List" w:semiHidden="0" w:uiPriority="70" w:unhideWhenUsed="0"/>
+    <w:lsdException w:name="Colorful Shading" w:semiHidden="0" w:uiPriority="71" w:unhideWhenUsed="0"/>
+    <w:lsdException w:name="Colorful List" w:semiHidden="0" w:uiPriority="72" w:unhideWhenUsed="0"/>
+    <w:lsdException w:name="Colorful Grid" w:semiHidden="0" w:uiPriority="73" w:unhideWhenUsed="0"/>
+    <w:lsdException w:name="Light Shading Accent 1" w:semiHidden="0" w:uiPriority="60" w:unhideWhenUsed="0"/>
+    <w:lsdException w:name="Light List Accent 1" w:semiHidden="0" w:uiPriority="61" w:unhideWhenUsed="0"/>
+    <w:lsdException w:name="Light Grid Accent 1" w:semiHidden="0" w:uiPriority="62" w:unhideWhenUsed="0"/>
+    <w:lsdException w:name="Medium Shading 1 Accent 1" w:semiHidden="0" w:uiPriority="63" w:unhideWhenUsed="0"/>
+    <w:lsdException w:name="Medium Shading 2 Accent 1" w:semiHidden="0" w:uiPriority="64" w:unhideWhenUsed="0"/>
+    <w:lsdException w:name="Medium List 1 Accent 1" w:semiHidden="0" w:uiPriority="65" w:unhideWhenUsed="0"/>
+    <w:lsdException w:name="Revision" w:unhideWhenUsed="0"/>
+    <w:lsdException w:name="List Paragraph" w:semiHidden="0" w:uiPriority="34" w:unhideWhenUsed="0" w:qFormat="1"/>
+    <w:lsdException w:name="Quote" w:semiHidden="0" w:uiPriority="29" w:unhideWhenUsed="0" w:qFormat="1"/>
+    <w:lsdException w:name="Intense Quote" w:semiHidden="0" w:uiPriority="30" w:unhideWhenUsed="0" w:qFormat="1"/>
+    <w:lsdException w:name="Medium List 2 Accent 1" w:semiHidden="0" w:uiPriority="66" w:unhideWhenUsed="0"/>
+    <w:lsdException w:name="Medium Grid 1 Accent 1" w:semiHidden="0" w:uiPriority="67" w:unhideWhenUsed="0"/>
+    <w:lsdException w:name="Medium Grid 2 Accent 1" w:semiHidden="0" w:uiPriority="68" w:unhideWhenUsed="0"/>
+    <w:lsdException w:name="Medium Grid 3 Accent 1" w:semiHidden="0" w:uiPriority="69" w:unhideWhenUsed="0"/>
+    <w:lsdException w:name="Dark List Accent 1" w:semiHidden="0" w:uiPriority="70" w:unhideWhenUsed="0"/>
+    <w:lsdException w:name="Colorful Shading Accent 1" w:semiHidden="0" w:uiPriority="71" w:unhideWhenUsed="0"/>
+    <w:lsdException w:name="Colorful List Accent 1" w:semiHidden="0" w:uiPriority="72" w:unhideWhenUsed="0"/>
+    <w:lsdException w:name="Colorful Grid Accent 1" w:semiHidden="0" w:uiPriority="73" w:unhideWhenUsed="0"/>
+    <w:lsdException w:name="Light Shading Accent 2" w:semiHidden="0" w:uiPriority="60" w:unhideWhenUsed="0"/>
+    <w:lsdException w:name="Light List Accent 2" w:semiHidden="0" w:uiPriority="61" w:unhideWhenUsed="0"/>
+    <w:lsdException w:name="Light Grid Accent 2" w:semiHidden="0" w:uiPriority="62" w:unhideWhenUsed="0"/>
+    <w:lsdException w:name="Medium Shading 1 Accent 2" w:semiHidden="0" w:uiPriority="63" w:unhideWhenUsed="0"/>
+    <w:lsdException w:name="Medium Shading 2 Accent 2" w:semiHidden="0" w:uiPriority="64" w:unhideWhenUsed="0"/>
+    <w:lsdException w:name="Medium List 1 Accent 2" w:semiHidden="0" w:uiPriority="65" w:unhideWhenUsed="0"/>
+    <w:lsdException w:name="Medium List 2 Accent 2" w:semiHidden="0" w:uiPriority="66" w:unhideWhenUsed="0"/>
+    <w:lsdException w:name="Medium Grid 1 Accent 2" w:semiHidden="0" w:uiPriority="67" w:unhideWhenUsed="0"/>
+    <w:lsdException w:name="Medium Grid 2 Accent 2" w:semiHidden="0" w:uiPriority="68" w:unhideWhenUsed="0"/>
+    <w:lsdException w:name="Medium Grid 3 Accent 2" w:semiHidden="0" w:uiPriority="69" w:unhideWhenUsed="0"/>
+    <w:lsdException w:name="Dark List Accent 2" w:semiHidden="0" w:uiPriority="70" w:unhideWhenUsed="0"/>
+    <w:lsdException w:name="Colorful Shading Accent 2" w:semiHidden="0" w:uiPriority="71" w:unhideWhenUsed="0"/>
+    <w:lsdException w:name="Colorful List Accent 2" w:semiHidden="0" w:uiPriority="72" w:unhideWhenUsed="0"/>
+    <w:lsdException w:name="Colorful Grid Accent 2" w:semiHidden="0" w:uiPriority="73" w:unhideWhenUsed="0"/>
+    <w:lsdException w:name="Light Shading Accent 3" w:semiHidden="0" w:uiPriority="60" w:unhideWhenUsed="0"/>
+    <w:lsdException w:name="Light List Accent 3" w:semiHidden="0" w:uiPriority="61" w:unhideWhenUsed="0"/>
+    <w:lsdException w:name="Light Grid Accent 3" w:semiHidden="0" w:uiPriority="62" w:unhideWhenUsed="0"/>
+    <w:lsdException w:name="Medium Shading 1 Accent 3" w:semiHidden="0" w:uiPriority="63" w:unhideWhenUsed="0"/>
+    <w:lsdException w:name="Medium Shading 2 Accent 3" w:semiHidden="0" w:uiPriority="64" w:unhideWhenUsed="0"/>
+    <w:lsdException w:name="Medium List 1 Accent 3" w:semiHidden="0" w:uiPriority="65" w:unhideWhenUsed="0"/>
+    <w:lsdException w:name="Medium List 2 Accent 3" w:semiHidden="0" w:uiPriority="66" w:unhideWhenUsed="0"/>
+    <w:lsdException w:name="Medium Grid 1 Accent 3" w:semiHidden="0" w:uiPriority="67" w:unhideWhenUsed="0"/>
+    <w:lsdException w:name="Medium Grid 2 Accent 3" w:semiHidden="0" w:uiPriority="68" w:unhideWhenUsed="0"/>
+    <w:lsdException w:name="Medium Grid 3 Accent 3" w:semiHidden="0" w:uiPriority="69" w:unhideWhenUsed="0"/>
+    <w:lsdException w:name="Dark List Accent 3" w:semiHidden="0" w:uiPriority="70" w:unhideWhenUsed="0"/>
+    <w:lsdException w:name="Colorful Shading Accent 3" w:semiHidden="0" w:uiPriority="71" w:unhideWhenUsed="0"/>
+    <w:lsdException w:name="Colorful List Accent 3" w:semiHidden="0" w:uiPriority="72" w:unhideWhenUsed="0"/>
+    <w:lsdException w:name="Colorful Grid Accent 3" w:semiHidden="0" w:uiPriority="73" w:unhideWhenUsed="0"/>
+    <w:lsdException w:name="Light Shading Accent 4" w:semiHidden="0" w:uiPriority="60" w:unhideWhenUsed="0"/>
+    <w:lsdException w:name="Light List Accent 4" w:semiHidden="0" w:uiPriority="61" w:unhideWhenUsed="0"/>
+    <w:lsdException w:name="Light Grid Accent 4" w:semiHidden="0" w:uiPriority="62" w:unhideWhenUsed="0"/>
+    <w:lsdException w:name="Medium Shading 1 Accent 4" w:semiHidden="0" w:uiPriority="63" w:unhideWhenUsed="0"/>
+    <w:lsdException w:name="Medium Shading 2 Accent 4" w:semiHidden="0" w:uiPriority="64" w:unhideWhenUsed="0"/>
+    <w:lsdException w:name="Medium List 1 Accent 4" w:semiHidden="0" w:uiPriority="65" w:unhideWhenUsed="0"/>
+    <w:lsdException w:name="Medium List 2 Accent 4" w:semiHidden="0" w:uiPriority="66" w:unhideWhenUsed="0"/>
+    <w:lsdException w:name="Medium Grid 1 Accent 4" w:semiHidden="0" w:uiPriority="67" w:unhideWhenUsed="0"/>
+    <w:lsdException w:name="Medium Grid 2 Accent 4" w:semiHidden="0" w:uiPriority="68" w:unhideWhenUsed="0"/>
+    <w:lsdException w:name="Medium Grid 3 Accent 4" w:semiHidden="0" w:uiPriority="69" w:unhideWhenUsed="0"/>
+    <w:lsdException w:name="Dark List Accent 4" w:semiHidden="0" w:uiPriority="70" w:unhideWhenUsed="0"/>
+    <w:lsdException w:name="Colorful Shading Accent 4" w:semiHidden="0" w:uiPriority="71" w:unhideWhenUsed="0"/>
+    <w:lsdException w:name="Colorful List Accent 4" w:semiHidden="0" w:uiPriority="72" w:unhideWhenUsed="0"/>
+    <w:lsdException w:name="Colorful Grid Accent 4" w:semiHidden="0" w:uiPriority="73" w:unhideWhenUsed="0"/>
+    <w:lsdException w:name="Light Shading Accent 5" w:semiHidden="0" w:uiPriority="60" w:unhideWhenUsed="0"/>
+    <w:lsdException w:name="Light List Accent 5" w:semiHidden="0" w:uiPriority="61" w:unhideWhenUsed="0"/>
+    <w:lsdException w:name="Light Grid Accent 5" w:semiHidden="0" w:uiPriority="62" w:unhideWhenUsed="0"/>
+    <w:lsdException w:name="Medium Shading 1 Accent 5" w:semiHidden="0" w:uiPriority="63" w:unhideWhenUsed="0"/>
+    <w:lsdException w:name="Medium Shading 2 Accent 5" w:semiHidden="0" w:uiPriority="64" w:unhideWhenUsed="0"/>
+    <w:lsdException w:name="Medium List 1 Accent 5" w:semiHidden="0" w:uiPriority="65" w:unhideWhenUsed="0"/>
+    <w:lsdException w:name="Medium List 2 Accent 5" w:semiHidden="0" w:uiPriority="66" w:unhideWhenUsed="0"/>
+    <w:lsdException w:name="Medium Grid 1 Accent 5" w:semiHidden="0" w:uiPriority="67" w:unhideWhenUsed="0"/>
+    <w:lsdException w:name="Medium Grid 2 Accent 5" w:semiHidden="0" w:uiPriority="68" w:unhideWhenUsed="0"/>
+    <w:lsdException w:name="Medium Grid 3 Accent 5" w:semiHidden="0" w:uiPriority="69" w:unhideWhenUsed="0"/>
+    <w:lsdException w:name="Dark List Accent 5" w:semiHidden="0" w:uiPriority="70" w:unhideWhenUsed="0"/>
+    <w:lsdException w:name="Colorful Shading Accent 5" w:semiHidden="0" w:uiPriority="71" w:unhideWhenUsed="0"/>
+    <w:lsdException w:name="Colorful List Accent 5" w:semiHidden="0" w:uiPriority="72" w:unhideWhenUsed="0"/>
+    <w:lsdException w:name="Colorful Grid Accent 5" w:semiHidden="0" w:uiPriority="73" w:unhideWhenUsed="0"/>
+    <w:lsdException w:name="Light Shading Accent 6" w:semiHidden="0" w:uiPriority="60" w:unhideWhenUsed="0"/>
+    <w:lsdException w:name="Light List Accent 6" w:semiHidden="0" w:uiPriority="61" w:unhideWhenUsed="0"/>
+    <w:lsdException w:name="Light Grid Accent 6" w:semiHidden="0" w:uiPriority="62" w:unhideWhenUsed="0"/>
+    <w:lsdException w:name="Medium Shading 1 Accent 6" w:semiHidden="0" w:uiPriority="63" w:unhideWhenUsed="0"/>
+    <w:lsdException w:name="Medium Shading 2 Accent 6" w:semiHidden="0" w:uiPriority="64" w:unhideWhenUsed="0"/>
+    <w:lsdException w:name="Medium List 1 Accent 6" w:semiHidden="0" w:uiPriority="65" w:unhideWhenUsed="0"/>
+    <w:lsdException w:name="Medium List 2 Accent 6" w:semiHidden="0" w:uiPriority="66" w:unhideWhenUsed="0"/>
+    <w:lsdException w:name="Medium Grid 1 Accent 6" w:semiHidden="0" w:uiPriority="67" w:unhideWhenUsed="0"/>
+    <w:lsdException w:name="Medium Grid 2 Accent 6" w:semiHidden="0" w:uiPriority="68" w:unhideWhenUsed="0"/>
+    <w:lsdException w:name="Medium Grid 3 Accent 6" w:semiHidden="0" w:uiPriority="69" w:unhideWhenUsed="0"/>
+    <w:lsdException w:name="Dark List Accent 6" w:semiHidden="0" w:uiPriority="70" w:unhideWhenUsed="0"/>
+    <w:lsdException w:name="Colorful Shading Accent 6" w:semiHidden="0" w:uiPriority="71" w:unhideWhenUsed="0"/>
+    <w:lsdException w:name="Colorful List Accent 6" w:semiHidden="0" w:uiPriority="72" w:unhideWhenUsed="0"/>
+    <w:lsdException w:name="Colorful Grid Accent 6" w:semiHidden="0" w:uiPriority="73" w:unhideWhenUsed="0"/>
+    <w:lsdException w:name="Subtle Emphasis" w:semiHidden="0" w:uiPriority="19" w:unhideWhenUsed="0" w:qFormat="1"/>
+    <w:lsdException w:name="Intense Emphasis" w:semiHidden="0" w:uiPriority="21" w:unhideWhenUsed="0" w:qFormat="1"/>
+    <w:lsdException w:name="Subtle Reference" w:semiHidden="0" w:uiPriority="31" w:unhideWhenUsed="0" w:qFormat="1"/>
+    <w:lsdException w:name="Intense Reference" w:semiHidden="0" w:uiPriority="32" w:unhideWhenUsed="0" w:qFormat="1"/>
+    <w:lsdException w:name="Book Title" w:semiHidden="0" w:uiPriority="33" w:unhideWhenUsed="0" w:qFormat="1"/>
+    <w:lsdException w:name="Bibliography" w:uiPriority="37"/>
+    <w:lsdException w:name="TOC Heading" w:uiPriority="39" w:qFormat="1"/>
+  </w:latentStyles>
+  <w:style w:type="paragraph" w:default="1" w:styleId="Normal">
+    <w:name w:val="Normal"/>
+    <w:qFormat/>
+  </w:style>
+  <w:style w:type="character" w:default="1" w:styleId="Fuentedeprrafopredeter">
+    <w:name w:val="Default Paragraph Font"/>
+    <w:uiPriority w:val="1"/>
+    <w:semiHidden/>
+    <w:unhideWhenUsed/>
+  </w:style>
+  <w:style w:type="table" w:default="1" w:styleId="Tablanormal">
+    <w:name w:val="Normal Table"/>
+    <w:uiPriority w:val="99"/>
+    <w:semiHidden/>
+    <w:unhideWhenUsed/>
+    <w:tblPr>
+      <w:tblInd w:w="0" w:type="dxa"/>
+      <w:tblCellMar>
+        <w:top w:w="0" w:type="dxa"/>
+        <w:left w:w="108" w:type="dxa"/>
+        <w:bottom w:w="0" w:type="dxa"/>
+        <w:right w:w="108" w:type="dxa"/>
+      </w:tblCellMar>
+    </w:tblPr>
+  </w:style>
+  <w:style w:type="numbering" w:default="1" w:styleId="Sinlista">
+    <w:name w:val="No List"/>
+    <w:uiPriority w:val="99"/>
+    <w:semiHidden/>
+    <w:unhideWhenUsed/>
+  </w:style>
+  <w:style w:type="paragraph" w:customStyle="1" w:styleId="8428ED3278C540CF9507538181B42EE5">
+    <w:name w:val="8428ED3278C540CF9507538181B42EE5"/>
+    <w:rsid w:val="00CA2561"/>
+  </w:style>
+  <w:style w:type="paragraph" w:customStyle="1" w:styleId="F565B1553BB945F5B32831069FD2777D">
+    <w:name w:val="F565B1553BB945F5B32831069FD2777D"/>
+    <w:rsid w:val="00CA2561"/>
+  </w:style>
+  <w:style w:type="paragraph" w:customStyle="1" w:styleId="DBA0C9AF0FF642F78DDE6CC07E65C932">
+    <w:name w:val="DBA0C9AF0FF642F78DDE6CC07E65C932"/>
+    <w:rsid w:val="00CA2561"/>
+  </w:style>
+  <w:style w:type="paragraph" w:customStyle="1" w:styleId="D1385145341847F79FD0523A33BF9EFB">
+    <w:name w:val="D1385145341847F79FD0523A33BF9EFB"/>
+    <w:rsid w:val="00CA2561"/>
+  </w:style>
+  <w:style w:type="paragraph" w:customStyle="1" w:styleId="D102A9E8B38B40C4861BE1092C2C0D47">
+    <w:name w:val="D102A9E8B38B40C4861BE1092C2C0D47"/>
+    <w:rsid w:val="00CA2561"/>
+  </w:style>
+</w:styles>
+</file>
+
+<file path=word/glossary/stylesWithEffects.xml><?xml version="1.0" encoding="utf-8"?>
+<w:styles xmlns:wpc="http://schemas.microsoft.com/office/word/2010/wordprocessingCanvas" xmlns:mc="http://schemas.openxmlformats.org/markup-compatibility/2006" xmlns:o="urn:schemas-microsoft-com:office:office" xmlns:r="http://schemas.openxmlformats.org/officeDocument/2006/relationships" xmlns:m="http://schemas.openxmlformats.org/officeDocument/2006/math" xmlns:v="urn:schemas-microsoft-com:vml" xmlns:wp14="http://schemas.microsoft.com/office/word/2010/wordprocessingDrawing" xmlns:wp="http://schemas.openxmlformats.org/drawingml/2006/wordprocessingDrawing" xmlns:w10="urn:schemas-microsoft-com:office:word" xmlns:w="http://schemas.openxmlformats.org/wordprocessingml/2006/main" xmlns:w14="http://schemas.microsoft.com/office/word/2010/wordml" xmlns:wpg="http://schemas.microsoft.com/office/word/2010/wordprocessingGroup" xmlns:wpi="http://schemas.microsoft.com/office/word/2010/wordprocessingInk" xmlns:wne="http://schemas.microsoft.com/office/word/2006/wordml" xmlns:wps="http://schemas.microsoft.com/office/word/2010/wordprocessingShape" mc:Ignorable="w14 wp14">
+  <w:docDefaults>
+    <w:rPrDefault>
+      <w:rPr>
+        <w:rFonts w:asciiTheme="minorHAnsi" w:eastAsiaTheme="minorEastAsia" w:hAnsiTheme="minorHAnsi" w:cstheme="minorBidi"/>
+        <w:sz w:val="22"/>
+        <w:szCs w:val="22"/>
+        <w:lang w:val="es-ES" w:eastAsia="es-ES" w:bidi="ar-SA"/>
+      </w:rPr>
+    </w:rPrDefault>
+    <w:pPrDefault>
+      <w:pPr>
+        <w:spacing w:after="200" w:line="276" w:lineRule="auto"/>
+      </w:pPr>
+    </w:pPrDefault>
+  </w:docDefaults>
+  <w:latentStyles w:defLockedState="0" w:defUIPriority="99" w:defSemiHidden="1" w:defUnhideWhenUsed="1" w:defQFormat="0" w:count="267">
+    <w:lsdException w:name="Normal" w:semiHidden="0" w:uiPriority="0" w:unhideWhenUsed="0" w:qFormat="1"/>
+    <w:lsdException w:name="heading 1" w:semiHidden="0" w:uiPriority="9" w:unhideWhenUsed="0" w:qFormat="1"/>
+    <w:lsdException w:name="heading 2" w:uiPriority="9" w:qFormat="1"/>
+    <w:lsdException w:name="heading 3" w:uiPriority="9" w:qFormat="1"/>
+    <w:lsdException w:name="heading 4" w:uiPriority="9" w:qFormat="1"/>
+    <w:lsdException w:name="heading 5" w:uiPriority="9" w:qFormat="1"/>
+    <w:lsdException w:name="heading 6" w:uiPriority="9" w:qFormat="1"/>
+    <w:lsdException w:name="heading 7" w:uiPriority="9" w:qFormat="1"/>
+    <w:lsdException w:name="heading 8" w:uiPriority="9" w:qFormat="1"/>
+    <w:lsdException w:name="heading 9" w:uiPriority="9" w:qFormat="1"/>
+    <w:lsdException w:name="toc 1" w:uiPriority="39"/>
+    <w:lsdException w:name="toc 2" w:uiPriority="39"/>
+    <w:lsdException w:name="toc 3" w:uiPriority="39"/>
+    <w:lsdException w:name="toc 4" w:uiPriority="39"/>
+    <w:lsdException w:name="toc 5" w:uiPriority="39"/>
+    <w:lsdException w:name="toc 6" w:uiPriority="39"/>
+    <w:lsdException w:name="toc 7" w:uiPriority="39"/>
+    <w:lsdException w:name="toc 8" w:uiPriority="39"/>
+    <w:lsdException w:name="toc 9" w:uiPriority="39"/>
+    <w:lsdException w:name="caption" w:uiPriority="35" w:qFormat="1"/>
+    <w:lsdException w:name="Title" w:semiHidden="0" w:uiPriority="10" w:unhideWhenUsed="0" w:qFormat="1"/>
+    <w:lsdException w:name="Default Paragraph Font" w:uiPriority="1"/>
+    <w:lsdException w:name="Subtitle" w:semiHidden="0" w:uiPriority="11" w:unhideWhenUsed="0" w:qFormat="1"/>
+    <w:lsdException w:name="Strong" w:semiHidden="0" w:uiPriority="22" w:unhideWhenUsed="0" w:qFormat="1"/>
+    <w:lsdException w:name="Emphasis" w:semiHidden="0" w:uiPriority="20" w:unhideWhenUsed="0" w:qFormat="1"/>
+    <w:lsdException w:name="Table Grid" w:semiHidden="0" w:uiPriority="59" w:unhideWhenUsed="0"/>
+    <w:lsdException w:name="Placeholder Text" w:unhideWhenUsed="0"/>
+    <w:lsdException w:name="No Spacing" w:semiHidden="0" w:uiPriority="1" w:unhideWhenUsed="0" w:qFormat="1"/>
+    <w:lsdException w:name="Light Shading" w:semiHidden="0" w:uiPriority="60" w:unhideWhenUsed="0"/>
+    <w:lsdException w:name="Light List" w:semiHidden="0" w:uiPriority="61" w:unhideWhenUsed="0"/>
+    <w:lsdException w:name="Light Grid" w:semiHidden="0" w:uiPriority="62" w:unhideWhenUsed="0"/>
+    <w:lsdException w:name="Medium Shading 1" w:semiHidden="0" w:uiPriority="63" w:unhideWhenUsed="0"/>
+    <w:lsdException w:name="Medium Shading 2" w:semiHidden="0" w:uiPriority="64" w:unhideWhenUsed="0"/>
+    <w:lsdException w:name="Medium List 1" w:semiHidden="0" w:uiPriority="65" w:unhideWhenUsed="0"/>
+    <w:lsdException w:name="Medium List 2" w:semiHidden="0" w:uiPriority="66" w:unhideWhenUsed="0"/>
+    <w:lsdException w:name="Medium Grid 1" w:semiHidden="0" w:uiPriority="67" w:unhideWhenUsed="0"/>
+    <w:lsdException w:name="Medium Grid 2" w:semiHidden="0" w:uiPriority="68" w:unhideWhenUsed="0"/>
+    <w:lsdException w:name="Medium Grid 3" w:semiHidden="0" w:uiPriority="69" w:unhideWhenUsed="0"/>
+    <w:lsdException w:name="Dark List" w:semiHidden="0" w:uiPriority="70" w:unhideWhenUsed="0"/>
+    <w:lsdException w:name="Colorful Shading" w:semiHidden="0" w:uiPriority="71" w:unhideWhenUsed="0"/>
+    <w:lsdException w:name="Colorful List" w:semiHidden="0" w:uiPriority="72" w:unhideWhenUsed="0"/>
+    <w:lsdException w:name="Colorful Grid" w:semiHidden="0" w:uiPriority="73" w:unhideWhenUsed="0"/>
+    <w:lsdException w:name="Light Shading Accent 1" w:semiHidden="0" w:uiPriority="60" w:unhideWhenUsed="0"/>
+    <w:lsdException w:name="Light List Accent 1" w:semiHidden="0" w:uiPriority="61" w:unhideWhenUsed="0"/>
+    <w:lsdException w:name="Light Grid Accent 1" w:semiHidden="0" w:uiPriority="62" w:unhideWhenUsed="0"/>
+    <w:lsdException w:name="Medium Shading 1 Accent 1" w:semiHidden="0" w:uiPriority="63" w:unhideWhenUsed="0"/>
+    <w:lsdException w:name="Medium Shading 2 Accent 1" w:semiHidden="0" w:uiPriority="64" w:unhideWhenUsed="0"/>
+    <w:lsdException w:name="Medium List 1 Accent 1" w:semiHidden="0" w:uiPriority="65" w:unhideWhenUsed="0"/>
+    <w:lsdException w:name="Revision" w:unhideWhenUsed="0"/>
+    <w:lsdException w:name="List Paragraph" w:semiHidden="0" w:uiPriority="34" w:unhideWhenUsed="0" w:qFormat="1"/>
+    <w:lsdException w:name="Quote" w:semiHidden="0" w:uiPriority="29" w:unhideWhenUsed="0" w:qFormat="1"/>
+    <w:lsdException w:name="Intense Quote" w:semiHidden="0" w:uiPriority="30" w:unhideWhenUsed="0" w:qFormat="1"/>
+    <w:lsdException w:name="Medium List 2 Accent 1" w:semiHidden="0" w:uiPriority="66" w:unhideWhenUsed="0"/>
+    <w:lsdException w:name="Medium Grid 1 Accent 1" w:semiHidden="0" w:uiPriority="67" w:unhideWhenUsed="0"/>
+    <w:lsdException w:name="Medium Grid 2 Accent 1" w:semiHidden="0" w:uiPriority="68" w:unhideWhenUsed="0"/>
+    <w:lsdException w:name="Medium Grid 3 Accent 1" w:semiHidden="0" w:uiPriority="69" w:unhideWhenUsed="0"/>
+    <w:lsdException w:name="Dark List Accent 1" w:semiHidden="0" w:uiPriority="70" w:unhideWhenUsed="0"/>
+    <w:lsdException w:name="Colorful Shading Accent 1" w:semiHidden="0" w:uiPriority="71" w:unhideWhenUsed="0"/>
+    <w:lsdException w:name="Colorful List Accent 1" w:semiHidden="0" w:uiPriority="72" w:unhideWhenUsed="0"/>
+    <w:lsdException w:name="Colorful Grid Accent 1" w:semiHidden="0" w:uiPriority="73" w:unhideWhenUsed="0"/>
+    <w:lsdException w:name="Light Shading Accent 2" w:semiHidden="0" w:uiPriority="60" w:unhideWhenUsed="0"/>
+    <w:lsdException w:name="Light List Accent 2" w:semiHidden="0" w:uiPriority="61" w:unhideWhenUsed="0"/>
+    <w:lsdException w:name="Light Grid Accent 2" w:semiHidden="0" w:uiPriority="62" w:unhideWhenUsed="0"/>
+    <w:lsdException w:name="Medium Shading 1 Accent 2" w:semiHidden="0" w:uiPriority="63" w:unhideWhenUsed="0"/>
+    <w:lsdException w:name="Medium Shading 2 Accent 2" w:semiHidden="0" w:uiPriority="64" w:unhideWhenUsed="0"/>
+    <w:lsdException w:name="Medium List 1 Accent 2" w:semiHidden="0" w:uiPriority="65" w:unhideWhenUsed="0"/>
+    <w:lsdException w:name="Medium List 2 Accent 2" w:semiHidden="0" w:uiPriority="66" w:unhideWhenUsed="0"/>
+    <w:lsdException w:name="Medium Grid 1 Accent 2" w:semiHidden="0" w:uiPriority="67" w:unhideWhenUsed="0"/>
+    <w:lsdException w:name="Medium Grid 2 Accent 2" w:semiHidden="0" w:uiPriority="68" w:unhideWhenUsed="0"/>
+    <w:lsdException w:name="Medium Grid 3 Accent 2" w:semiHidden="0" w:uiPriority="69" w:unhideWhenUsed="0"/>
+    <w:lsdException w:name="Dark List Accent 2" w:semiHidden="0" w:uiPriority="70" w:unhideWhenUsed="0"/>
+    <w:lsdException w:name="Colorful Shading Accent 2" w:semiHidden="0" w:uiPriority="71" w:unhideWhenUsed="0"/>
+    <w:lsdException w:name="Colorful List Accent 2" w:semiHidden="0" w:uiPriority="72" w:unhideWhenUsed="0"/>
+    <w:lsdException w:name="Colorful Grid Accent 2" w:semiHidden="0" w:uiPriority="73" w:unhideWhenUsed="0"/>
+    <w:lsdException w:name="Light Shading Accent 3" w:semiHidden="0" w:uiPriority="60" w:unhideWhenUsed="0"/>
+    <w:lsdException w:name="Light List Accent 3" w:semiHidden="0" w:uiPriority="61" w:unhideWhenUsed="0"/>
+    <w:lsdException w:name="Light Grid Accent 3" w:semiHidden="0" w:uiPriority="62" w:unhideWhenUsed="0"/>
+    <w:lsdException w:name="Medium Shading 1 Accent 3" w:semiHidden="0" w:uiPriority="63" w:unhideWhenUsed="0"/>
+    <w:lsdException w:name="Medium Shading 2 Accent 3" w:semiHidden="0" w:uiPriority="64" w:unhideWhenUsed="0"/>
+    <w:lsdException w:name="Medium List 1 Accent 3" w:semiHidden="0" w:uiPriority="65" w:unhideWhenUsed="0"/>
+    <w:lsdException w:name="Medium List 2 Accent 3" w:semiHidden="0" w:uiPriority="66" w:unhideWhenUsed="0"/>
+    <w:lsdException w:name="Medium Grid 1 Accent 3" w:semiHidden="0" w:uiPriority="67" w:unhideWhenUsed="0"/>
+    <w:lsdException w:name="Medium Grid 2 Accent 3" w:semiHidden="0" w:uiPriority="68" w:unhideWhenUsed="0"/>
+    <w:lsdException w:name="Medium Grid 3 Accent 3" w:semiHidden="0" w:uiPriority="69" w:unhideWhenUsed="0"/>
+    <w:lsdException w:name="Dark List Accent 3" w:semiHidden="0" w:uiPriority="70" w:unhideWhenUsed="0"/>
+    <w:lsdException w:name="Colorful Shading Accent 3" w:semiHidden="0" w:uiPriority="71" w:unhideWhenUsed="0"/>
+    <w:lsdException w:name="Colorful List Accent 3" w:semiHidden="0" w:uiPriority="72" w:unhideWhenUsed="0"/>
+    <w:lsdException w:name="Colorful Grid Accent 3" w:semiHidden="0" w:uiPriority="73" w:unhideWhenUsed="0"/>
+    <w:lsdException w:name="Light Shading Accent 4" w:semiHidden="0" w:uiPriority="60" w:unhideWhenUsed="0"/>
+    <w:lsdException w:name="Light List Accent 4" w:semiHidden="0" w:uiPriority="61" w:unhideWhenUsed="0"/>
+    <w:lsdException w:name="Light Grid Accent 4" w:semiHidden="0" w:uiPriority="62" w:unhideWhenUsed="0"/>
+    <w:lsdException w:name="Medium Shading 1 Accent 4" w:semiHidden="0" w:uiPriority="63" w:unhideWhenUsed="0"/>
+    <w:lsdException w:name="Medium Shading 2 Accent 4" w:semiHidden="0" w:uiPriority="64" w:unhideWhenUsed="0"/>
+    <w:lsdException w:name="Medium List 1 Accent 4" w:semiHidden="0" w:uiPriority="65" w:unhideWhenUsed="0"/>
+    <w:lsdException w:name="Medium List 2 Accent 4" w:semiHidden="0" w:uiPriority="66" w:unhideWhenUsed="0"/>
+    <w:lsdException w:name="Medium Grid 1 Accent 4" w:semiHidden="0" w:uiPriority="67" w:unhideWhenUsed="0"/>
+    <w:lsdException w:name="Medium Grid 2 Accent 4" w:semiHidden="0" w:uiPriority="68" w:unhideWhenUsed="0"/>
+    <w:lsdException w:name="Medium Grid 3 Accent 4" w:semiHidden="0" w:uiPriority="69" w:unhideWhenUsed="0"/>
+    <w:lsdException w:name="Dark List Accent 4" w:semiHidden="0" w:uiPriority="70" w:unhideWhenUsed="0"/>
+    <w:lsdException w:name="Colorful Shading Accent 4" w:semiHidden="0" w:uiPriority="71" w:unhideWhenUsed="0"/>
+    <w:lsdException w:name="Colorful List Accent 4" w:semiHidden="0" w:uiPriority="72" w:unhideWhenUsed="0"/>
+    <w:lsdException w:name="Colorful Grid Accent 4" w:semiHidden="0" w:uiPriority="73" w:unhideWhenUsed="0"/>
+    <w:lsdException w:name="Light Shading Accent 5" w:semiHidden="0" w:uiPriority="60" w:unhideWhenUsed="0"/>
+    <w:lsdException w:name="Light List Accent 5" w:semiHidden="0" w:uiPriority="61" w:unhideWhenUsed="0"/>
+    <w:lsdException w:name="Light Grid Accent 5" w:semiHidden="0" w:uiPriority="62" w:unhideWhenUsed="0"/>
+    <w:lsdException w:name="Medium Shading 1 Accent 5" w:semiHidden="0" w:uiPriority="63" w:unhideWhenUsed="0"/>
+    <w:lsdException w:name="Medium Shading 2 Accent 5" w:semiHidden="0" w:uiPriority="64" w:unhideWhenUsed="0"/>
+    <w:lsdException w:name="Medium List 1 Accent 5" w:semiHidden="0" w:uiPriority="65" w:unhideWhenUsed="0"/>
+    <w:lsdException w:name="Medium List 2 Accent 5" w:semiHidden="0" w:uiPriority="66" w:unhideWhenUsed="0"/>
+    <w:lsdException w:name="Medium Grid 1 Accent 5" w:semiHidden="0" w:uiPriority="67" w:unhideWhenUsed="0"/>
+    <w:lsdException w:name="Medium Grid 2 Accent 5" w:semiHidden="0" w:uiPriority="68" w:unhideWhenUsed="0"/>
+    <w:lsdException w:name="Medium Grid 3 Accent 5" w:semiHidden="0" w:uiPriority="69" w:unhideWhenUsed="0"/>
+    <w:lsdException w:name="Dark List Accent 5" w:semiHidden="0" w:uiPriority="70" w:unhideWhenUsed="0"/>
+    <w:lsdException w:name="Colorful Shading Accent 5" w:semiHidden="0" w:uiPriority="71" w:unhideWhenUsed="0"/>
+    <w:lsdException w:name="Colorful List Accent 5" w:semiHidden="0" w:uiPriority="72" w:unhideWhenUsed="0"/>
+    <w:lsdException w:name="Colorful Grid Accent 5" w:semiHidden="0" w:uiPriority="73" w:unhideWhenUsed="0"/>
+    <w:lsdException w:name="Light Shading Accent 6" w:semiHidden="0" w:uiPriority="60" w:unhideWhenUsed="0"/>
+    <w:lsdException w:name="Light List Accent 6" w:semiHidden="0" w:uiPriority="61" w:unhideWhenUsed="0"/>
+    <w:lsdException w:name="Light Grid Accent 6" w:semiHidden="0" w:uiPriority="62" w:unhideWhenUsed="0"/>
+    <w:lsdException w:name="Medium Shading 1 Accent 6" w:semiHidden="0" w:uiPriority="63" w:unhideWhenUsed="0"/>
+    <w:lsdException w:name="Medium Shading 2 Accent 6" w:semiHidden="0" w:uiPriority="64" w:unhideWhenUsed="0"/>
+    <w:lsdException w:name="Medium List 1 Accent 6" w:semiHidden="0" w:uiPriority="65" w:unhideWhenUsed="0"/>
+    <w:lsdException w:name="Medium List 2 Accent 6" w:semiHidden="0" w:uiPriority="66" w:unhideWhenUsed="0"/>
+    <w:lsdException w:name="Medium Grid 1 Accent 6" w:semiHidden="0" w:uiPriority="67" w:unhideWhenUsed="0"/>
+    <w:lsdException w:name="Medium Grid 2 Accent 6" w:semiHidden="0" w:uiPriority="68" w:unhideWhenUsed="0"/>
+    <w:lsdException w:name="Medium Grid 3 Accent 6" w:semiHidden="0" w:uiPriority="69" w:unhideWhenUsed="0"/>
+    <w:lsdException w:name="Dark List Accent 6" w:semiHidden="0" w:uiPriority="70" w:unhideWhenUsed="0"/>
+    <w:lsdException w:name="Colorful Shading Accent 6" w:semiHidden="0" w:uiPriority="71" w:unhideWhenUsed="0"/>
+    <w:lsdException w:name="Colorful List Accent 6" w:semiHidden="0" w:uiPriority="72" w:unhideWhenUsed="0"/>
+    <w:lsdException w:name="Colorful Grid Accent 6" w:semiHidden="0" w:uiPriority="73" w:unhideWhenUsed="0"/>
+    <w:lsdException w:name="Subtle Emphasis" w:semiHidden="0" w:uiPriority="19" w:unhideWhenUsed="0" w:qFormat="1"/>
+    <w:lsdException w:name="Intense Emphasis" w:semiHidden="0" w:uiPriority="21" w:unhideWhenUsed="0" w:qFormat="1"/>
+    <w:lsdException w:name="Subtle Reference" w:semiHidden="0" w:uiPriority="31" w:unhideWhenUsed="0" w:qFormat="1"/>
+    <w:lsdException w:name="Intense Reference" w:semiHidden="0" w:uiPriority="32" w:unhideWhenUsed="0" w:qFormat="1"/>
+    <w:lsdException w:name="Book Title" w:semiHidden="0" w:uiPriority="33" w:unhideWhenUsed="0" w:qFormat="1"/>
+    <w:lsdException w:name="Bibliography" w:uiPriority="37"/>
+    <w:lsdException w:name="TOC Heading" w:uiPriority="39" w:qFormat="1"/>
+  </w:latentStyles>
+  <w:style w:type="paragraph" w:default="1" w:styleId="Normal">
+    <w:name w:val="Normal"/>
+    <w:qFormat/>
+  </w:style>
+  <w:style w:type="character" w:default="1" w:styleId="Fuentedeprrafopredeter">
+    <w:name w:val="Default Paragraph Font"/>
+    <w:uiPriority w:val="1"/>
+    <w:semiHidden/>
+    <w:unhideWhenUsed/>
+  </w:style>
+  <w:style w:type="table" w:default="1" w:styleId="Tablanormal">
+    <w:name w:val="Normal Table"/>
+    <w:uiPriority w:val="99"/>
+    <w:semiHidden/>
+    <w:unhideWhenUsed/>
+    <w:tblPr>
+      <w:tblInd w:w="0" w:type="dxa"/>
+      <w:tblCellMar>
+        <w:top w:w="0" w:type="dxa"/>
+        <w:left w:w="108" w:type="dxa"/>
+        <w:bottom w:w="0" w:type="dxa"/>
+        <w:right w:w="108" w:type="dxa"/>
+      </w:tblCellMar>
+    </w:tblPr>
+  </w:style>
+  <w:style w:type="numbering" w:default="1" w:styleId="Sinlista">
+    <w:name w:val="No List"/>
+    <w:uiPriority w:val="99"/>
+    <w:semiHidden/>
+    <w:unhideWhenUsed/>
+  </w:style>
+  <w:style w:type="paragraph" w:customStyle="1" w:styleId="8428ED3278C540CF9507538181B42EE5">
+    <w:name w:val="8428ED3278C540CF9507538181B42EE5"/>
+    <w:rsid w:val="00CA2561"/>
+  </w:style>
+  <w:style w:type="paragraph" w:customStyle="1" w:styleId="F565B1553BB945F5B32831069FD2777D">
+    <w:name w:val="F565B1553BB945F5B32831069FD2777D"/>
+    <w:rsid w:val="00CA2561"/>
+  </w:style>
+  <w:style w:type="paragraph" w:customStyle="1" w:styleId="DBA0C9AF0FF642F78DDE6CC07E65C932">
+    <w:name w:val="DBA0C9AF0FF642F78DDE6CC07E65C932"/>
+    <w:rsid w:val="00CA2561"/>
+  </w:style>
+  <w:style w:type="paragraph" w:customStyle="1" w:styleId="D1385145341847F79FD0523A33BF9EFB">
+    <w:name w:val="D1385145341847F79FD0523A33BF9EFB"/>
+    <w:rsid w:val="00CA2561"/>
+  </w:style>
+  <w:style w:type="paragraph" w:customStyle="1" w:styleId="D102A9E8B38B40C4861BE1092C2C0D47">
+    <w:name w:val="D102A9E8B38B40C4861BE1092C2C0D47"/>
+    <w:rsid w:val="00CA2561"/>
+  </w:style>
+</w:styles>
+</file>
+
+<file path=word/glossary/webSettings.xml><?xml version="1.0" encoding="utf-8"?>
+<w:webSettings xmlns:mc="http://schemas.openxmlformats.org/markup-compatibility/2006" xmlns:r="http://schemas.openxmlformats.org/officeDocument/2006/relationships" xmlns:w="http://schemas.openxmlformats.org/wordprocessingml/2006/main" xmlns:w14="http://schemas.microsoft.com/office/word/2010/wordml" mc:Ignorable="w14">
+  <w:optimizeForBrowser/>
+  <w:allowPNG/>
+</w:webSettings>
 </file>
 
 <file path=word/theme/theme1.xml><?xml version="1.0" encoding="utf-8"?>
@@ -2527,7 +4772,7 @@
 </file>
 
 <file path=customXml/itemProps1.xml><?xml version="1.0" encoding="utf-8"?>
-<ds:datastoreItem xmlns:ds="http://schemas.openxmlformats.org/officeDocument/2006/customXml" ds:itemID="{2FFBEECF-64F8-4C17-BD56-AD4BC556BB9E}">
+<ds:datastoreItem xmlns:ds="http://schemas.openxmlformats.org/officeDocument/2006/customXml" ds:itemID="{9D68EA17-38EF-4BCC-A72D-96BF2D395050}">
   <ds:schemaRefs>
     <ds:schemaRef ds:uri="http://schemas.openxmlformats.org/officeDocument/2006/bibliography"/>
   </ds:schemaRefs>

</xml_diff>

<commit_message>
Actualizacion Informe Final, Datos Historicos
</commit_message>
<xml_diff>
--- a/docs/InformeFinal-SoftDuino.docx
+++ b/docs/InformeFinal-SoftDuino.docx
@@ -228,6 +228,14 @@
     <w:p/>
     <w:sdt>
       <w:sdtPr>
+        <w:rPr>
+          <w:caps w:val="0"/>
+          <w:color w:val="auto"/>
+          <w:spacing w:val="0"/>
+          <w:sz w:val="22"/>
+          <w:szCs w:val="22"/>
+          <w:lang w:bidi="ar-SA"/>
+        </w:rPr>
         <w:id w:val="-269554253"/>
         <w:docPartObj>
           <w:docPartGallery w:val="Table of Contents"/>
@@ -238,12 +246,6 @@
         <w:rPr>
           <w:b/>
           <w:bCs/>
-          <w:caps w:val="0"/>
-          <w:color w:val="auto"/>
-          <w:spacing w:val="0"/>
-          <w:sz w:val="22"/>
-          <w:szCs w:val="22"/>
-          <w:lang w:bidi="ar-SA"/>
         </w:rPr>
       </w:sdtEndPr>
       <w:sdtContent>
@@ -879,10 +881,7 @@
         <w:t>El documento de</w:t>
       </w:r>
       <w:r>
-        <w:t xml:space="preserve"> </w:t>
-      </w:r>
-      <w:r>
-        <w:t>nota de entrega (</w:t>
+        <w:t xml:space="preserve"> nota de entrega (</w:t>
       </w:r>
       <w:proofErr w:type="spellStart"/>
       <w:r>
@@ -890,47 +889,7 @@
       </w:r>
       <w:proofErr w:type="spellEnd"/>
       <w:r>
-        <w:t xml:space="preserve"> Note)</w:t>
-      </w:r>
-      <w:r>
-        <w:t xml:space="preserve"> está disponible en el siguiente link:</w:t>
-      </w:r>
-    </w:p>
-    <w:p>
-      <w:pPr>
-        <w:jc w:val="center"/>
-      </w:pPr>
-    </w:p>
-    <w:p/>
-    <w:p>
-      <w:pPr>
-        <w:pStyle w:val="Ttulo"/>
-        <w:outlineLvl w:val="0"/>
-      </w:pPr>
-      <w:bookmarkStart w:id="1" w:name="_Toc454130506"/>
-      <w:r>
-        <w:t>MANEJO DE LAS CONFIGURACIONES</w:t>
-      </w:r>
-      <w:bookmarkEnd w:id="1"/>
-    </w:p>
-    <w:p>
-      <w:pPr>
-        <w:jc w:val="center"/>
-      </w:pPr>
-      <w:r>
-        <w:t xml:space="preserve">El documento del plan de manejo de las </w:t>
-      </w:r>
-      <w:r>
-        <w:t>configuraciones</w:t>
-      </w:r>
-      <w:r>
-        <w:t xml:space="preserve"> </w:t>
-      </w:r>
-      <w:r>
-        <w:t>está</w:t>
-      </w:r>
-      <w:r>
-        <w:t xml:space="preserve"> disponible en el siguiente link:</w:t>
+        <w:t xml:space="preserve"> Note) está disponible en el siguiente link:</w:t>
       </w:r>
     </w:p>
     <w:p>
@@ -942,39 +901,34 @@
           <w:rPr>
             <w:rStyle w:val="Hipervnculo"/>
           </w:rPr>
-          <w:t>https://github.com/castroso</w:t>
-        </w:r>
-        <w:r>
-          <w:rPr>
-            <w:rStyle w:val="Hipervnculo"/>
-          </w:rPr>
-          <w:t>f</w:t>
-        </w:r>
-        <w:r>
-          <w:rPr>
-            <w:rStyle w:val="Hipervnculo"/>
-          </w:rPr>
-          <w:t>t/IngSoft-2016-SoftDuino/blob/master/docs/CMPlan%20DosifierModel.md</w:t>
+          <w:t>https://github.com/castrosoft/IngSoft-2016-SoftDuino/blob/master/docs/ReleaseNote.md</w:t>
         </w:r>
       </w:hyperlink>
     </w:p>
+    <w:p/>
     <w:p>
       <w:pPr>
         <w:pStyle w:val="Ttulo"/>
         <w:outlineLvl w:val="0"/>
       </w:pPr>
-      <w:bookmarkStart w:id="2" w:name="_Toc454130507"/>
-      <w:r>
-        <w:t>REQUERIMIENTOS</w:t>
-      </w:r>
-      <w:bookmarkEnd w:id="2"/>
+      <w:bookmarkStart w:id="1" w:name="_Toc454130506"/>
+      <w:r>
+        <w:t>MANEJO DE LAS CONFIGURACIONES</w:t>
+      </w:r>
+      <w:bookmarkEnd w:id="1"/>
     </w:p>
     <w:p>
       <w:pPr>
         <w:jc w:val="center"/>
       </w:pPr>
       <w:r>
-        <w:t xml:space="preserve">El documento de Requerimientos (SRC) </w:t>
+        <w:t xml:space="preserve">El documento del plan de manejo de las </w:t>
+      </w:r>
+      <w:r>
+        <w:t>configuraciones</w:t>
+      </w:r>
+      <w:r>
+        <w:t xml:space="preserve"> </w:t>
       </w:r>
       <w:r>
         <w:t>está</w:t>
@@ -992,21 +946,45 @@
           <w:rPr>
             <w:rStyle w:val="Hipervnculo"/>
           </w:rPr>
-          <w:t>https://github.com/castrosoft/IngSoft-2016-SoftDuino/blob/master/do</w:t>
+          <w:t>https://github.com/castrosoft/IngSoft-2016-SoftDuino/blob/master/docs/CMPlan%20DosifierModel.md</w:t>
         </w:r>
-        <w:bookmarkStart w:id="3" w:name="_GoBack"/>
-        <w:bookmarkEnd w:id="3"/>
+      </w:hyperlink>
+    </w:p>
+    <w:p>
+      <w:pPr>
+        <w:pStyle w:val="Ttulo"/>
+        <w:outlineLvl w:val="0"/>
+      </w:pPr>
+      <w:bookmarkStart w:id="2" w:name="_Toc454130507"/>
+      <w:r>
+        <w:t>REQUERIMIENTOS</w:t>
+      </w:r>
+      <w:bookmarkEnd w:id="2"/>
+    </w:p>
+    <w:p>
+      <w:pPr>
+        <w:jc w:val="center"/>
+      </w:pPr>
+      <w:r>
+        <w:t xml:space="preserve">El documento de Requerimientos (SRC) </w:t>
+      </w:r>
+      <w:r>
+        <w:t>está</w:t>
+      </w:r>
+      <w:r>
+        <w:t xml:space="preserve"> disponible en el siguiente link:</w:t>
+      </w:r>
+    </w:p>
+    <w:p>
+      <w:pPr>
+        <w:jc w:val="center"/>
+      </w:pPr>
+      <w:hyperlink r:id="rId12" w:history="1">
         <w:r>
           <w:rPr>
             <w:rStyle w:val="Hipervnculo"/>
           </w:rPr>
-          <w:t>c</w:t>
-        </w:r>
-        <w:r>
-          <w:rPr>
-            <w:rStyle w:val="Hipervnculo"/>
-          </w:rPr>
-          <w:t>s/Requerimientos.md</w:t>
+          <w:t>https://github.com/castrosoft/IngSoft-2016-SoftDuino/blob/master/docs/Requerimientos.md</w:t>
         </w:r>
       </w:hyperlink>
     </w:p>
@@ -1020,16 +998,19 @@
         <w:pStyle w:val="Ttulo"/>
         <w:outlineLvl w:val="0"/>
       </w:pPr>
-      <w:bookmarkStart w:id="4" w:name="_Toc454130508"/>
+      <w:bookmarkStart w:id="3" w:name="_Toc454130508"/>
       <w:r>
         <w:t>ARQUITECTURA</w:t>
       </w:r>
-      <w:bookmarkEnd w:id="4"/>
-    </w:p>
-    <w:p>
-      <w:pPr>
-        <w:jc w:val="center"/>
-      </w:pPr>
+      <w:bookmarkEnd w:id="3"/>
+    </w:p>
+    <w:p>
+      <w:pPr>
+        <w:jc w:val="both"/>
+      </w:pPr>
+      <w:r>
+        <w:t>Diagrama de arquitectura preliminar</w:t>
+      </w:r>
     </w:p>
     <w:p>
       <w:pPr>
@@ -1056,7 +1037,7 @@
                     <pic:cNvPicPr/>
                   </pic:nvPicPr>
                   <pic:blipFill>
-                    <a:blip r:embed="rId12">
+                    <a:blip r:embed="rId13">
                       <a:extLst>
                         <a:ext uri="{28A0092B-C50C-407E-A947-70E740481C1C}">
                           <a14:useLocalDpi xmlns:a14="http://schemas.microsoft.com/office/drawing/2010/main" val="0"/>
@@ -1084,9 +1065,10 @@
       </w:r>
     </w:p>
     <w:p>
-      <w:pPr>
-        <w:jc w:val="center"/>
-      </w:pPr>
+      <w:r>
+        <w:lastRenderedPageBreak/>
+        <w:t>Diagrama de componentes</w:t>
+      </w:r>
     </w:p>
     <w:p>
       <w:pPr>
@@ -1113,7 +1095,7 @@
                     <pic:cNvPicPr/>
                   </pic:nvPicPr>
                   <pic:blipFill>
-                    <a:blip r:embed="rId13">
+                    <a:blip r:embed="rId14">
                       <a:extLst>
                         <a:ext uri="{28A0092B-C50C-407E-A947-70E740481C1C}">
                           <a14:useLocalDpi xmlns:a14="http://schemas.microsoft.com/office/drawing/2010/main" val="0"/>
@@ -1192,11 +1174,11 @@
         <w:pStyle w:val="Ttulo"/>
         <w:outlineLvl w:val="0"/>
       </w:pPr>
-      <w:bookmarkStart w:id="5" w:name="_Toc454130509"/>
+      <w:bookmarkStart w:id="4" w:name="_Toc454130509"/>
       <w:r>
         <w:t>DISEÑO E IMPLEMENTACION</w:t>
       </w:r>
-      <w:bookmarkEnd w:id="5"/>
+      <w:bookmarkEnd w:id="4"/>
     </w:p>
     <w:p>
       <w:pPr>
@@ -1286,7 +1268,7 @@
                     <pic:cNvPicPr/>
                   </pic:nvPicPr>
                   <pic:blipFill>
-                    <a:blip r:embed="rId14">
+                    <a:blip r:embed="rId15">
                       <a:extLst>
                         <a:ext uri="{28A0092B-C50C-407E-A947-70E740481C1C}">
                           <a14:useLocalDpi xmlns:a14="http://schemas.microsoft.com/office/drawing/2010/main" val="0"/>
@@ -1368,7 +1350,7 @@
                     <pic:cNvPicPr/>
                   </pic:nvPicPr>
                   <pic:blipFill>
-                    <a:blip r:embed="rId15">
+                    <a:blip r:embed="rId16">
                       <a:extLst>
                         <a:ext uri="{28A0092B-C50C-407E-A947-70E740481C1C}">
                           <a14:useLocalDpi xmlns:a14="http://schemas.microsoft.com/office/drawing/2010/main" val="0"/>
@@ -1463,7 +1445,7 @@
                     <pic:cNvPicPr/>
                   </pic:nvPicPr>
                   <pic:blipFill>
-                    <a:blip r:embed="rId16">
+                    <a:blip r:embed="rId17">
                       <a:extLst>
                         <a:ext uri="{28A0092B-C50C-407E-A947-70E740481C1C}">
                           <a14:useLocalDpi xmlns:a14="http://schemas.microsoft.com/office/drawing/2010/main" val="0"/>
@@ -1531,7 +1513,7 @@
                     <pic:cNvPicPr/>
                   </pic:nvPicPr>
                   <pic:blipFill>
-                    <a:blip r:embed="rId17">
+                    <a:blip r:embed="rId18">
                       <a:extLst>
                         <a:ext uri="{28A0092B-C50C-407E-A947-70E740481C1C}">
                           <a14:useLocalDpi xmlns:a14="http://schemas.microsoft.com/office/drawing/2010/main" val="0"/>
@@ -1597,7 +1579,7 @@
                     <pic:cNvPicPr/>
                   </pic:nvPicPr>
                   <pic:blipFill>
-                    <a:blip r:embed="rId18">
+                    <a:blip r:embed="rId19">
                       <a:extLst>
                         <a:ext uri="{28A0092B-C50C-407E-A947-70E740481C1C}">
                           <a14:useLocalDpi xmlns:a14="http://schemas.microsoft.com/office/drawing/2010/main" val="0"/>
@@ -1672,7 +1654,7 @@
                     <pic:cNvPicPr/>
                   </pic:nvPicPr>
                   <pic:blipFill>
-                    <a:blip r:embed="rId19">
+                    <a:blip r:embed="rId20">
                       <a:extLst>
                         <a:ext uri="{28A0092B-C50C-407E-A947-70E740481C1C}">
                           <a14:useLocalDpi xmlns:a14="http://schemas.microsoft.com/office/drawing/2010/main" val="0"/>
@@ -1712,12 +1694,12 @@
         <w:pStyle w:val="Ttulo"/>
         <w:outlineLvl w:val="0"/>
       </w:pPr>
-      <w:bookmarkStart w:id="6" w:name="_Toc454130510"/>
+      <w:bookmarkStart w:id="5" w:name="_Toc454130510"/>
       <w:r>
         <w:lastRenderedPageBreak/>
         <w:t>PRUEBAS UNITARIAS Y DEL SISTEMA</w:t>
       </w:r>
-      <w:bookmarkEnd w:id="6"/>
+      <w:bookmarkEnd w:id="5"/>
     </w:p>
     <w:p>
       <w:pPr>
@@ -1731,7 +1713,7 @@
       <w:pPr>
         <w:jc w:val="center"/>
       </w:pPr>
-      <w:hyperlink r:id="rId20" w:history="1">
+      <w:hyperlink r:id="rId21" w:history="1">
         <w:r>
           <w:rPr>
             <w:rStyle w:val="Hipervnculo"/>
@@ -1746,38 +1728,143 @@
         <w:pStyle w:val="Ttulo"/>
         <w:outlineLvl w:val="0"/>
       </w:pPr>
-      <w:bookmarkStart w:id="7" w:name="_Toc454130511"/>
+      <w:bookmarkStart w:id="6" w:name="_Toc454130511"/>
       <w:r>
         <w:t>DATOS HISTORICOS</w:t>
       </w:r>
-      <w:bookmarkEnd w:id="7"/>
-    </w:p>
-    <w:p>
-      <w:pPr>
-        <w:jc w:val="center"/>
-      </w:pPr>
+      <w:bookmarkEnd w:id="6"/>
+    </w:p>
+    <w:p>
+      <w:r>
+        <w:t xml:space="preserve">El presente trabajo </w:t>
+      </w:r>
+      <w:r>
+        <w:t>práctico</w:t>
+      </w:r>
+      <w:r>
+        <w:t xml:space="preserve"> de la materia </w:t>
+      </w:r>
+      <w:r>
+        <w:t>Ingeniería</w:t>
+      </w:r>
+      <w:r>
+        <w:t xml:space="preserve"> de Software empezó con un análisis del comportamiento del patrón de arquitectura MVC. </w:t>
+      </w:r>
+      <w:r>
+        <w:t xml:space="preserve">Se </w:t>
+      </w:r>
+      <w:r>
+        <w:t>inició</w:t>
+      </w:r>
+      <w:r>
+        <w:t xml:space="preserve"> haciendo</w:t>
+      </w:r>
+      <w:r>
+        <w:t xml:space="preserve"> ingeniería inversa del diagrama de clases original</w:t>
+      </w:r>
+      <w:r>
+        <w:t xml:space="preserve">, dado que al querer generar un modelo o vista nueva nos debíamos preguntar qué interfaces se iban a crear , donde y cómo se iba a agregar, etc. Luego de este estudio minucioso, se empezó a codificar </w:t>
+      </w:r>
+      <w:r>
+        <w:t xml:space="preserve">el programa. </w:t>
+      </w:r>
+      <w:r>
+        <w:t>Para esto</w:t>
+      </w:r>
+      <w:r>
+        <w:t>, se hicieron</w:t>
+      </w:r>
+      <w:r>
+        <w:t xml:space="preserve"> varias</w:t>
+      </w:r>
+      <w:r>
+        <w:t xml:space="preserve"> reuniones de grupo de entre 6 y 8 horas para avanzar en el mismo. </w:t>
+      </w:r>
+      <w:r>
+        <w:t>En lo que se refiere a la elaboración de informes, el grupo se conectaba por vía online.</w:t>
+      </w:r>
+      <w:r>
+        <w:t xml:space="preserve"> Se repartieron las tareas por cada integrante del grupo y, si había alguna duda, se dialogaba </w:t>
+      </w:r>
+      <w:r>
+        <w:t>entre</w:t>
+      </w:r>
+      <w:r>
+        <w:t xml:space="preserve"> todo</w:t>
+      </w:r>
+      <w:r>
+        <w:t>s</w:t>
+      </w:r>
+      <w:r>
+        <w:t xml:space="preserve"> los integrantes.</w:t>
+      </w:r>
     </w:p>
     <w:p>
       <w:pPr>
         <w:pStyle w:val="Ttulo"/>
         <w:outlineLvl w:val="0"/>
       </w:pPr>
-      <w:bookmarkStart w:id="8" w:name="_Toc454130512"/>
+      <w:bookmarkStart w:id="7" w:name="_Toc454130512"/>
       <w:r>
         <w:t>INFORMACION ADICIONAL</w:t>
       </w:r>
+      <w:bookmarkEnd w:id="7"/>
+    </w:p>
+    <w:p>
+      <w:r>
+        <w:t xml:space="preserve">Con la realización de este trabajo </w:t>
+      </w:r>
+      <w:r>
+        <w:t>práctico</w:t>
+      </w:r>
+      <w:r>
+        <w:t xml:space="preserve"> se incluyó casi todos los aspectos de la materia Ingeniería de Software.  </w:t>
+      </w:r>
+      <w:r>
+        <w:t>Se aprendieron conceptos  sobre patrones de diseño, patrones de ar</w:t>
+      </w:r>
+      <w:r>
+        <w:t xml:space="preserve">quitectura y pruebas unitarias </w:t>
+      </w:r>
+      <w:r>
+        <w:t>principalmente, siendo estos puntos clave</w:t>
+      </w:r>
+      <w:r>
+        <w:t>s</w:t>
+      </w:r>
+      <w:r>
+        <w:t xml:space="preserve"> en la elaboración y diseño de software.</w:t>
+      </w:r>
+      <w:r>
+        <w:t xml:space="preserve"> Se tuvo que codificar el programa casi “acompañado” de los diagramas de clases para tener una mejor visión. Se cometieron varios errores, los cuales nos vimos obligados a volver a</w:t>
+      </w:r>
+      <w:r>
+        <w:t xml:space="preserve"> un</w:t>
+      </w:r>
+      <w:r>
+        <w:t xml:space="preserve"> punto anterior</w:t>
+      </w:r>
+      <w:r>
+        <w:t xml:space="preserve"> del diseño</w:t>
+      </w:r>
+      <w:r>
+        <w:t xml:space="preserve"> para volver a empezar.</w:t>
+      </w:r>
+      <w:r>
+        <w:t xml:space="preserve"> </w:t>
+      </w:r>
+      <w:bookmarkStart w:id="8" w:name="_GoBack"/>
       <w:bookmarkEnd w:id="8"/>
     </w:p>
-    <w:p/>
     <w:p/>
     <w:p/>
     <w:sectPr>
-      <w:headerReference w:type="even" r:id="rId21"/>
-      <w:headerReference w:type="default" r:id="rId22"/>
-      <w:footerReference w:type="even" r:id="rId23"/>
-      <w:footerReference w:type="default" r:id="rId24"/>
-      <w:headerReference w:type="first" r:id="rId25"/>
-      <w:footerReference w:type="first" r:id="rId26"/>
+      <w:headerReference w:type="even" r:id="rId22"/>
+      <w:headerReference w:type="default" r:id="rId23"/>
+      <w:footerReference w:type="even" r:id="rId24"/>
+      <w:footerReference w:type="default" r:id="rId25"/>
+      <w:headerReference w:type="first" r:id="rId26"/>
+      <w:footerReference w:type="first" r:id="rId27"/>
       <w:pgSz w:w="11906" w:h="16838"/>
       <w:pgMar w:top="1417" w:right="1701" w:bottom="1417" w:left="1701" w:header="708" w:footer="708" w:gutter="0"/>
       <w:cols w:space="708"/>
@@ -3950,536 +4037,6 @@
     </w:rPr>
   </w:style>
 </w:styles>
-</file>
-
-<file path=word/glossary/document.xml><?xml version="1.0" encoding="utf-8"?>
-<w:glossaryDocument xmlns:wpc="http://schemas.microsoft.com/office/word/2010/wordprocessingCanvas" xmlns:mc="http://schemas.openxmlformats.org/markup-compatibility/2006" xmlns:o="urn:schemas-microsoft-com:office:office" xmlns:r="http://schemas.openxmlformats.org/officeDocument/2006/relationships" xmlns:m="http://schemas.openxmlformats.org/officeDocument/2006/math" xmlns:v="urn:schemas-microsoft-com:vml" xmlns:wp14="http://schemas.microsoft.com/office/word/2010/wordprocessingDrawing" xmlns:wp="http://schemas.openxmlformats.org/drawingml/2006/wordprocessingDrawing" xmlns:w10="urn:schemas-microsoft-com:office:word" xmlns:w="http://schemas.openxmlformats.org/wordprocessingml/2006/main" xmlns:w14="http://schemas.microsoft.com/office/word/2010/wordml" xmlns:wpg="http://schemas.microsoft.com/office/word/2010/wordprocessingGroup" xmlns:wpi="http://schemas.microsoft.com/office/word/2010/wordprocessingInk" xmlns:wne="http://schemas.microsoft.com/office/word/2006/wordml" xmlns:wps="http://schemas.microsoft.com/office/word/2010/wordprocessingShape" mc:Ignorable="w14 wp14"/>
-</file>
-
-<file path=word/glossary/fontTable.xml><?xml version="1.0" encoding="utf-8"?>
-<w:fonts xmlns:mc="http://schemas.openxmlformats.org/markup-compatibility/2006" xmlns:r="http://schemas.openxmlformats.org/officeDocument/2006/relationships" xmlns:w="http://schemas.openxmlformats.org/wordprocessingml/2006/main" xmlns:w14="http://schemas.microsoft.com/office/word/2010/wordml" mc:Ignorable="w14">
-  <w:font w:name="Symbol">
-    <w:panose1 w:val="05050102010706020507"/>
-    <w:charset w:val="02"/>
-    <w:family w:val="roman"/>
-    <w:pitch w:val="variable"/>
-    <w:sig w:usb0="00000000" w:usb1="10000000" w:usb2="00000000" w:usb3="00000000" w:csb0="80000000" w:csb1="00000000"/>
-  </w:font>
-  <w:font w:name="Times New Roman">
-    <w:panose1 w:val="02020603050405020304"/>
-    <w:charset w:val="00"/>
-    <w:family w:val="roman"/>
-    <w:pitch w:val="variable"/>
-    <w:sig w:usb0="E0002AFF" w:usb1="C0007841" w:usb2="00000009" w:usb3="00000000" w:csb0="000001FF" w:csb1="00000000"/>
-  </w:font>
-  <w:font w:name="Courier New">
-    <w:panose1 w:val="02070309020205020404"/>
-    <w:charset w:val="00"/>
-    <w:family w:val="modern"/>
-    <w:pitch w:val="fixed"/>
-    <w:sig w:usb0="E0002AFF" w:usb1="C0007843" w:usb2="00000009" w:usb3="00000000" w:csb0="000001FF" w:csb1="00000000"/>
-  </w:font>
-  <w:font w:name="Wingdings">
-    <w:panose1 w:val="05000000000000000000"/>
-    <w:charset w:val="02"/>
-    <w:family w:val="auto"/>
-    <w:pitch w:val="variable"/>
-    <w:sig w:usb0="00000000" w:usb1="10000000" w:usb2="00000000" w:usb3="00000000" w:csb0="80000000" w:csb1="00000000"/>
-  </w:font>
-  <w:font w:name="Cambria">
-    <w:panose1 w:val="02040503050406030204"/>
-    <w:charset w:val="00"/>
-    <w:family w:val="roman"/>
-    <w:pitch w:val="variable"/>
-    <w:sig w:usb0="E00002FF" w:usb1="400004FF" w:usb2="00000000" w:usb3="00000000" w:csb0="0000019F" w:csb1="00000000"/>
-  </w:font>
-  <w:font w:name="Tahoma">
-    <w:panose1 w:val="020B0604030504040204"/>
-    <w:charset w:val="00"/>
-    <w:family w:val="swiss"/>
-    <w:pitch w:val="variable"/>
-    <w:sig w:usb0="E1002EFF" w:usb1="C000605B" w:usb2="00000029" w:usb3="00000000" w:csb0="000101FF" w:csb1="00000000"/>
-  </w:font>
-  <w:font w:name="Arial">
-    <w:panose1 w:val="020B0604020202020204"/>
-    <w:charset w:val="00"/>
-    <w:family w:val="swiss"/>
-    <w:pitch w:val="variable"/>
-    <w:sig w:usb0="E0002AFF" w:usb1="C0007843" w:usb2="00000009" w:usb3="00000000" w:csb0="000001FF" w:csb1="00000000"/>
-  </w:font>
-  <w:font w:name="Calibri">
-    <w:panose1 w:val="020F0502020204030204"/>
-    <w:charset w:val="00"/>
-    <w:family w:val="swiss"/>
-    <w:pitch w:val="variable"/>
-    <w:sig w:usb0="E00002FF" w:usb1="4000ACFF" w:usb2="00000001" w:usb3="00000000" w:csb0="0000019F" w:csb1="00000000"/>
-  </w:font>
-</w:fonts>
-</file>
-
-<file path=word/glossary/settings.xml><?xml version="1.0" encoding="utf-8"?>
-<w:settings xmlns:mc="http://schemas.openxmlformats.org/markup-compatibility/2006" xmlns:o="urn:schemas-microsoft-com:office:office" xmlns:r="http://schemas.openxmlformats.org/officeDocument/2006/relationships" xmlns:m="http://schemas.openxmlformats.org/officeDocument/2006/math" xmlns:v="urn:schemas-microsoft-com:vml" xmlns:w10="urn:schemas-microsoft-com:office:word" xmlns:w="http://schemas.openxmlformats.org/wordprocessingml/2006/main" xmlns:w14="http://schemas.microsoft.com/office/word/2010/wordml" xmlns:sl="http://schemas.openxmlformats.org/schemaLibrary/2006/main" mc:Ignorable="w14">
-  <w:view w:val="normal"/>
-  <w:defaultTabStop w:val="708"/>
-  <w:hyphenationZone w:val="425"/>
-  <w:characterSpacingControl w:val="doNotCompress"/>
-  <w:compat>
-    <w:useFELayout/>
-    <w:compatSetting w:name="compatibilityMode" w:uri="http://schemas.microsoft.com/office/word" w:val="14"/>
-    <w:compatSetting w:name="overrideTableStyleFontSizeAndJustification" w:uri="http://schemas.microsoft.com/office/word" w:val="1"/>
-    <w:compatSetting w:name="enableOpenTypeFeatures" w:uri="http://schemas.microsoft.com/office/word" w:val="1"/>
-    <w:compatSetting w:name="doNotFlipMirrorIndents" w:uri="http://schemas.microsoft.com/office/word" w:val="1"/>
-  </w:compat>
-  <w:rsids>
-    <w:rsidRoot w:val="00CA2561"/>
-    <w:rsid w:val="0062757A"/>
-    <w:rsid w:val="00CA2561"/>
-  </w:rsids>
-  <m:mathPr>
-    <m:mathFont m:val="Cambria Math"/>
-    <m:brkBin m:val="before"/>
-    <m:brkBinSub m:val="--"/>
-    <m:smallFrac m:val="0"/>
-    <m:dispDef/>
-    <m:lMargin m:val="0"/>
-    <m:rMargin m:val="0"/>
-    <m:defJc m:val="centerGroup"/>
-    <m:wrapIndent m:val="1440"/>
-    <m:intLim m:val="subSup"/>
-    <m:naryLim m:val="undOvr"/>
-  </m:mathPr>
-  <w:themeFontLang w:val="es-ES"/>
-  <w:clrSchemeMapping w:bg1="light1" w:t1="dark1" w:bg2="light2" w:t2="dark2" w:accent1="accent1" w:accent2="accent2" w:accent3="accent3" w:accent4="accent4" w:accent5="accent5" w:accent6="accent6" w:hyperlink="hyperlink" w:followedHyperlink="followedHyperlink"/>
-  <w:decimalSymbol w:val=","/>
-  <w:listSeparator w:val=";"/>
-</w:settings>
-</file>
-
-<file path=word/glossary/styles.xml><?xml version="1.0" encoding="utf-8"?>
-<w:styles xmlns:mc="http://schemas.openxmlformats.org/markup-compatibility/2006" xmlns:r="http://schemas.openxmlformats.org/officeDocument/2006/relationships" xmlns:w="http://schemas.openxmlformats.org/wordprocessingml/2006/main" xmlns:w14="http://schemas.microsoft.com/office/word/2010/wordml" mc:Ignorable="w14">
-  <w:docDefaults>
-    <w:rPrDefault>
-      <w:rPr>
-        <w:rFonts w:asciiTheme="minorHAnsi" w:eastAsiaTheme="minorEastAsia" w:hAnsiTheme="minorHAnsi" w:cstheme="minorBidi"/>
-        <w:sz w:val="22"/>
-        <w:szCs w:val="22"/>
-        <w:lang w:val="es-ES" w:eastAsia="es-ES" w:bidi="ar-SA"/>
-      </w:rPr>
-    </w:rPrDefault>
-    <w:pPrDefault>
-      <w:pPr>
-        <w:spacing w:after="200" w:line="276" w:lineRule="auto"/>
-      </w:pPr>
-    </w:pPrDefault>
-  </w:docDefaults>
-  <w:latentStyles w:defLockedState="0" w:defUIPriority="99" w:defSemiHidden="1" w:defUnhideWhenUsed="1" w:defQFormat="0" w:count="267">
-    <w:lsdException w:name="Normal" w:semiHidden="0" w:uiPriority="0" w:unhideWhenUsed="0" w:qFormat="1"/>
-    <w:lsdException w:name="heading 1" w:semiHidden="0" w:uiPriority="9" w:unhideWhenUsed="0" w:qFormat="1"/>
-    <w:lsdException w:name="heading 2" w:uiPriority="9" w:qFormat="1"/>
-    <w:lsdException w:name="heading 3" w:uiPriority="9" w:qFormat="1"/>
-    <w:lsdException w:name="heading 4" w:uiPriority="9" w:qFormat="1"/>
-    <w:lsdException w:name="heading 5" w:uiPriority="9" w:qFormat="1"/>
-    <w:lsdException w:name="heading 6" w:uiPriority="9" w:qFormat="1"/>
-    <w:lsdException w:name="heading 7" w:uiPriority="9" w:qFormat="1"/>
-    <w:lsdException w:name="heading 8" w:uiPriority="9" w:qFormat="1"/>
-    <w:lsdException w:name="heading 9" w:uiPriority="9" w:qFormat="1"/>
-    <w:lsdException w:name="toc 1" w:uiPriority="39"/>
-    <w:lsdException w:name="toc 2" w:uiPriority="39"/>
-    <w:lsdException w:name="toc 3" w:uiPriority="39"/>
-    <w:lsdException w:name="toc 4" w:uiPriority="39"/>
-    <w:lsdException w:name="toc 5" w:uiPriority="39"/>
-    <w:lsdException w:name="toc 6" w:uiPriority="39"/>
-    <w:lsdException w:name="toc 7" w:uiPriority="39"/>
-    <w:lsdException w:name="toc 8" w:uiPriority="39"/>
-    <w:lsdException w:name="toc 9" w:uiPriority="39"/>
-    <w:lsdException w:name="caption" w:uiPriority="35" w:qFormat="1"/>
-    <w:lsdException w:name="Title" w:semiHidden="0" w:uiPriority="10" w:unhideWhenUsed="0" w:qFormat="1"/>
-    <w:lsdException w:name="Default Paragraph Font" w:uiPriority="1"/>
-    <w:lsdException w:name="Subtitle" w:semiHidden="0" w:uiPriority="11" w:unhideWhenUsed="0" w:qFormat="1"/>
-    <w:lsdException w:name="Strong" w:semiHidden="0" w:uiPriority="22" w:unhideWhenUsed="0" w:qFormat="1"/>
-    <w:lsdException w:name="Emphasis" w:semiHidden="0" w:uiPriority="20" w:unhideWhenUsed="0" w:qFormat="1"/>
-    <w:lsdException w:name="Table Grid" w:semiHidden="0" w:uiPriority="59" w:unhideWhenUsed="0"/>
-    <w:lsdException w:name="Placeholder Text" w:unhideWhenUsed="0"/>
-    <w:lsdException w:name="No Spacing" w:semiHidden="0" w:uiPriority="1" w:unhideWhenUsed="0" w:qFormat="1"/>
-    <w:lsdException w:name="Light Shading" w:semiHidden="0" w:uiPriority="60" w:unhideWhenUsed="0"/>
-    <w:lsdException w:name="Light List" w:semiHidden="0" w:uiPriority="61" w:unhideWhenUsed="0"/>
-    <w:lsdException w:name="Light Grid" w:semiHidden="0" w:uiPriority="62" w:unhideWhenUsed="0"/>
-    <w:lsdException w:name="Medium Shading 1" w:semiHidden="0" w:uiPriority="63" w:unhideWhenUsed="0"/>
-    <w:lsdException w:name="Medium Shading 2" w:semiHidden="0" w:uiPriority="64" w:unhideWhenUsed="0"/>
-    <w:lsdException w:name="Medium List 1" w:semiHidden="0" w:uiPriority="65" w:unhideWhenUsed="0"/>
-    <w:lsdException w:name="Medium List 2" w:semiHidden="0" w:uiPriority="66" w:unhideWhenUsed="0"/>
-    <w:lsdException w:name="Medium Grid 1" w:semiHidden="0" w:uiPriority="67" w:unhideWhenUsed="0"/>
-    <w:lsdException w:name="Medium Grid 2" w:semiHidden="0" w:uiPriority="68" w:unhideWhenUsed="0"/>
-    <w:lsdException w:name="Medium Grid 3" w:semiHidden="0" w:uiPriority="69" w:unhideWhenUsed="0"/>
-    <w:lsdException w:name="Dark List" w:semiHidden="0" w:uiPriority="70" w:unhideWhenUsed="0"/>
-    <w:lsdException w:name="Colorful Shading" w:semiHidden="0" w:uiPriority="71" w:unhideWhenUsed="0"/>
-    <w:lsdException w:name="Colorful List" w:semiHidden="0" w:uiPriority="72" w:unhideWhenUsed="0"/>
-    <w:lsdException w:name="Colorful Grid" w:semiHidden="0" w:uiPriority="73" w:unhideWhenUsed="0"/>
-    <w:lsdException w:name="Light Shading Accent 1" w:semiHidden="0" w:uiPriority="60" w:unhideWhenUsed="0"/>
-    <w:lsdException w:name="Light List Accent 1" w:semiHidden="0" w:uiPriority="61" w:unhideWhenUsed="0"/>
-    <w:lsdException w:name="Light Grid Accent 1" w:semiHidden="0" w:uiPriority="62" w:unhideWhenUsed="0"/>
-    <w:lsdException w:name="Medium Shading 1 Accent 1" w:semiHidden="0" w:uiPriority="63" w:unhideWhenUsed="0"/>
-    <w:lsdException w:name="Medium Shading 2 Accent 1" w:semiHidden="0" w:uiPriority="64" w:unhideWhenUsed="0"/>
-    <w:lsdException w:name="Medium List 1 Accent 1" w:semiHidden="0" w:uiPriority="65" w:unhideWhenUsed="0"/>
-    <w:lsdException w:name="Revision" w:unhideWhenUsed="0"/>
-    <w:lsdException w:name="List Paragraph" w:semiHidden="0" w:uiPriority="34" w:unhideWhenUsed="0" w:qFormat="1"/>
-    <w:lsdException w:name="Quote" w:semiHidden="0" w:uiPriority="29" w:unhideWhenUsed="0" w:qFormat="1"/>
-    <w:lsdException w:name="Intense Quote" w:semiHidden="0" w:uiPriority="30" w:unhideWhenUsed="0" w:qFormat="1"/>
-    <w:lsdException w:name="Medium List 2 Accent 1" w:semiHidden="0" w:uiPriority="66" w:unhideWhenUsed="0"/>
-    <w:lsdException w:name="Medium Grid 1 Accent 1" w:semiHidden="0" w:uiPriority="67" w:unhideWhenUsed="0"/>
-    <w:lsdException w:name="Medium Grid 2 Accent 1" w:semiHidden="0" w:uiPriority="68" w:unhideWhenUsed="0"/>
-    <w:lsdException w:name="Medium Grid 3 Accent 1" w:semiHidden="0" w:uiPriority="69" w:unhideWhenUsed="0"/>
-    <w:lsdException w:name="Dark List Accent 1" w:semiHidden="0" w:uiPriority="70" w:unhideWhenUsed="0"/>
-    <w:lsdException w:name="Colorful Shading Accent 1" w:semiHidden="0" w:uiPriority="71" w:unhideWhenUsed="0"/>
-    <w:lsdException w:name="Colorful List Accent 1" w:semiHidden="0" w:uiPriority="72" w:unhideWhenUsed="0"/>
-    <w:lsdException w:name="Colorful Grid Accent 1" w:semiHidden="0" w:uiPriority="73" w:unhideWhenUsed="0"/>
-    <w:lsdException w:name="Light Shading Accent 2" w:semiHidden="0" w:uiPriority="60" w:unhideWhenUsed="0"/>
-    <w:lsdException w:name="Light List Accent 2" w:semiHidden="0" w:uiPriority="61" w:unhideWhenUsed="0"/>
-    <w:lsdException w:name="Light Grid Accent 2" w:semiHidden="0" w:uiPriority="62" w:unhideWhenUsed="0"/>
-    <w:lsdException w:name="Medium Shading 1 Accent 2" w:semiHidden="0" w:uiPriority="63" w:unhideWhenUsed="0"/>
-    <w:lsdException w:name="Medium Shading 2 Accent 2" w:semiHidden="0" w:uiPriority="64" w:unhideWhenUsed="0"/>
-    <w:lsdException w:name="Medium List 1 Accent 2" w:semiHidden="0" w:uiPriority="65" w:unhideWhenUsed="0"/>
-    <w:lsdException w:name="Medium List 2 Accent 2" w:semiHidden="0" w:uiPriority="66" w:unhideWhenUsed="0"/>
-    <w:lsdException w:name="Medium Grid 1 Accent 2" w:semiHidden="0" w:uiPriority="67" w:unhideWhenUsed="0"/>
-    <w:lsdException w:name="Medium Grid 2 Accent 2" w:semiHidden="0" w:uiPriority="68" w:unhideWhenUsed="0"/>
-    <w:lsdException w:name="Medium Grid 3 Accent 2" w:semiHidden="0" w:uiPriority="69" w:unhideWhenUsed="0"/>
-    <w:lsdException w:name="Dark List Accent 2" w:semiHidden="0" w:uiPriority="70" w:unhideWhenUsed="0"/>
-    <w:lsdException w:name="Colorful Shading Accent 2" w:semiHidden="0" w:uiPriority="71" w:unhideWhenUsed="0"/>
-    <w:lsdException w:name="Colorful List Accent 2" w:semiHidden="0" w:uiPriority="72" w:unhideWhenUsed="0"/>
-    <w:lsdException w:name="Colorful Grid Accent 2" w:semiHidden="0" w:uiPriority="73" w:unhideWhenUsed="0"/>
-    <w:lsdException w:name="Light Shading Accent 3" w:semiHidden="0" w:uiPriority="60" w:unhideWhenUsed="0"/>
-    <w:lsdException w:name="Light List Accent 3" w:semiHidden="0" w:uiPriority="61" w:unhideWhenUsed="0"/>
-    <w:lsdException w:name="Light Grid Accent 3" w:semiHidden="0" w:uiPriority="62" w:unhideWhenUsed="0"/>
-    <w:lsdException w:name="Medium Shading 1 Accent 3" w:semiHidden="0" w:uiPriority="63" w:unhideWhenUsed="0"/>
-    <w:lsdException w:name="Medium Shading 2 Accent 3" w:semiHidden="0" w:uiPriority="64" w:unhideWhenUsed="0"/>
-    <w:lsdException w:name="Medium List 1 Accent 3" w:semiHidden="0" w:uiPriority="65" w:unhideWhenUsed="0"/>
-    <w:lsdException w:name="Medium List 2 Accent 3" w:semiHidden="0" w:uiPriority="66" w:unhideWhenUsed="0"/>
-    <w:lsdException w:name="Medium Grid 1 Accent 3" w:semiHidden="0" w:uiPriority="67" w:unhideWhenUsed="0"/>
-    <w:lsdException w:name="Medium Grid 2 Accent 3" w:semiHidden="0" w:uiPriority="68" w:unhideWhenUsed="0"/>
-    <w:lsdException w:name="Medium Grid 3 Accent 3" w:semiHidden="0" w:uiPriority="69" w:unhideWhenUsed="0"/>
-    <w:lsdException w:name="Dark List Accent 3" w:semiHidden="0" w:uiPriority="70" w:unhideWhenUsed="0"/>
-    <w:lsdException w:name="Colorful Shading Accent 3" w:semiHidden="0" w:uiPriority="71" w:unhideWhenUsed="0"/>
-    <w:lsdException w:name="Colorful List Accent 3" w:semiHidden="0" w:uiPriority="72" w:unhideWhenUsed="0"/>
-    <w:lsdException w:name="Colorful Grid Accent 3" w:semiHidden="0" w:uiPriority="73" w:unhideWhenUsed="0"/>
-    <w:lsdException w:name="Light Shading Accent 4" w:semiHidden="0" w:uiPriority="60" w:unhideWhenUsed="0"/>
-    <w:lsdException w:name="Light List Accent 4" w:semiHidden="0" w:uiPriority="61" w:unhideWhenUsed="0"/>
-    <w:lsdException w:name="Light Grid Accent 4" w:semiHidden="0" w:uiPriority="62" w:unhideWhenUsed="0"/>
-    <w:lsdException w:name="Medium Shading 1 Accent 4" w:semiHidden="0" w:uiPriority="63" w:unhideWhenUsed="0"/>
-    <w:lsdException w:name="Medium Shading 2 Accent 4" w:semiHidden="0" w:uiPriority="64" w:unhideWhenUsed="0"/>
-    <w:lsdException w:name="Medium List 1 Accent 4" w:semiHidden="0" w:uiPriority="65" w:unhideWhenUsed="0"/>
-    <w:lsdException w:name="Medium List 2 Accent 4" w:semiHidden="0" w:uiPriority="66" w:unhideWhenUsed="0"/>
-    <w:lsdException w:name="Medium Grid 1 Accent 4" w:semiHidden="0" w:uiPriority="67" w:unhideWhenUsed="0"/>
-    <w:lsdException w:name="Medium Grid 2 Accent 4" w:semiHidden="0" w:uiPriority="68" w:unhideWhenUsed="0"/>
-    <w:lsdException w:name="Medium Grid 3 Accent 4" w:semiHidden="0" w:uiPriority="69" w:unhideWhenUsed="0"/>
-    <w:lsdException w:name="Dark List Accent 4" w:semiHidden="0" w:uiPriority="70" w:unhideWhenUsed="0"/>
-    <w:lsdException w:name="Colorful Shading Accent 4" w:semiHidden="0" w:uiPriority="71" w:unhideWhenUsed="0"/>
-    <w:lsdException w:name="Colorful List Accent 4" w:semiHidden="0" w:uiPriority="72" w:unhideWhenUsed="0"/>
-    <w:lsdException w:name="Colorful Grid Accent 4" w:semiHidden="0" w:uiPriority="73" w:unhideWhenUsed="0"/>
-    <w:lsdException w:name="Light Shading Accent 5" w:semiHidden="0" w:uiPriority="60" w:unhideWhenUsed="0"/>
-    <w:lsdException w:name="Light List Accent 5" w:semiHidden="0" w:uiPriority="61" w:unhideWhenUsed="0"/>
-    <w:lsdException w:name="Light Grid Accent 5" w:semiHidden="0" w:uiPriority="62" w:unhideWhenUsed="0"/>
-    <w:lsdException w:name="Medium Shading 1 Accent 5" w:semiHidden="0" w:uiPriority="63" w:unhideWhenUsed="0"/>
-    <w:lsdException w:name="Medium Shading 2 Accent 5" w:semiHidden="0" w:uiPriority="64" w:unhideWhenUsed="0"/>
-    <w:lsdException w:name="Medium List 1 Accent 5" w:semiHidden="0" w:uiPriority="65" w:unhideWhenUsed="0"/>
-    <w:lsdException w:name="Medium List 2 Accent 5" w:semiHidden="0" w:uiPriority="66" w:unhideWhenUsed="0"/>
-    <w:lsdException w:name="Medium Grid 1 Accent 5" w:semiHidden="0" w:uiPriority="67" w:unhideWhenUsed="0"/>
-    <w:lsdException w:name="Medium Grid 2 Accent 5" w:semiHidden="0" w:uiPriority="68" w:unhideWhenUsed="0"/>
-    <w:lsdException w:name="Medium Grid 3 Accent 5" w:semiHidden="0" w:uiPriority="69" w:unhideWhenUsed="0"/>
-    <w:lsdException w:name="Dark List Accent 5" w:semiHidden="0" w:uiPriority="70" w:unhideWhenUsed="0"/>
-    <w:lsdException w:name="Colorful Shading Accent 5" w:semiHidden="0" w:uiPriority="71" w:unhideWhenUsed="0"/>
-    <w:lsdException w:name="Colorful List Accent 5" w:semiHidden="0" w:uiPriority="72" w:unhideWhenUsed="0"/>
-    <w:lsdException w:name="Colorful Grid Accent 5" w:semiHidden="0" w:uiPriority="73" w:unhideWhenUsed="0"/>
-    <w:lsdException w:name="Light Shading Accent 6" w:semiHidden="0" w:uiPriority="60" w:unhideWhenUsed="0"/>
-    <w:lsdException w:name="Light List Accent 6" w:semiHidden="0" w:uiPriority="61" w:unhideWhenUsed="0"/>
-    <w:lsdException w:name="Light Grid Accent 6" w:semiHidden="0" w:uiPriority="62" w:unhideWhenUsed="0"/>
-    <w:lsdException w:name="Medium Shading 1 Accent 6" w:semiHidden="0" w:uiPriority="63" w:unhideWhenUsed="0"/>
-    <w:lsdException w:name="Medium Shading 2 Accent 6" w:semiHidden="0" w:uiPriority="64" w:unhideWhenUsed="0"/>
-    <w:lsdException w:name="Medium List 1 Accent 6" w:semiHidden="0" w:uiPriority="65" w:unhideWhenUsed="0"/>
-    <w:lsdException w:name="Medium List 2 Accent 6" w:semiHidden="0" w:uiPriority="66" w:unhideWhenUsed="0"/>
-    <w:lsdException w:name="Medium Grid 1 Accent 6" w:semiHidden="0" w:uiPriority="67" w:unhideWhenUsed="0"/>
-    <w:lsdException w:name="Medium Grid 2 Accent 6" w:semiHidden="0" w:uiPriority="68" w:unhideWhenUsed="0"/>
-    <w:lsdException w:name="Medium Grid 3 Accent 6" w:semiHidden="0" w:uiPriority="69" w:unhideWhenUsed="0"/>
-    <w:lsdException w:name="Dark List Accent 6" w:semiHidden="0" w:uiPriority="70" w:unhideWhenUsed="0"/>
-    <w:lsdException w:name="Colorful Shading Accent 6" w:semiHidden="0" w:uiPriority="71" w:unhideWhenUsed="0"/>
-    <w:lsdException w:name="Colorful List Accent 6" w:semiHidden="0" w:uiPriority="72" w:unhideWhenUsed="0"/>
-    <w:lsdException w:name="Colorful Grid Accent 6" w:semiHidden="0" w:uiPriority="73" w:unhideWhenUsed="0"/>
-    <w:lsdException w:name="Subtle Emphasis" w:semiHidden="0" w:uiPriority="19" w:unhideWhenUsed="0" w:qFormat="1"/>
-    <w:lsdException w:name="Intense Emphasis" w:semiHidden="0" w:uiPriority="21" w:unhideWhenUsed="0" w:qFormat="1"/>
-    <w:lsdException w:name="Subtle Reference" w:semiHidden="0" w:uiPriority="31" w:unhideWhenUsed="0" w:qFormat="1"/>
-    <w:lsdException w:name="Intense Reference" w:semiHidden="0" w:uiPriority="32" w:unhideWhenUsed="0" w:qFormat="1"/>
-    <w:lsdException w:name="Book Title" w:semiHidden="0" w:uiPriority="33" w:unhideWhenUsed="0" w:qFormat="1"/>
-    <w:lsdException w:name="Bibliography" w:uiPriority="37"/>
-    <w:lsdException w:name="TOC Heading" w:uiPriority="39" w:qFormat="1"/>
-  </w:latentStyles>
-  <w:style w:type="paragraph" w:default="1" w:styleId="Normal">
-    <w:name w:val="Normal"/>
-    <w:qFormat/>
-  </w:style>
-  <w:style w:type="character" w:default="1" w:styleId="Fuentedeprrafopredeter">
-    <w:name w:val="Default Paragraph Font"/>
-    <w:uiPriority w:val="1"/>
-    <w:semiHidden/>
-    <w:unhideWhenUsed/>
-  </w:style>
-  <w:style w:type="table" w:default="1" w:styleId="Tablanormal">
-    <w:name w:val="Normal Table"/>
-    <w:uiPriority w:val="99"/>
-    <w:semiHidden/>
-    <w:unhideWhenUsed/>
-    <w:tblPr>
-      <w:tblInd w:w="0" w:type="dxa"/>
-      <w:tblCellMar>
-        <w:top w:w="0" w:type="dxa"/>
-        <w:left w:w="108" w:type="dxa"/>
-        <w:bottom w:w="0" w:type="dxa"/>
-        <w:right w:w="108" w:type="dxa"/>
-      </w:tblCellMar>
-    </w:tblPr>
-  </w:style>
-  <w:style w:type="numbering" w:default="1" w:styleId="Sinlista">
-    <w:name w:val="No List"/>
-    <w:uiPriority w:val="99"/>
-    <w:semiHidden/>
-    <w:unhideWhenUsed/>
-  </w:style>
-  <w:style w:type="paragraph" w:customStyle="1" w:styleId="8428ED3278C540CF9507538181B42EE5">
-    <w:name w:val="8428ED3278C540CF9507538181B42EE5"/>
-    <w:rsid w:val="00CA2561"/>
-  </w:style>
-  <w:style w:type="paragraph" w:customStyle="1" w:styleId="F565B1553BB945F5B32831069FD2777D">
-    <w:name w:val="F565B1553BB945F5B32831069FD2777D"/>
-    <w:rsid w:val="00CA2561"/>
-  </w:style>
-  <w:style w:type="paragraph" w:customStyle="1" w:styleId="DBA0C9AF0FF642F78DDE6CC07E65C932">
-    <w:name w:val="DBA0C9AF0FF642F78DDE6CC07E65C932"/>
-    <w:rsid w:val="00CA2561"/>
-  </w:style>
-  <w:style w:type="paragraph" w:customStyle="1" w:styleId="D1385145341847F79FD0523A33BF9EFB">
-    <w:name w:val="D1385145341847F79FD0523A33BF9EFB"/>
-    <w:rsid w:val="00CA2561"/>
-  </w:style>
-  <w:style w:type="paragraph" w:customStyle="1" w:styleId="D102A9E8B38B40C4861BE1092C2C0D47">
-    <w:name w:val="D102A9E8B38B40C4861BE1092C2C0D47"/>
-    <w:rsid w:val="00CA2561"/>
-  </w:style>
-</w:styles>
-</file>
-
-<file path=word/glossary/stylesWithEffects.xml><?xml version="1.0" encoding="utf-8"?>
-<w:styles xmlns:wpc="http://schemas.microsoft.com/office/word/2010/wordprocessingCanvas" xmlns:mc="http://schemas.openxmlformats.org/markup-compatibility/2006" xmlns:o="urn:schemas-microsoft-com:office:office" xmlns:r="http://schemas.openxmlformats.org/officeDocument/2006/relationships" xmlns:m="http://schemas.openxmlformats.org/officeDocument/2006/math" xmlns:v="urn:schemas-microsoft-com:vml" xmlns:wp14="http://schemas.microsoft.com/office/word/2010/wordprocessingDrawing" xmlns:wp="http://schemas.openxmlformats.org/drawingml/2006/wordprocessingDrawing" xmlns:w10="urn:schemas-microsoft-com:office:word" xmlns:w="http://schemas.openxmlformats.org/wordprocessingml/2006/main" xmlns:w14="http://schemas.microsoft.com/office/word/2010/wordml" xmlns:wpg="http://schemas.microsoft.com/office/word/2010/wordprocessingGroup" xmlns:wpi="http://schemas.microsoft.com/office/word/2010/wordprocessingInk" xmlns:wne="http://schemas.microsoft.com/office/word/2006/wordml" xmlns:wps="http://schemas.microsoft.com/office/word/2010/wordprocessingShape" mc:Ignorable="w14 wp14">
-  <w:docDefaults>
-    <w:rPrDefault>
-      <w:rPr>
-        <w:rFonts w:asciiTheme="minorHAnsi" w:eastAsiaTheme="minorEastAsia" w:hAnsiTheme="minorHAnsi" w:cstheme="minorBidi"/>
-        <w:sz w:val="22"/>
-        <w:szCs w:val="22"/>
-        <w:lang w:val="es-ES" w:eastAsia="es-ES" w:bidi="ar-SA"/>
-      </w:rPr>
-    </w:rPrDefault>
-    <w:pPrDefault>
-      <w:pPr>
-        <w:spacing w:after="200" w:line="276" w:lineRule="auto"/>
-      </w:pPr>
-    </w:pPrDefault>
-  </w:docDefaults>
-  <w:latentStyles w:defLockedState="0" w:defUIPriority="99" w:defSemiHidden="1" w:defUnhideWhenUsed="1" w:defQFormat="0" w:count="267">
-    <w:lsdException w:name="Normal" w:semiHidden="0" w:uiPriority="0" w:unhideWhenUsed="0" w:qFormat="1"/>
-    <w:lsdException w:name="heading 1" w:semiHidden="0" w:uiPriority="9" w:unhideWhenUsed="0" w:qFormat="1"/>
-    <w:lsdException w:name="heading 2" w:uiPriority="9" w:qFormat="1"/>
-    <w:lsdException w:name="heading 3" w:uiPriority="9" w:qFormat="1"/>
-    <w:lsdException w:name="heading 4" w:uiPriority="9" w:qFormat="1"/>
-    <w:lsdException w:name="heading 5" w:uiPriority="9" w:qFormat="1"/>
-    <w:lsdException w:name="heading 6" w:uiPriority="9" w:qFormat="1"/>
-    <w:lsdException w:name="heading 7" w:uiPriority="9" w:qFormat="1"/>
-    <w:lsdException w:name="heading 8" w:uiPriority="9" w:qFormat="1"/>
-    <w:lsdException w:name="heading 9" w:uiPriority="9" w:qFormat="1"/>
-    <w:lsdException w:name="toc 1" w:uiPriority="39"/>
-    <w:lsdException w:name="toc 2" w:uiPriority="39"/>
-    <w:lsdException w:name="toc 3" w:uiPriority="39"/>
-    <w:lsdException w:name="toc 4" w:uiPriority="39"/>
-    <w:lsdException w:name="toc 5" w:uiPriority="39"/>
-    <w:lsdException w:name="toc 6" w:uiPriority="39"/>
-    <w:lsdException w:name="toc 7" w:uiPriority="39"/>
-    <w:lsdException w:name="toc 8" w:uiPriority="39"/>
-    <w:lsdException w:name="toc 9" w:uiPriority="39"/>
-    <w:lsdException w:name="caption" w:uiPriority="35" w:qFormat="1"/>
-    <w:lsdException w:name="Title" w:semiHidden="0" w:uiPriority="10" w:unhideWhenUsed="0" w:qFormat="1"/>
-    <w:lsdException w:name="Default Paragraph Font" w:uiPriority="1"/>
-    <w:lsdException w:name="Subtitle" w:semiHidden="0" w:uiPriority="11" w:unhideWhenUsed="0" w:qFormat="1"/>
-    <w:lsdException w:name="Strong" w:semiHidden="0" w:uiPriority="22" w:unhideWhenUsed="0" w:qFormat="1"/>
-    <w:lsdException w:name="Emphasis" w:semiHidden="0" w:uiPriority="20" w:unhideWhenUsed="0" w:qFormat="1"/>
-    <w:lsdException w:name="Table Grid" w:semiHidden="0" w:uiPriority="59" w:unhideWhenUsed="0"/>
-    <w:lsdException w:name="Placeholder Text" w:unhideWhenUsed="0"/>
-    <w:lsdException w:name="No Spacing" w:semiHidden="0" w:uiPriority="1" w:unhideWhenUsed="0" w:qFormat="1"/>
-    <w:lsdException w:name="Light Shading" w:semiHidden="0" w:uiPriority="60" w:unhideWhenUsed="0"/>
-    <w:lsdException w:name="Light List" w:semiHidden="0" w:uiPriority="61" w:unhideWhenUsed="0"/>
-    <w:lsdException w:name="Light Grid" w:semiHidden="0" w:uiPriority="62" w:unhideWhenUsed="0"/>
-    <w:lsdException w:name="Medium Shading 1" w:semiHidden="0" w:uiPriority="63" w:unhideWhenUsed="0"/>
-    <w:lsdException w:name="Medium Shading 2" w:semiHidden="0" w:uiPriority="64" w:unhideWhenUsed="0"/>
-    <w:lsdException w:name="Medium List 1" w:semiHidden="0" w:uiPriority="65" w:unhideWhenUsed="0"/>
-    <w:lsdException w:name="Medium List 2" w:semiHidden="0" w:uiPriority="66" w:unhideWhenUsed="0"/>
-    <w:lsdException w:name="Medium Grid 1" w:semiHidden="0" w:uiPriority="67" w:unhideWhenUsed="0"/>
-    <w:lsdException w:name="Medium Grid 2" w:semiHidden="0" w:uiPriority="68" w:unhideWhenUsed="0"/>
-    <w:lsdException w:name="Medium Grid 3" w:semiHidden="0" w:uiPriority="69" w:unhideWhenUsed="0"/>
-    <w:lsdException w:name="Dark List" w:semiHidden="0" w:uiPriority="70" w:unhideWhenUsed="0"/>
-    <w:lsdException w:name="Colorful Shading" w:semiHidden="0" w:uiPriority="71" w:unhideWhenUsed="0"/>
-    <w:lsdException w:name="Colorful List" w:semiHidden="0" w:uiPriority="72" w:unhideWhenUsed="0"/>
-    <w:lsdException w:name="Colorful Grid" w:semiHidden="0" w:uiPriority="73" w:unhideWhenUsed="0"/>
-    <w:lsdException w:name="Light Shading Accent 1" w:semiHidden="0" w:uiPriority="60" w:unhideWhenUsed="0"/>
-    <w:lsdException w:name="Light List Accent 1" w:semiHidden="0" w:uiPriority="61" w:unhideWhenUsed="0"/>
-    <w:lsdException w:name="Light Grid Accent 1" w:semiHidden="0" w:uiPriority="62" w:unhideWhenUsed="0"/>
-    <w:lsdException w:name="Medium Shading 1 Accent 1" w:semiHidden="0" w:uiPriority="63" w:unhideWhenUsed="0"/>
-    <w:lsdException w:name="Medium Shading 2 Accent 1" w:semiHidden="0" w:uiPriority="64" w:unhideWhenUsed="0"/>
-    <w:lsdException w:name="Medium List 1 Accent 1" w:semiHidden="0" w:uiPriority="65" w:unhideWhenUsed="0"/>
-    <w:lsdException w:name="Revision" w:unhideWhenUsed="0"/>
-    <w:lsdException w:name="List Paragraph" w:semiHidden="0" w:uiPriority="34" w:unhideWhenUsed="0" w:qFormat="1"/>
-    <w:lsdException w:name="Quote" w:semiHidden="0" w:uiPriority="29" w:unhideWhenUsed="0" w:qFormat="1"/>
-    <w:lsdException w:name="Intense Quote" w:semiHidden="0" w:uiPriority="30" w:unhideWhenUsed="0" w:qFormat="1"/>
-    <w:lsdException w:name="Medium List 2 Accent 1" w:semiHidden="0" w:uiPriority="66" w:unhideWhenUsed="0"/>
-    <w:lsdException w:name="Medium Grid 1 Accent 1" w:semiHidden="0" w:uiPriority="67" w:unhideWhenUsed="0"/>
-    <w:lsdException w:name="Medium Grid 2 Accent 1" w:semiHidden="0" w:uiPriority="68" w:unhideWhenUsed="0"/>
-    <w:lsdException w:name="Medium Grid 3 Accent 1" w:semiHidden="0" w:uiPriority="69" w:unhideWhenUsed="0"/>
-    <w:lsdException w:name="Dark List Accent 1" w:semiHidden="0" w:uiPriority="70" w:unhideWhenUsed="0"/>
-    <w:lsdException w:name="Colorful Shading Accent 1" w:semiHidden="0" w:uiPriority="71" w:unhideWhenUsed="0"/>
-    <w:lsdException w:name="Colorful List Accent 1" w:semiHidden="0" w:uiPriority="72" w:unhideWhenUsed="0"/>
-    <w:lsdException w:name="Colorful Grid Accent 1" w:semiHidden="0" w:uiPriority="73" w:unhideWhenUsed="0"/>
-    <w:lsdException w:name="Light Shading Accent 2" w:semiHidden="0" w:uiPriority="60" w:unhideWhenUsed="0"/>
-    <w:lsdException w:name="Light List Accent 2" w:semiHidden="0" w:uiPriority="61" w:unhideWhenUsed="0"/>
-    <w:lsdException w:name="Light Grid Accent 2" w:semiHidden="0" w:uiPriority="62" w:unhideWhenUsed="0"/>
-    <w:lsdException w:name="Medium Shading 1 Accent 2" w:semiHidden="0" w:uiPriority="63" w:unhideWhenUsed="0"/>
-    <w:lsdException w:name="Medium Shading 2 Accent 2" w:semiHidden="0" w:uiPriority="64" w:unhideWhenUsed="0"/>
-    <w:lsdException w:name="Medium List 1 Accent 2" w:semiHidden="0" w:uiPriority="65" w:unhideWhenUsed="0"/>
-    <w:lsdException w:name="Medium List 2 Accent 2" w:semiHidden="0" w:uiPriority="66" w:unhideWhenUsed="0"/>
-    <w:lsdException w:name="Medium Grid 1 Accent 2" w:semiHidden="0" w:uiPriority="67" w:unhideWhenUsed="0"/>
-    <w:lsdException w:name="Medium Grid 2 Accent 2" w:semiHidden="0" w:uiPriority="68" w:unhideWhenUsed="0"/>
-    <w:lsdException w:name="Medium Grid 3 Accent 2" w:semiHidden="0" w:uiPriority="69" w:unhideWhenUsed="0"/>
-    <w:lsdException w:name="Dark List Accent 2" w:semiHidden="0" w:uiPriority="70" w:unhideWhenUsed="0"/>
-    <w:lsdException w:name="Colorful Shading Accent 2" w:semiHidden="0" w:uiPriority="71" w:unhideWhenUsed="0"/>
-    <w:lsdException w:name="Colorful List Accent 2" w:semiHidden="0" w:uiPriority="72" w:unhideWhenUsed="0"/>
-    <w:lsdException w:name="Colorful Grid Accent 2" w:semiHidden="0" w:uiPriority="73" w:unhideWhenUsed="0"/>
-    <w:lsdException w:name="Light Shading Accent 3" w:semiHidden="0" w:uiPriority="60" w:unhideWhenUsed="0"/>
-    <w:lsdException w:name="Light List Accent 3" w:semiHidden="0" w:uiPriority="61" w:unhideWhenUsed="0"/>
-    <w:lsdException w:name="Light Grid Accent 3" w:semiHidden="0" w:uiPriority="62" w:unhideWhenUsed="0"/>
-    <w:lsdException w:name="Medium Shading 1 Accent 3" w:semiHidden="0" w:uiPriority="63" w:unhideWhenUsed="0"/>
-    <w:lsdException w:name="Medium Shading 2 Accent 3" w:semiHidden="0" w:uiPriority="64" w:unhideWhenUsed="0"/>
-    <w:lsdException w:name="Medium List 1 Accent 3" w:semiHidden="0" w:uiPriority="65" w:unhideWhenUsed="0"/>
-    <w:lsdException w:name="Medium List 2 Accent 3" w:semiHidden="0" w:uiPriority="66" w:unhideWhenUsed="0"/>
-    <w:lsdException w:name="Medium Grid 1 Accent 3" w:semiHidden="0" w:uiPriority="67" w:unhideWhenUsed="0"/>
-    <w:lsdException w:name="Medium Grid 2 Accent 3" w:semiHidden="0" w:uiPriority="68" w:unhideWhenUsed="0"/>
-    <w:lsdException w:name="Medium Grid 3 Accent 3" w:semiHidden="0" w:uiPriority="69" w:unhideWhenUsed="0"/>
-    <w:lsdException w:name="Dark List Accent 3" w:semiHidden="0" w:uiPriority="70" w:unhideWhenUsed="0"/>
-    <w:lsdException w:name="Colorful Shading Accent 3" w:semiHidden="0" w:uiPriority="71" w:unhideWhenUsed="0"/>
-    <w:lsdException w:name="Colorful List Accent 3" w:semiHidden="0" w:uiPriority="72" w:unhideWhenUsed="0"/>
-    <w:lsdException w:name="Colorful Grid Accent 3" w:semiHidden="0" w:uiPriority="73" w:unhideWhenUsed="0"/>
-    <w:lsdException w:name="Light Shading Accent 4" w:semiHidden="0" w:uiPriority="60" w:unhideWhenUsed="0"/>
-    <w:lsdException w:name="Light List Accent 4" w:semiHidden="0" w:uiPriority="61" w:unhideWhenUsed="0"/>
-    <w:lsdException w:name="Light Grid Accent 4" w:semiHidden="0" w:uiPriority="62" w:unhideWhenUsed="0"/>
-    <w:lsdException w:name="Medium Shading 1 Accent 4" w:semiHidden="0" w:uiPriority="63" w:unhideWhenUsed="0"/>
-    <w:lsdException w:name="Medium Shading 2 Accent 4" w:semiHidden="0" w:uiPriority="64" w:unhideWhenUsed="0"/>
-    <w:lsdException w:name="Medium List 1 Accent 4" w:semiHidden="0" w:uiPriority="65" w:unhideWhenUsed="0"/>
-    <w:lsdException w:name="Medium List 2 Accent 4" w:semiHidden="0" w:uiPriority="66" w:unhideWhenUsed="0"/>
-    <w:lsdException w:name="Medium Grid 1 Accent 4" w:semiHidden="0" w:uiPriority="67" w:unhideWhenUsed="0"/>
-    <w:lsdException w:name="Medium Grid 2 Accent 4" w:semiHidden="0" w:uiPriority="68" w:unhideWhenUsed="0"/>
-    <w:lsdException w:name="Medium Grid 3 Accent 4" w:semiHidden="0" w:uiPriority="69" w:unhideWhenUsed="0"/>
-    <w:lsdException w:name="Dark List Accent 4" w:semiHidden="0" w:uiPriority="70" w:unhideWhenUsed="0"/>
-    <w:lsdException w:name="Colorful Shading Accent 4" w:semiHidden="0" w:uiPriority="71" w:unhideWhenUsed="0"/>
-    <w:lsdException w:name="Colorful List Accent 4" w:semiHidden="0" w:uiPriority="72" w:unhideWhenUsed="0"/>
-    <w:lsdException w:name="Colorful Grid Accent 4" w:semiHidden="0" w:uiPriority="73" w:unhideWhenUsed="0"/>
-    <w:lsdException w:name="Light Shading Accent 5" w:semiHidden="0" w:uiPriority="60" w:unhideWhenUsed="0"/>
-    <w:lsdException w:name="Light List Accent 5" w:semiHidden="0" w:uiPriority="61" w:unhideWhenUsed="0"/>
-    <w:lsdException w:name="Light Grid Accent 5" w:semiHidden="0" w:uiPriority="62" w:unhideWhenUsed="0"/>
-    <w:lsdException w:name="Medium Shading 1 Accent 5" w:semiHidden="0" w:uiPriority="63" w:unhideWhenUsed="0"/>
-    <w:lsdException w:name="Medium Shading 2 Accent 5" w:semiHidden="0" w:uiPriority="64" w:unhideWhenUsed="0"/>
-    <w:lsdException w:name="Medium List 1 Accent 5" w:semiHidden="0" w:uiPriority="65" w:unhideWhenUsed="0"/>
-    <w:lsdException w:name="Medium List 2 Accent 5" w:semiHidden="0" w:uiPriority="66" w:unhideWhenUsed="0"/>
-    <w:lsdException w:name="Medium Grid 1 Accent 5" w:semiHidden="0" w:uiPriority="67" w:unhideWhenUsed="0"/>
-    <w:lsdException w:name="Medium Grid 2 Accent 5" w:semiHidden="0" w:uiPriority="68" w:unhideWhenUsed="0"/>
-    <w:lsdException w:name="Medium Grid 3 Accent 5" w:semiHidden="0" w:uiPriority="69" w:unhideWhenUsed="0"/>
-    <w:lsdException w:name="Dark List Accent 5" w:semiHidden="0" w:uiPriority="70" w:unhideWhenUsed="0"/>
-    <w:lsdException w:name="Colorful Shading Accent 5" w:semiHidden="0" w:uiPriority="71" w:unhideWhenUsed="0"/>
-    <w:lsdException w:name="Colorful List Accent 5" w:semiHidden="0" w:uiPriority="72" w:unhideWhenUsed="0"/>
-    <w:lsdException w:name="Colorful Grid Accent 5" w:semiHidden="0" w:uiPriority="73" w:unhideWhenUsed="0"/>
-    <w:lsdException w:name="Light Shading Accent 6" w:semiHidden="0" w:uiPriority="60" w:unhideWhenUsed="0"/>
-    <w:lsdException w:name="Light List Accent 6" w:semiHidden="0" w:uiPriority="61" w:unhideWhenUsed="0"/>
-    <w:lsdException w:name="Light Grid Accent 6" w:semiHidden="0" w:uiPriority="62" w:unhideWhenUsed="0"/>
-    <w:lsdException w:name="Medium Shading 1 Accent 6" w:semiHidden="0" w:uiPriority="63" w:unhideWhenUsed="0"/>
-    <w:lsdException w:name="Medium Shading 2 Accent 6" w:semiHidden="0" w:uiPriority="64" w:unhideWhenUsed="0"/>
-    <w:lsdException w:name="Medium List 1 Accent 6" w:semiHidden="0" w:uiPriority="65" w:unhideWhenUsed="0"/>
-    <w:lsdException w:name="Medium List 2 Accent 6" w:semiHidden="0" w:uiPriority="66" w:unhideWhenUsed="0"/>
-    <w:lsdException w:name="Medium Grid 1 Accent 6" w:semiHidden="0" w:uiPriority="67" w:unhideWhenUsed="0"/>
-    <w:lsdException w:name="Medium Grid 2 Accent 6" w:semiHidden="0" w:uiPriority="68" w:unhideWhenUsed="0"/>
-    <w:lsdException w:name="Medium Grid 3 Accent 6" w:semiHidden="0" w:uiPriority="69" w:unhideWhenUsed="0"/>
-    <w:lsdException w:name="Dark List Accent 6" w:semiHidden="0" w:uiPriority="70" w:unhideWhenUsed="0"/>
-    <w:lsdException w:name="Colorful Shading Accent 6" w:semiHidden="0" w:uiPriority="71" w:unhideWhenUsed="0"/>
-    <w:lsdException w:name="Colorful List Accent 6" w:semiHidden="0" w:uiPriority="72" w:unhideWhenUsed="0"/>
-    <w:lsdException w:name="Colorful Grid Accent 6" w:semiHidden="0" w:uiPriority="73" w:unhideWhenUsed="0"/>
-    <w:lsdException w:name="Subtle Emphasis" w:semiHidden="0" w:uiPriority="19" w:unhideWhenUsed="0" w:qFormat="1"/>
-    <w:lsdException w:name="Intense Emphasis" w:semiHidden="0" w:uiPriority="21" w:unhideWhenUsed="0" w:qFormat="1"/>
-    <w:lsdException w:name="Subtle Reference" w:semiHidden="0" w:uiPriority="31" w:unhideWhenUsed="0" w:qFormat="1"/>
-    <w:lsdException w:name="Intense Reference" w:semiHidden="0" w:uiPriority="32" w:unhideWhenUsed="0" w:qFormat="1"/>
-    <w:lsdException w:name="Book Title" w:semiHidden="0" w:uiPriority="33" w:unhideWhenUsed="0" w:qFormat="1"/>
-    <w:lsdException w:name="Bibliography" w:uiPriority="37"/>
-    <w:lsdException w:name="TOC Heading" w:uiPriority="39" w:qFormat="1"/>
-  </w:latentStyles>
-  <w:style w:type="paragraph" w:default="1" w:styleId="Normal">
-    <w:name w:val="Normal"/>
-    <w:qFormat/>
-  </w:style>
-  <w:style w:type="character" w:default="1" w:styleId="Fuentedeprrafopredeter">
-    <w:name w:val="Default Paragraph Font"/>
-    <w:uiPriority w:val="1"/>
-    <w:semiHidden/>
-    <w:unhideWhenUsed/>
-  </w:style>
-  <w:style w:type="table" w:default="1" w:styleId="Tablanormal">
-    <w:name w:val="Normal Table"/>
-    <w:uiPriority w:val="99"/>
-    <w:semiHidden/>
-    <w:unhideWhenUsed/>
-    <w:tblPr>
-      <w:tblInd w:w="0" w:type="dxa"/>
-      <w:tblCellMar>
-        <w:top w:w="0" w:type="dxa"/>
-        <w:left w:w="108" w:type="dxa"/>
-        <w:bottom w:w="0" w:type="dxa"/>
-        <w:right w:w="108" w:type="dxa"/>
-      </w:tblCellMar>
-    </w:tblPr>
-  </w:style>
-  <w:style w:type="numbering" w:default="1" w:styleId="Sinlista">
-    <w:name w:val="No List"/>
-    <w:uiPriority w:val="99"/>
-    <w:semiHidden/>
-    <w:unhideWhenUsed/>
-  </w:style>
-  <w:style w:type="paragraph" w:customStyle="1" w:styleId="8428ED3278C540CF9507538181B42EE5">
-    <w:name w:val="8428ED3278C540CF9507538181B42EE5"/>
-    <w:rsid w:val="00CA2561"/>
-  </w:style>
-  <w:style w:type="paragraph" w:customStyle="1" w:styleId="F565B1553BB945F5B32831069FD2777D">
-    <w:name w:val="F565B1553BB945F5B32831069FD2777D"/>
-    <w:rsid w:val="00CA2561"/>
-  </w:style>
-  <w:style w:type="paragraph" w:customStyle="1" w:styleId="DBA0C9AF0FF642F78DDE6CC07E65C932">
-    <w:name w:val="DBA0C9AF0FF642F78DDE6CC07E65C932"/>
-    <w:rsid w:val="00CA2561"/>
-  </w:style>
-  <w:style w:type="paragraph" w:customStyle="1" w:styleId="D1385145341847F79FD0523A33BF9EFB">
-    <w:name w:val="D1385145341847F79FD0523A33BF9EFB"/>
-    <w:rsid w:val="00CA2561"/>
-  </w:style>
-  <w:style w:type="paragraph" w:customStyle="1" w:styleId="D102A9E8B38B40C4861BE1092C2C0D47">
-    <w:name w:val="D102A9E8B38B40C4861BE1092C2C0D47"/>
-    <w:rsid w:val="00CA2561"/>
-  </w:style>
-</w:styles>
-</file>
-
-<file path=word/glossary/webSettings.xml><?xml version="1.0" encoding="utf-8"?>
-<w:webSettings xmlns:mc="http://schemas.openxmlformats.org/markup-compatibility/2006" xmlns:r="http://schemas.openxmlformats.org/officeDocument/2006/relationships" xmlns:w="http://schemas.openxmlformats.org/wordprocessingml/2006/main" xmlns:w14="http://schemas.microsoft.com/office/word/2010/wordml" mc:Ignorable="w14">
-  <w:optimizeForBrowser/>
-  <w:allowPNG/>
-</w:webSettings>
 </file>
 
 <file path=word/theme/theme1.xml><?xml version="1.0" encoding="utf-8"?>
@@ -4772,7 +4329,7 @@
 </file>
 
 <file path=customXml/itemProps1.xml><?xml version="1.0" encoding="utf-8"?>
-<ds:datastoreItem xmlns:ds="http://schemas.openxmlformats.org/officeDocument/2006/customXml" ds:itemID="{9D68EA17-38EF-4BCC-A72D-96BF2D395050}">
+<ds:datastoreItem xmlns:ds="http://schemas.openxmlformats.org/officeDocument/2006/customXml" ds:itemID="{1890F1E1-3F07-4CB2-8F69-390FAA744AD2}">
   <ds:schemaRefs>
     <ds:schemaRef ds:uri="http://schemas.openxmlformats.org/officeDocument/2006/bibliography"/>
   </ds:schemaRefs>

</xml_diff>